<commit_message>
Milestones updated, aswell as some other stuff
</commit_message>
<xml_diff>
--- a/TDD - Project 07.docx
+++ b/TDD - Project 07.docx
@@ -2474,8 +2474,26 @@
           <w:sz w:val="24"/>
           <w:szCs w:val="24"/>
         </w:rPr>
-        <w:t>Create a basic networked game with a randomly generating level.</w:t>
-      </w:r>
+        <w:t xml:space="preserve">Create a basic </w:t>
+      </w:r>
+      <w:r>
+        <w:rPr>
+          <w:rFonts w:ascii="Times New Roman" w:eastAsia="Times New Roman" w:hAnsi="Times New Roman" w:cs="Times New Roman"/>
+          <w:sz w:val="24"/>
+          <w:szCs w:val="24"/>
+        </w:rPr>
+        <w:t>Capture the Flag game</w:t>
+      </w:r>
+      <w:r>
+        <w:rPr>
+          <w:rFonts w:ascii="Times New Roman" w:eastAsia="Times New Roman" w:hAnsi="Times New Roman" w:cs="Times New Roman"/>
+          <w:sz w:val="24"/>
+          <w:szCs w:val="24"/>
+        </w:rPr>
+        <w:t xml:space="preserve"> w/ FPS Elements</w:t>
+      </w:r>
+      <w:bookmarkStart w:id="0" w:name="_GoBack"/>
+      <w:bookmarkEnd w:id="0"/>
       <w:r>
         <w:rPr>
           <w:rFonts w:ascii="Times New Roman" w:eastAsia="Times New Roman" w:hAnsi="Times New Roman" w:cs="Times New Roman"/>
@@ -2543,7 +2561,16 @@
           <w:sz w:val="24"/>
           <w:szCs w:val="24"/>
         </w:rPr>
-        <w:t xml:space="preserve">The following programs will be required for the creation of Around the World: </w:t>
+        <w:t xml:space="preserve">The following programs will be required for the creation of </w:t>
+      </w:r>
+      <w:r>
+        <w:rPr>
+          <w:rFonts w:ascii="Arial" w:eastAsia="Times New Roman" w:hAnsi="Arial" w:cs="Arial"/>
+          <w:color w:val="000000"/>
+          <w:sz w:val="24"/>
+          <w:szCs w:val="24"/>
+        </w:rPr>
+        <w:t>GAME</w:t>
       </w:r>
     </w:p>
     <w:tbl>
@@ -2818,28 +2845,108 @@
               <w:right w:w="75" w:type="dxa"/>
             </w:tcMar>
             <w:vAlign w:val="center"/>
-            <w:hideMark/>
           </w:tcPr>
           <w:p>
             <w:pPr>
               <w:spacing w:after="0" w:line="240" w:lineRule="auto"/>
               <w:rPr>
-                <w:rFonts w:ascii="Times New Roman" w:eastAsia="Times New Roman" w:hAnsi="Times New Roman" w:cs="Times New Roman"/>
-                <w:sz w:val="24"/>
-                <w:szCs w:val="24"/>
-              </w:rPr>
-            </w:pPr>
-            <w:r>
-              <w:rPr>
                 <w:rFonts w:ascii="Arial" w:eastAsia="Times New Roman" w:hAnsi="Arial" w:cs="Arial"/>
                 <w:color w:val="000000"/>
                 <w:sz w:val="24"/>
                 <w:szCs w:val="24"/>
               </w:rPr>
-              <w:t xml:space="preserve">Audacity </w:t>
-            </w:r>
-          </w:p>
-        </w:tc>
+            </w:pPr>
+            <w:r>
+              <w:rPr>
+                <w:rFonts w:ascii="Arial" w:eastAsia="Times New Roman" w:hAnsi="Arial" w:cs="Arial"/>
+                <w:color w:val="000000"/>
+                <w:sz w:val="24"/>
+                <w:szCs w:val="24"/>
+              </w:rPr>
+              <w:t>Maya LT</w:t>
+            </w:r>
+          </w:p>
+        </w:tc>
+        <w:tc>
+          <w:tcPr>
+            <w:tcW w:w="0" w:type="auto"/>
+            <w:tcBorders>
+              <w:top w:val="single" w:sz="6" w:space="0" w:color="000000"/>
+              <w:left w:val="single" w:sz="6" w:space="0" w:color="000000"/>
+              <w:bottom w:val="single" w:sz="6" w:space="0" w:color="000000"/>
+              <w:right w:val="single" w:sz="6" w:space="0" w:color="000000"/>
+            </w:tcBorders>
+            <w:shd w:val="clear" w:color="auto" w:fill="FFFFFF"/>
+            <w:tcMar>
+              <w:top w:w="0" w:type="dxa"/>
+              <w:left w:w="75" w:type="dxa"/>
+              <w:bottom w:w="0" w:type="dxa"/>
+              <w:right w:w="75" w:type="dxa"/>
+            </w:tcMar>
+            <w:vAlign w:val="center"/>
+          </w:tcPr>
+          <w:p>
+            <w:pPr>
+              <w:spacing w:after="0" w:line="240" w:lineRule="auto"/>
+              <w:rPr>
+                <w:rFonts w:ascii="Arial" w:eastAsia="Times New Roman" w:hAnsi="Arial" w:cs="Arial"/>
+                <w:color w:val="000000"/>
+                <w:sz w:val="24"/>
+                <w:szCs w:val="24"/>
+              </w:rPr>
+            </w:pPr>
+            <w:r>
+              <w:rPr>
+                <w:rFonts w:ascii="Arial" w:eastAsia="Times New Roman" w:hAnsi="Arial" w:cs="Arial"/>
+                <w:color w:val="000000"/>
+                <w:sz w:val="24"/>
+                <w:szCs w:val="24"/>
+              </w:rPr>
+              <w:t>Asset Creation</w:t>
+            </w:r>
+          </w:p>
+        </w:tc>
+        <w:tc>
+          <w:tcPr>
+            <w:tcW w:w="0" w:type="auto"/>
+            <w:tcBorders>
+              <w:top w:val="single" w:sz="6" w:space="0" w:color="000000"/>
+              <w:left w:val="single" w:sz="6" w:space="0" w:color="000000"/>
+              <w:bottom w:val="single" w:sz="6" w:space="0" w:color="000000"/>
+              <w:right w:val="single" w:sz="6" w:space="0" w:color="000000"/>
+            </w:tcBorders>
+            <w:shd w:val="clear" w:color="auto" w:fill="FFFFFF"/>
+            <w:tcMar>
+              <w:top w:w="0" w:type="dxa"/>
+              <w:left w:w="75" w:type="dxa"/>
+              <w:bottom w:w="0" w:type="dxa"/>
+              <w:right w:w="75" w:type="dxa"/>
+            </w:tcMar>
+            <w:vAlign w:val="center"/>
+          </w:tcPr>
+          <w:p>
+            <w:pPr>
+              <w:spacing w:after="0" w:line="240" w:lineRule="auto"/>
+              <w:rPr>
+                <w:rFonts w:ascii="Arial" w:eastAsia="Times New Roman" w:hAnsi="Arial" w:cs="Arial"/>
+                <w:color w:val="000000"/>
+                <w:sz w:val="24"/>
+                <w:szCs w:val="24"/>
+              </w:rPr>
+            </w:pPr>
+            <w:r>
+              <w:rPr>
+                <w:rFonts w:ascii="Arial" w:eastAsia="Times New Roman" w:hAnsi="Arial" w:cs="Arial"/>
+                <w:color w:val="000000"/>
+                <w:sz w:val="24"/>
+                <w:szCs w:val="24"/>
+              </w:rPr>
+              <w:t>$750</w:t>
+            </w:r>
+          </w:p>
+        </w:tc>
+      </w:tr>
+      <w:tr>
         <w:tc>
           <w:tcPr>
             <w:tcW w:w="0" w:type="auto"/>
@@ -2875,7 +2982,7 @@
                 <w:sz w:val="24"/>
                 <w:szCs w:val="24"/>
               </w:rPr>
-              <w:t xml:space="preserve">Sound Creation </w:t>
+              <w:t xml:space="preserve">Audacity </w:t>
             </w:r>
           </w:p>
         </w:tc>
@@ -2914,12 +3021,10 @@
                 <w:sz w:val="24"/>
                 <w:szCs w:val="24"/>
               </w:rPr>
-              <w:t xml:space="preserve">Free </w:t>
-            </w:r>
-          </w:p>
-        </w:tc>
-      </w:tr>
-      <w:tr>
+              <w:t xml:space="preserve">Sound Creation </w:t>
+            </w:r>
+          </w:p>
+        </w:tc>
         <w:tc>
           <w:tcPr>
             <w:tcW w:w="0" w:type="auto"/>
@@ -2955,10 +3060,12 @@
                 <w:sz w:val="24"/>
                 <w:szCs w:val="24"/>
               </w:rPr>
-              <w:t xml:space="preserve">Microsoft Visual Studio </w:t>
-            </w:r>
-          </w:p>
-        </w:tc>
+              <w:t xml:space="preserve">Free </w:t>
+            </w:r>
+          </w:p>
+        </w:tc>
+      </w:tr>
+      <w:tr>
         <w:tc>
           <w:tcPr>
             <w:tcW w:w="0" w:type="auto"/>
@@ -2994,7 +3101,7 @@
                 <w:sz w:val="24"/>
                 <w:szCs w:val="24"/>
               </w:rPr>
-              <w:t xml:space="preserve">Debugging Environment </w:t>
+              <w:t xml:space="preserve">Microsoft Visual Studio </w:t>
             </w:r>
           </w:p>
         </w:tc>
@@ -3033,12 +3140,10 @@
                 <w:sz w:val="24"/>
                 <w:szCs w:val="24"/>
               </w:rPr>
-              <w:t xml:space="preserve">Free </w:t>
-            </w:r>
-          </w:p>
-        </w:tc>
-      </w:tr>
-      <w:tr>
+              <w:t xml:space="preserve">Debugging Environment </w:t>
+            </w:r>
+          </w:p>
+        </w:tc>
         <w:tc>
           <w:tcPr>
             <w:tcW w:w="0" w:type="auto"/>
@@ -3074,10 +3179,12 @@
                 <w:sz w:val="24"/>
                 <w:szCs w:val="24"/>
               </w:rPr>
-              <w:t>G.I.M.P  </w:t>
-            </w:r>
-          </w:p>
-        </w:tc>
+              <w:t xml:space="preserve">Free </w:t>
+            </w:r>
+          </w:p>
+        </w:tc>
+      </w:tr>
+      <w:tr>
         <w:tc>
           <w:tcPr>
             <w:tcW w:w="0" w:type="auto"/>
@@ -3113,7 +3220,7 @@
                 <w:sz w:val="24"/>
                 <w:szCs w:val="24"/>
               </w:rPr>
-              <w:t xml:space="preserve">2D Image Manipulation </w:t>
+              <w:t>G.I.M.P  </w:t>
             </w:r>
           </w:p>
         </w:tc>
@@ -3152,12 +3259,10 @@
                 <w:sz w:val="24"/>
                 <w:szCs w:val="24"/>
               </w:rPr>
-              <w:t xml:space="preserve">Free </w:t>
-            </w:r>
-          </w:p>
-        </w:tc>
-      </w:tr>
-      <w:tr>
+              <w:t xml:space="preserve">2D Image Manipulation </w:t>
+            </w:r>
+          </w:p>
+        </w:tc>
         <w:tc>
           <w:tcPr>
             <w:tcW w:w="0" w:type="auto"/>
@@ -3193,10 +3298,12 @@
                 <w:sz w:val="24"/>
                 <w:szCs w:val="24"/>
               </w:rPr>
-              <w:t xml:space="preserve">Blender </w:t>
-            </w:r>
-          </w:p>
-        </w:tc>
+              <w:t xml:space="preserve">Free </w:t>
+            </w:r>
+          </w:p>
+        </w:tc>
+      </w:tr>
+      <w:tr>
         <w:tc>
           <w:tcPr>
             <w:tcW w:w="0" w:type="auto"/>
@@ -3232,7 +3339,7 @@
                 <w:sz w:val="24"/>
                 <w:szCs w:val="24"/>
               </w:rPr>
-              <w:t>3D Graphics and Animation</w:t>
+              <w:t xml:space="preserve">Blender </w:t>
             </w:r>
           </w:p>
         </w:tc>
@@ -3271,6 +3378,45 @@
                 <w:sz w:val="24"/>
                 <w:szCs w:val="24"/>
               </w:rPr>
+              <w:t>3D Graphics and Animation</w:t>
+            </w:r>
+          </w:p>
+        </w:tc>
+        <w:tc>
+          <w:tcPr>
+            <w:tcW w:w="0" w:type="auto"/>
+            <w:tcBorders>
+              <w:top w:val="single" w:sz="6" w:space="0" w:color="000000"/>
+              <w:left w:val="single" w:sz="6" w:space="0" w:color="000000"/>
+              <w:bottom w:val="single" w:sz="6" w:space="0" w:color="000000"/>
+              <w:right w:val="single" w:sz="6" w:space="0" w:color="000000"/>
+            </w:tcBorders>
+            <w:shd w:val="clear" w:color="auto" w:fill="FFFFFF"/>
+            <w:tcMar>
+              <w:top w:w="0" w:type="dxa"/>
+              <w:left w:w="75" w:type="dxa"/>
+              <w:bottom w:w="0" w:type="dxa"/>
+              <w:right w:w="75" w:type="dxa"/>
+            </w:tcMar>
+            <w:vAlign w:val="center"/>
+            <w:hideMark/>
+          </w:tcPr>
+          <w:p>
+            <w:pPr>
+              <w:spacing w:after="0" w:line="240" w:lineRule="auto"/>
+              <w:rPr>
+                <w:rFonts w:ascii="Times New Roman" w:eastAsia="Times New Roman" w:hAnsi="Times New Roman" w:cs="Times New Roman"/>
+                <w:sz w:val="24"/>
+                <w:szCs w:val="24"/>
+              </w:rPr>
+            </w:pPr>
+            <w:r>
+              <w:rPr>
+                <w:rFonts w:ascii="Arial" w:eastAsia="Times New Roman" w:hAnsi="Arial" w:cs="Arial"/>
+                <w:color w:val="000000"/>
+                <w:sz w:val="24"/>
+                <w:szCs w:val="24"/>
+              </w:rPr>
               <w:t xml:space="preserve">Free </w:t>
             </w:r>
           </w:p>
@@ -3304,6 +3450,7 @@
           <w:sz w:val="24"/>
           <w:szCs w:val="24"/>
         </w:rPr>
+        <w:lastRenderedPageBreak/>
         <w:t xml:space="preserve">Time to Completion </w:t>
       </w:r>
     </w:p>
@@ -3324,7 +3471,6 @@
           <w:sz w:val="24"/>
           <w:szCs w:val="24"/>
         </w:rPr>
-        <w:lastRenderedPageBreak/>
         <w:t xml:space="preserve">The total estimated completion time for user rails is two weeks.  That includes time for coding and bug testing. </w:t>
       </w:r>
     </w:p>
@@ -4448,7 +4594,7 @@
                 <w:sz w:val="24"/>
                 <w:szCs w:val="24"/>
               </w:rPr>
-              <w:t>10</w:t>
+              <w:t>11/11/2015</w:t>
             </w:r>
             <w:r>
               <w:rPr>
@@ -4457,25 +4603,7 @@
                 <w:sz w:val="24"/>
                 <w:szCs w:val="24"/>
               </w:rPr>
-              <w:t>/</w:t>
-            </w:r>
-            <w:r>
-              <w:rPr>
-                <w:rFonts w:ascii="Arial" w:eastAsia="Times New Roman" w:hAnsi="Arial" w:cs="Arial"/>
-                <w:color w:val="000000"/>
-                <w:sz w:val="24"/>
-                <w:szCs w:val="24"/>
-              </w:rPr>
-              <w:t>28</w:t>
-            </w:r>
-            <w:r>
-              <w:rPr>
-                <w:rFonts w:ascii="Arial" w:eastAsia="Times New Roman" w:hAnsi="Arial" w:cs="Arial"/>
-                <w:color w:val="000000"/>
-                <w:sz w:val="24"/>
-                <w:szCs w:val="24"/>
-              </w:rPr>
-              <w:t xml:space="preserve">/2015 </w:t>
+              <w:t xml:space="preserve"> </w:t>
             </w:r>
           </w:p>
         </w:tc>
@@ -4514,7 +4642,16 @@
                 <w:sz w:val="24"/>
                 <w:szCs w:val="24"/>
               </w:rPr>
-              <w:t xml:space="preserve">TDD Complete </w:t>
+              <w:t xml:space="preserve">TDD </w:t>
+            </w:r>
+            <w:r>
+              <w:rPr>
+                <w:rFonts w:ascii="Arial" w:eastAsia="Times New Roman" w:hAnsi="Arial" w:cs="Arial"/>
+                <w:color w:val="000000"/>
+                <w:sz w:val="24"/>
+                <w:szCs w:val="24"/>
+              </w:rPr>
+              <w:t>Initial Draft, Environment objects created</w:t>
             </w:r>
           </w:p>
         </w:tc>
@@ -4555,34 +4692,7 @@
                 <w:sz w:val="24"/>
                 <w:szCs w:val="24"/>
               </w:rPr>
-              <w:t>10</w:t>
-            </w:r>
-            <w:r>
-              <w:rPr>
-                <w:rFonts w:ascii="Arial" w:eastAsia="Times New Roman" w:hAnsi="Arial" w:cs="Arial"/>
-                <w:color w:val="000000"/>
-                <w:sz w:val="24"/>
-                <w:szCs w:val="24"/>
-              </w:rPr>
-              <w:t>/</w:t>
-            </w:r>
-            <w:r>
-              <w:rPr>
-                <w:rFonts w:ascii="Arial" w:eastAsia="Times New Roman" w:hAnsi="Arial" w:cs="Arial"/>
-                <w:color w:val="000000"/>
-                <w:sz w:val="24"/>
-                <w:szCs w:val="24"/>
-              </w:rPr>
-              <w:t>31</w:t>
-            </w:r>
-            <w:r>
-              <w:rPr>
-                <w:rFonts w:ascii="Arial" w:eastAsia="Times New Roman" w:hAnsi="Arial" w:cs="Arial"/>
-                <w:color w:val="000000"/>
-                <w:sz w:val="24"/>
-                <w:szCs w:val="24"/>
-              </w:rPr>
-              <w:t xml:space="preserve">/2015 </w:t>
+              <w:t>11/13/2015</w:t>
             </w:r>
           </w:p>
         </w:tc>
@@ -4621,7 +4731,7 @@
                 <w:sz w:val="24"/>
                 <w:szCs w:val="24"/>
               </w:rPr>
-              <w:t>Level Scaling</w:t>
+              <w:t>Base Objects Created</w:t>
             </w:r>
           </w:p>
         </w:tc>
@@ -4680,7 +4790,7 @@
                 <w:sz w:val="24"/>
                 <w:szCs w:val="24"/>
               </w:rPr>
-              <w:t>02</w:t>
+              <w:t>15</w:t>
             </w:r>
             <w:r>
               <w:rPr>
@@ -4716,37 +4826,18 @@
             <w:pPr>
               <w:spacing w:after="0" w:line="240" w:lineRule="auto"/>
               <w:rPr>
-                <w:rFonts w:ascii="Times New Roman" w:eastAsia="Times New Roman" w:hAnsi="Times New Roman" w:cs="Times New Roman"/>
-                <w:sz w:val="24"/>
-                <w:szCs w:val="24"/>
-              </w:rPr>
-            </w:pPr>
-            <w:r>
-              <w:rPr>
                 <w:rFonts w:ascii="Arial" w:eastAsia="Times New Roman" w:hAnsi="Arial" w:cs="Arial"/>
-                <w:color w:val="000000"/>
-                <w:sz w:val="24"/>
-                <w:szCs w:val="24"/>
-              </w:rPr>
-              <w:t>Level Random Generation</w:t>
-            </w:r>
+                <w:sz w:val="24"/>
+                <w:szCs w:val="24"/>
+              </w:rPr>
+            </w:pPr>
             <w:r>
               <w:rPr>
                 <w:rFonts w:ascii="Arial" w:eastAsia="Times New Roman" w:hAnsi="Arial" w:cs="Arial"/>
-                <w:color w:val="000000"/>
-                <w:sz w:val="24"/>
-                <w:szCs w:val="24"/>
-              </w:rPr>
-              <w:t xml:space="preserve"> Basic</w:t>
-            </w:r>
-            <w:r>
-              <w:rPr>
-                <w:rFonts w:ascii="Arial" w:eastAsia="Times New Roman" w:hAnsi="Arial" w:cs="Arial"/>
-                <w:color w:val="000000"/>
-                <w:sz w:val="24"/>
-                <w:szCs w:val="24"/>
-              </w:rPr>
-              <w:t>, Basic Client/Server Network, Level GUI Complete</w:t>
+                <w:sz w:val="24"/>
+                <w:szCs w:val="24"/>
+              </w:rPr>
+              <w:t>Objective and pickup objects created</w:t>
             </w:r>
           </w:p>
         </w:tc>
@@ -4805,7 +4896,7 @@
                 <w:sz w:val="24"/>
                 <w:szCs w:val="24"/>
               </w:rPr>
-              <w:t>04</w:t>
+              <w:t>17</w:t>
             </w:r>
             <w:r>
               <w:rPr>
@@ -4852,15 +4943,7 @@
                 <w:sz w:val="24"/>
                 <w:szCs w:val="24"/>
               </w:rPr>
-              <w:t>Client/Server network</w:t>
-            </w:r>
-            <w:r>
-              <w:rPr>
-                <w:rFonts w:ascii="Arial" w:eastAsia="Times New Roman" w:hAnsi="Arial" w:cs="Arial"/>
-                <w:sz w:val="24"/>
-                <w:szCs w:val="24"/>
-              </w:rPr>
-              <w:t xml:space="preserve"> supports multiple Clients, Menu GUI complete</w:t>
+              <w:t>Terrain Maps Created</w:t>
             </w:r>
           </w:p>
         </w:tc>
@@ -4919,7 +5002,7 @@
                 <w:sz w:val="24"/>
                 <w:szCs w:val="24"/>
               </w:rPr>
-              <w:t>06</w:t>
+              <w:t>19</w:t>
             </w:r>
             <w:r>
               <w:rPr>
@@ -4966,23 +5049,7 @@
                 <w:sz w:val="24"/>
                 <w:szCs w:val="24"/>
               </w:rPr>
-              <w:t xml:space="preserve">Level RG </w:t>
-            </w:r>
-            <w:r>
-              <w:rPr>
-                <w:rFonts w:ascii="Arial" w:eastAsia="Times New Roman" w:hAnsi="Arial" w:cs="Arial"/>
-                <w:sz w:val="24"/>
-                <w:szCs w:val="24"/>
-              </w:rPr>
-              <w:t>Complete</w:t>
-            </w:r>
-            <w:r>
-              <w:rPr>
-                <w:rFonts w:ascii="Arial" w:eastAsia="Times New Roman" w:hAnsi="Arial" w:cs="Arial"/>
-                <w:sz w:val="24"/>
-                <w:szCs w:val="24"/>
-              </w:rPr>
-              <w:t>, Damage Implemented</w:t>
+              <w:t>Levels Built and Playable</w:t>
             </w:r>
           </w:p>
         </w:tc>
@@ -5023,7 +5090,7 @@
                 <w:sz w:val="24"/>
                 <w:szCs w:val="24"/>
               </w:rPr>
-              <w:t>11/08/2015</w:t>
+              <w:t>11/21/2015</w:t>
             </w:r>
           </w:p>
         </w:tc>
@@ -5062,83 +5129,7 @@
                 <w:sz w:val="24"/>
                 <w:szCs w:val="24"/>
               </w:rPr>
-              <w:t xml:space="preserve">Shader Complete, </w:t>
-            </w:r>
-            <w:r>
-              <w:rPr>
-                <w:rFonts w:ascii="Arial" w:eastAsia="Times New Roman" w:hAnsi="Arial" w:cs="Arial"/>
-                <w:color w:val="000000"/>
-                <w:sz w:val="24"/>
-                <w:szCs w:val="24"/>
-              </w:rPr>
-              <w:t>Respawning Implemented</w:t>
-            </w:r>
-          </w:p>
-          <w:p>
-            <w:pPr>
-              <w:spacing w:after="0" w:line="240" w:lineRule="auto"/>
-              <w:rPr>
-                <w:rFonts w:ascii="Arial" w:eastAsia="Times New Roman" w:hAnsi="Arial" w:cs="Arial"/>
-                <w:color w:val="000000"/>
-                <w:sz w:val="24"/>
-                <w:szCs w:val="24"/>
-              </w:rPr>
-            </w:pPr>
-            <w:r>
-              <w:rPr>
-                <w:rFonts w:ascii="Arial" w:eastAsia="Times New Roman" w:hAnsi="Arial" w:cs="Arial"/>
-                <w:color w:val="000000"/>
-                <w:sz w:val="24"/>
-                <w:szCs w:val="24"/>
-              </w:rPr>
-              <w:t xml:space="preserve">Game </w:t>
-            </w:r>
-            <w:r>
-              <w:rPr>
-                <w:rFonts w:ascii="Arial" w:eastAsia="Times New Roman" w:hAnsi="Arial" w:cs="Arial"/>
-                <w:color w:val="000000"/>
-                <w:sz w:val="24"/>
-                <w:szCs w:val="24"/>
-              </w:rPr>
-              <w:t xml:space="preserve">Created and </w:t>
-            </w:r>
-            <w:r>
-              <w:rPr>
-                <w:rFonts w:ascii="Arial" w:eastAsia="Times New Roman" w:hAnsi="Arial" w:cs="Arial"/>
-                <w:color w:val="000000"/>
-                <w:sz w:val="24"/>
-                <w:szCs w:val="24"/>
-              </w:rPr>
-              <w:t>90%+</w:t>
-            </w:r>
-            <w:r>
-              <w:rPr>
-                <w:rFonts w:ascii="Arial" w:eastAsia="Times New Roman" w:hAnsi="Arial" w:cs="Arial"/>
-                <w:color w:val="000000"/>
-                <w:sz w:val="24"/>
-                <w:szCs w:val="24"/>
-              </w:rPr>
-              <w:t xml:space="preserve"> Bug Free</w:t>
-            </w:r>
-          </w:p>
-          <w:p>
-            <w:pPr>
-              <w:spacing w:after="0" w:line="240" w:lineRule="auto"/>
-              <w:rPr>
-                <w:rFonts w:ascii="Arial" w:eastAsia="Times New Roman" w:hAnsi="Arial" w:cs="Arial"/>
-                <w:color w:val="000000"/>
-                <w:sz w:val="24"/>
-                <w:szCs w:val="24"/>
-              </w:rPr>
-            </w:pPr>
-            <w:r>
-              <w:rPr>
-                <w:rFonts w:ascii="Arial" w:eastAsia="Times New Roman" w:hAnsi="Arial" w:cs="Arial"/>
-                <w:color w:val="000000"/>
-                <w:sz w:val="24"/>
-                <w:szCs w:val="24"/>
-              </w:rPr>
-              <w:t>All Pull Requests in by 11:00PM</w:t>
+              <w:t>Level Select complete</w:t>
             </w:r>
           </w:p>
         </w:tc>
@@ -5179,34 +5170,7 @@
                 <w:sz w:val="24"/>
                 <w:szCs w:val="24"/>
               </w:rPr>
-              <w:t>11</w:t>
-            </w:r>
-            <w:r>
-              <w:rPr>
-                <w:rFonts w:ascii="Arial" w:eastAsia="Times New Roman" w:hAnsi="Arial" w:cs="Arial"/>
-                <w:color w:val="000000"/>
-                <w:sz w:val="24"/>
-                <w:szCs w:val="24"/>
-              </w:rPr>
-              <w:t>/</w:t>
-            </w:r>
-            <w:r>
-              <w:rPr>
-                <w:rFonts w:ascii="Arial" w:eastAsia="Times New Roman" w:hAnsi="Arial" w:cs="Arial"/>
-                <w:color w:val="000000"/>
-                <w:sz w:val="24"/>
-                <w:szCs w:val="24"/>
-              </w:rPr>
-              <w:t>09</w:t>
-            </w:r>
-            <w:r>
-              <w:rPr>
-                <w:rFonts w:ascii="Arial" w:eastAsia="Times New Roman" w:hAnsi="Arial" w:cs="Arial"/>
-                <w:color w:val="000000"/>
-                <w:sz w:val="24"/>
-                <w:szCs w:val="24"/>
-              </w:rPr>
-              <w:t xml:space="preserve">/2015 </w:t>
+              <w:t>11/22/2015</w:t>
             </w:r>
           </w:p>
         </w:tc>
@@ -5306,6 +5270,10 @@
     <w:p>
       <w:pPr>
         <w:pStyle w:val="ListParagraph"/>
+        <w:numPr>
+          <w:ilvl w:val="0"/>
+          <w:numId w:val="8"/>
+        </w:numPr>
         <w:spacing w:after="0" w:line="240" w:lineRule="auto"/>
         <w:rPr>
           <w:rFonts w:ascii="Times New Roman" w:eastAsia="Times New Roman" w:hAnsi="Times New Roman" w:cs="Times New Roman"/>
@@ -5319,7 +5287,7 @@
           <w:sz w:val="24"/>
           <w:szCs w:val="24"/>
         </w:rPr>
-        <w:t>Simple Character Movement and Networking game</w:t>
+        <w:t>Capture the flag gameplay</w:t>
       </w:r>
     </w:p>
     <w:p>
@@ -5327,7 +5295,7 @@
         <w:pStyle w:val="ListParagraph"/>
         <w:numPr>
           <w:ilvl w:val="0"/>
-          <w:numId w:val="7"/>
+          <w:numId w:val="8"/>
         </w:numPr>
         <w:spacing w:after="0" w:line="240" w:lineRule="auto"/>
         <w:rPr>
@@ -5342,215 +5310,7 @@
           <w:sz w:val="24"/>
           <w:szCs w:val="24"/>
         </w:rPr>
-        <w:t>Character Networking</w:t>
-      </w:r>
-    </w:p>
-    <w:p>
-      <w:pPr>
-        <w:pStyle w:val="ListParagraph"/>
-        <w:numPr>
-          <w:ilvl w:val="1"/>
-          <w:numId w:val="7"/>
-        </w:numPr>
-        <w:spacing w:after="0" w:line="240" w:lineRule="auto"/>
-        <w:rPr>
-          <w:rFonts w:ascii="Times New Roman" w:eastAsia="Times New Roman" w:hAnsi="Times New Roman" w:cs="Times New Roman"/>
-          <w:sz w:val="24"/>
-          <w:szCs w:val="24"/>
-        </w:rPr>
-      </w:pPr>
-      <w:r>
-        <w:rPr>
-          <w:rFonts w:ascii="Times New Roman" w:eastAsia="Times New Roman" w:hAnsi="Times New Roman" w:cs="Times New Roman"/>
-          <w:sz w:val="24"/>
-          <w:szCs w:val="24"/>
-        </w:rPr>
-        <w:t xml:space="preserve">Character controller that is networked. Character needs to </w:t>
-      </w:r>
-    </w:p>
-    <w:p>
-      <w:pPr>
-        <w:pStyle w:val="ListParagraph"/>
-        <w:numPr>
-          <w:ilvl w:val="2"/>
-          <w:numId w:val="7"/>
-        </w:numPr>
-        <w:spacing w:after="0" w:line="240" w:lineRule="auto"/>
-        <w:rPr>
-          <w:rFonts w:ascii="Times New Roman" w:eastAsia="Times New Roman" w:hAnsi="Times New Roman" w:cs="Times New Roman"/>
-          <w:sz w:val="24"/>
-          <w:szCs w:val="24"/>
-        </w:rPr>
-      </w:pPr>
-      <w:r>
-        <w:rPr>
-          <w:rFonts w:ascii="Times New Roman" w:eastAsia="Times New Roman" w:hAnsi="Times New Roman" w:cs="Times New Roman"/>
-          <w:sz w:val="24"/>
-          <w:szCs w:val="24"/>
-        </w:rPr>
-        <w:t>Move</w:t>
-      </w:r>
-    </w:p>
-    <w:p>
-      <w:pPr>
-        <w:pStyle w:val="ListParagraph"/>
-        <w:numPr>
-          <w:ilvl w:val="2"/>
-          <w:numId w:val="7"/>
-        </w:numPr>
-        <w:spacing w:after="0" w:line="240" w:lineRule="auto"/>
-        <w:rPr>
-          <w:rFonts w:ascii="Times New Roman" w:eastAsia="Times New Roman" w:hAnsi="Times New Roman" w:cs="Times New Roman"/>
-          <w:sz w:val="24"/>
-          <w:szCs w:val="24"/>
-        </w:rPr>
-      </w:pPr>
-      <w:r>
-        <w:rPr>
-          <w:rFonts w:ascii="Times New Roman" w:eastAsia="Times New Roman" w:hAnsi="Times New Roman" w:cs="Times New Roman"/>
-          <w:sz w:val="24"/>
-          <w:szCs w:val="24"/>
-        </w:rPr>
-        <w:t>Run</w:t>
-      </w:r>
-    </w:p>
-    <w:p>
-      <w:pPr>
-        <w:pStyle w:val="ListParagraph"/>
-        <w:numPr>
-          <w:ilvl w:val="2"/>
-          <w:numId w:val="7"/>
-        </w:numPr>
-        <w:spacing w:after="0" w:line="240" w:lineRule="auto"/>
-        <w:rPr>
-          <w:rFonts w:ascii="Times New Roman" w:eastAsia="Times New Roman" w:hAnsi="Times New Roman" w:cs="Times New Roman"/>
-          <w:sz w:val="24"/>
-          <w:szCs w:val="24"/>
-        </w:rPr>
-      </w:pPr>
-      <w:r>
-        <w:rPr>
-          <w:rFonts w:ascii="Times New Roman" w:eastAsia="Times New Roman" w:hAnsi="Times New Roman" w:cs="Times New Roman"/>
-          <w:sz w:val="24"/>
-          <w:szCs w:val="24"/>
-        </w:rPr>
-        <w:t>Jump</w:t>
-      </w:r>
-    </w:p>
-    <w:p>
-      <w:pPr>
-        <w:pStyle w:val="ListParagraph"/>
-        <w:numPr>
-          <w:ilvl w:val="2"/>
-          <w:numId w:val="7"/>
-        </w:numPr>
-        <w:spacing w:after="0" w:line="240" w:lineRule="auto"/>
-        <w:rPr>
-          <w:rFonts w:ascii="Times New Roman" w:eastAsia="Times New Roman" w:hAnsi="Times New Roman" w:cs="Times New Roman"/>
-          <w:sz w:val="24"/>
-          <w:szCs w:val="24"/>
-        </w:rPr>
-      </w:pPr>
-      <w:r>
-        <w:rPr>
-          <w:rFonts w:ascii="Times New Roman" w:eastAsia="Times New Roman" w:hAnsi="Times New Roman" w:cs="Times New Roman"/>
-          <w:sz w:val="24"/>
-          <w:szCs w:val="24"/>
-        </w:rPr>
-        <w:t>Fall</w:t>
-      </w:r>
-    </w:p>
-    <w:p>
-      <w:pPr>
-        <w:pStyle w:val="ListParagraph"/>
-        <w:numPr>
-          <w:ilvl w:val="2"/>
-          <w:numId w:val="7"/>
-        </w:numPr>
-        <w:spacing w:after="0" w:line="240" w:lineRule="auto"/>
-        <w:rPr>
-          <w:rFonts w:ascii="Times New Roman" w:eastAsia="Times New Roman" w:hAnsi="Times New Roman" w:cs="Times New Roman"/>
-          <w:sz w:val="24"/>
-          <w:szCs w:val="24"/>
-        </w:rPr>
-      </w:pPr>
-      <w:r>
-        <w:rPr>
-          <w:rFonts w:ascii="Times New Roman" w:eastAsia="Times New Roman" w:hAnsi="Times New Roman" w:cs="Times New Roman"/>
-          <w:sz w:val="24"/>
-          <w:szCs w:val="24"/>
-        </w:rPr>
-        <w:t>Exist in a 3D world</w:t>
-      </w:r>
-    </w:p>
-    <w:p>
-      <w:pPr>
-        <w:pStyle w:val="ListParagraph"/>
-        <w:numPr>
-          <w:ilvl w:val="2"/>
-          <w:numId w:val="7"/>
-        </w:numPr>
-        <w:spacing w:after="0" w:line="240" w:lineRule="auto"/>
-        <w:rPr>
-          <w:rFonts w:ascii="Times New Roman" w:eastAsia="Times New Roman" w:hAnsi="Times New Roman" w:cs="Times New Roman"/>
-          <w:sz w:val="24"/>
-          <w:szCs w:val="24"/>
-        </w:rPr>
-      </w:pPr>
-      <w:r>
-        <w:rPr>
-          <w:rFonts w:ascii="Times New Roman" w:eastAsia="Times New Roman" w:hAnsi="Times New Roman" w:cs="Times New Roman"/>
-          <w:sz w:val="24"/>
-          <w:szCs w:val="24"/>
-        </w:rPr>
-        <w:t>Have Health</w:t>
-      </w:r>
-    </w:p>
-    <w:p>
-      <w:pPr>
-        <w:pStyle w:val="ListParagraph"/>
-        <w:numPr>
-          <w:ilvl w:val="1"/>
-          <w:numId w:val="7"/>
-        </w:numPr>
-        <w:spacing w:after="0" w:line="240" w:lineRule="auto"/>
-        <w:rPr>
-          <w:rFonts w:ascii="Times New Roman" w:eastAsia="Times New Roman" w:hAnsi="Times New Roman" w:cs="Times New Roman"/>
-          <w:sz w:val="24"/>
-          <w:szCs w:val="24"/>
-        </w:rPr>
-      </w:pPr>
-      <w:r>
-        <w:rPr>
-          <w:rFonts w:ascii="Times New Roman" w:eastAsia="Times New Roman" w:hAnsi="Times New Roman" w:cs="Times New Roman"/>
-          <w:sz w:val="24"/>
-          <w:szCs w:val="24"/>
-        </w:rPr>
-        <w:lastRenderedPageBreak/>
-        <w:t>Designers should be able to control as many aspects as possible</w:t>
-      </w:r>
-    </w:p>
-    <w:p>
-      <w:pPr>
-        <w:pStyle w:val="ListParagraph"/>
-        <w:numPr>
-          <w:ilvl w:val="1"/>
-          <w:numId w:val="7"/>
-        </w:numPr>
-        <w:spacing w:after="0" w:line="240" w:lineRule="auto"/>
-        <w:rPr>
-          <w:rFonts w:ascii="Times New Roman" w:eastAsia="Times New Roman" w:hAnsi="Times New Roman" w:cs="Times New Roman"/>
-          <w:sz w:val="24"/>
-          <w:szCs w:val="24"/>
-        </w:rPr>
-      </w:pPr>
-      <w:r>
-        <w:rPr>
-          <w:rFonts w:ascii="Times New Roman" w:eastAsia="Times New Roman" w:hAnsi="Times New Roman" w:cs="Times New Roman"/>
-          <w:sz w:val="24"/>
-          <w:szCs w:val="24"/>
-        </w:rPr>
-        <w:t>Game must be fully networked and have a respawn timer</w:t>
+        <w:t>Stunning 3d graphics</w:t>
       </w:r>
     </w:p>
     <w:p>
@@ -5558,7 +5318,7 @@
         <w:pStyle w:val="ListParagraph"/>
         <w:numPr>
           <w:ilvl w:val="0"/>
-          <w:numId w:val="7"/>
+          <w:numId w:val="8"/>
         </w:numPr>
         <w:spacing w:after="0" w:line="240" w:lineRule="auto"/>
         <w:rPr>
@@ -5573,93 +5333,7 @@
           <w:sz w:val="24"/>
           <w:szCs w:val="24"/>
         </w:rPr>
-        <w:t>Shaders</w:t>
-      </w:r>
-    </w:p>
-    <w:p>
-      <w:pPr>
-        <w:pStyle w:val="ListParagraph"/>
-        <w:numPr>
-          <w:ilvl w:val="1"/>
-          <w:numId w:val="7"/>
-        </w:numPr>
-        <w:spacing w:after="0" w:line="240" w:lineRule="auto"/>
-        <w:rPr>
-          <w:rFonts w:ascii="Times New Roman" w:eastAsia="Times New Roman" w:hAnsi="Times New Roman" w:cs="Times New Roman"/>
-          <w:sz w:val="24"/>
-          <w:szCs w:val="24"/>
-        </w:rPr>
-      </w:pPr>
-      <w:r>
-        <w:rPr>
-          <w:rFonts w:ascii="Times New Roman" w:eastAsia="Times New Roman" w:hAnsi="Times New Roman" w:cs="Times New Roman"/>
-          <w:sz w:val="24"/>
-          <w:szCs w:val="24"/>
-        </w:rPr>
-        <w:t>Create a single shader that will be expanded upon. With two simple tasks</w:t>
-      </w:r>
-    </w:p>
-    <w:p>
-      <w:pPr>
-        <w:pStyle w:val="ListParagraph"/>
-        <w:numPr>
-          <w:ilvl w:val="2"/>
-          <w:numId w:val="7"/>
-        </w:numPr>
-        <w:spacing w:after="0" w:line="240" w:lineRule="auto"/>
-        <w:rPr>
-          <w:rFonts w:ascii="Times New Roman" w:eastAsia="Times New Roman" w:hAnsi="Times New Roman" w:cs="Times New Roman"/>
-          <w:sz w:val="24"/>
-          <w:szCs w:val="24"/>
-        </w:rPr>
-      </w:pPr>
-      <w:r>
-        <w:rPr>
-          <w:rFonts w:ascii="Times New Roman" w:eastAsia="Times New Roman" w:hAnsi="Times New Roman" w:cs="Times New Roman"/>
-          <w:sz w:val="24"/>
-          <w:szCs w:val="24"/>
-        </w:rPr>
-        <w:t>Display a flat color, for the object in the first pass.</w:t>
-      </w:r>
-    </w:p>
-    <w:p>
-      <w:pPr>
-        <w:pStyle w:val="ListParagraph"/>
-        <w:numPr>
-          <w:ilvl w:val="2"/>
-          <w:numId w:val="7"/>
-        </w:numPr>
-        <w:spacing w:after="0" w:line="240" w:lineRule="auto"/>
-        <w:rPr>
-          <w:rFonts w:ascii="Times New Roman" w:eastAsia="Times New Roman" w:hAnsi="Times New Roman" w:cs="Times New Roman"/>
-          <w:sz w:val="24"/>
-          <w:szCs w:val="24"/>
-        </w:rPr>
-      </w:pPr>
-      <w:r>
-        <w:rPr>
-          <w:rFonts w:ascii="Times New Roman" w:eastAsia="Times New Roman" w:hAnsi="Times New Roman" w:cs="Times New Roman"/>
-          <w:sz w:val="24"/>
-          <w:szCs w:val="24"/>
-        </w:rPr>
-        <w:t>In 2</w:t>
-      </w:r>
-      <w:r>
-        <w:rPr>
-          <w:rFonts w:ascii="Times New Roman" w:eastAsia="Times New Roman" w:hAnsi="Times New Roman" w:cs="Times New Roman"/>
-          <w:sz w:val="24"/>
-          <w:szCs w:val="24"/>
-          <w:vertAlign w:val="superscript"/>
-        </w:rPr>
-        <w:t>nd</w:t>
-      </w:r>
-      <w:r>
-        <w:rPr>
-          <w:rFonts w:ascii="Times New Roman" w:eastAsia="Times New Roman" w:hAnsi="Times New Roman" w:cs="Times New Roman"/>
-          <w:sz w:val="24"/>
-          <w:szCs w:val="24"/>
-        </w:rPr>
-        <w:t xml:space="preserve"> pass, add lambert lighting and another color blended on top of first color.</w:t>
+        <w:t>Intense multiplayer</w:t>
       </w:r>
     </w:p>
     <w:p>
@@ -5667,7 +5341,7 @@
         <w:pStyle w:val="ListParagraph"/>
         <w:numPr>
           <w:ilvl w:val="0"/>
-          <w:numId w:val="7"/>
+          <w:numId w:val="8"/>
         </w:numPr>
         <w:spacing w:after="0" w:line="240" w:lineRule="auto"/>
         <w:rPr>
@@ -5682,358 +5356,8 @@
           <w:sz w:val="24"/>
           <w:szCs w:val="24"/>
         </w:rPr>
-        <w:t>Level Generator</w:t>
-      </w:r>
-    </w:p>
-    <w:p>
-      <w:pPr>
-        <w:pStyle w:val="ListParagraph"/>
-        <w:numPr>
-          <w:ilvl w:val="1"/>
-          <w:numId w:val="7"/>
-        </w:numPr>
-        <w:spacing w:after="0" w:line="240" w:lineRule="auto"/>
-        <w:rPr>
-          <w:rFonts w:ascii="Times New Roman" w:eastAsia="Times New Roman" w:hAnsi="Times New Roman" w:cs="Times New Roman"/>
-          <w:sz w:val="24"/>
-          <w:szCs w:val="24"/>
-        </w:rPr>
-      </w:pPr>
-      <w:r>
-        <w:rPr>
-          <w:rFonts w:ascii="Times New Roman" w:eastAsia="Times New Roman" w:hAnsi="Times New Roman" w:cs="Times New Roman"/>
-          <w:sz w:val="24"/>
-          <w:szCs w:val="24"/>
-        </w:rPr>
-        <w:t xml:space="preserve">Create a very basic level generator </w:t>
-      </w:r>
-    </w:p>
-    <w:p>
-      <w:pPr>
-        <w:pStyle w:val="ListParagraph"/>
-        <w:numPr>
-          <w:ilvl w:val="2"/>
-          <w:numId w:val="7"/>
-        </w:numPr>
-        <w:spacing w:after="0" w:line="240" w:lineRule="auto"/>
-        <w:rPr>
-          <w:rFonts w:ascii="Times New Roman" w:eastAsia="Times New Roman" w:hAnsi="Times New Roman" w:cs="Times New Roman"/>
-          <w:sz w:val="24"/>
-          <w:szCs w:val="24"/>
-        </w:rPr>
-      </w:pPr>
-      <w:r>
-        <w:rPr>
-          <w:rFonts w:ascii="Times New Roman" w:eastAsia="Times New Roman" w:hAnsi="Times New Roman" w:cs="Times New Roman"/>
-          <w:sz w:val="24"/>
-          <w:szCs w:val="24"/>
-        </w:rPr>
-        <w:t>Place objects (cubes) randomly around room</w:t>
-      </w:r>
-    </w:p>
-    <w:p>
-      <w:pPr>
-        <w:pStyle w:val="ListParagraph"/>
-        <w:numPr>
-          <w:ilvl w:val="2"/>
-          <w:numId w:val="7"/>
-        </w:numPr>
-        <w:spacing w:after="0" w:line="240" w:lineRule="auto"/>
-        <w:rPr>
-          <w:rFonts w:ascii="Times New Roman" w:eastAsia="Times New Roman" w:hAnsi="Times New Roman" w:cs="Times New Roman"/>
-          <w:sz w:val="24"/>
-          <w:szCs w:val="24"/>
-        </w:rPr>
-      </w:pPr>
-      <w:r>
-        <w:rPr>
-          <w:rFonts w:ascii="Times New Roman" w:eastAsia="Times New Roman" w:hAnsi="Times New Roman" w:cs="Times New Roman"/>
-          <w:sz w:val="24"/>
-          <w:szCs w:val="24"/>
-        </w:rPr>
-        <w:t xml:space="preserve">Min and max </w:t>
-      </w:r>
-      <w:proofErr w:type="spellStart"/>
-      <w:r>
-        <w:rPr>
-          <w:rFonts w:ascii="Times New Roman" w:eastAsia="Times New Roman" w:hAnsi="Times New Roman" w:cs="Times New Roman"/>
-          <w:sz w:val="24"/>
-          <w:szCs w:val="24"/>
-        </w:rPr>
-        <w:t>placeable</w:t>
-      </w:r>
-      <w:proofErr w:type="spellEnd"/>
-      <w:r>
-        <w:rPr>
-          <w:rFonts w:ascii="Times New Roman" w:eastAsia="Times New Roman" w:hAnsi="Times New Roman" w:cs="Times New Roman"/>
-          <w:sz w:val="24"/>
-          <w:szCs w:val="24"/>
-        </w:rPr>
-        <w:t xml:space="preserve"> distance for objects (assume from center)</w:t>
-      </w:r>
-    </w:p>
-    <w:p>
-      <w:pPr>
-        <w:pStyle w:val="ListParagraph"/>
-        <w:numPr>
-          <w:ilvl w:val="2"/>
-          <w:numId w:val="7"/>
-        </w:numPr>
-        <w:spacing w:after="0" w:line="240" w:lineRule="auto"/>
-        <w:rPr>
-          <w:rFonts w:ascii="Times New Roman" w:eastAsia="Times New Roman" w:hAnsi="Times New Roman" w:cs="Times New Roman"/>
-          <w:sz w:val="24"/>
-          <w:szCs w:val="24"/>
-        </w:rPr>
-      </w:pPr>
-      <w:r>
-        <w:rPr>
-          <w:rFonts w:ascii="Times New Roman" w:eastAsia="Times New Roman" w:hAnsi="Times New Roman" w:cs="Times New Roman"/>
-          <w:sz w:val="24"/>
-          <w:szCs w:val="24"/>
-        </w:rPr>
-        <w:t>Object number will be modified by host upon game creation</w:t>
-      </w:r>
-    </w:p>
-    <w:p>
-      <w:pPr>
-        <w:pStyle w:val="ListParagraph"/>
-        <w:numPr>
-          <w:ilvl w:val="0"/>
-          <w:numId w:val="7"/>
-        </w:numPr>
-        <w:spacing w:after="0" w:line="240" w:lineRule="auto"/>
-        <w:rPr>
-          <w:rFonts w:ascii="Times New Roman" w:eastAsia="Times New Roman" w:hAnsi="Times New Roman" w:cs="Times New Roman"/>
-          <w:sz w:val="24"/>
-          <w:szCs w:val="24"/>
-        </w:rPr>
-      </w:pPr>
-      <w:r>
-        <w:rPr>
-          <w:rFonts w:ascii="Times New Roman" w:eastAsia="Times New Roman" w:hAnsi="Times New Roman" w:cs="Times New Roman"/>
-          <w:sz w:val="24"/>
-          <w:szCs w:val="24"/>
-        </w:rPr>
-        <w:t>GUI</w:t>
-      </w:r>
-    </w:p>
-    <w:p>
-      <w:pPr>
-        <w:pStyle w:val="ListParagraph"/>
-        <w:numPr>
-          <w:ilvl w:val="1"/>
-          <w:numId w:val="7"/>
-        </w:numPr>
-        <w:spacing w:after="0" w:line="240" w:lineRule="auto"/>
-        <w:rPr>
-          <w:rFonts w:ascii="Times New Roman" w:eastAsia="Times New Roman" w:hAnsi="Times New Roman" w:cs="Times New Roman"/>
-          <w:sz w:val="24"/>
-          <w:szCs w:val="24"/>
-        </w:rPr>
-      </w:pPr>
-      <w:r>
-        <w:rPr>
-          <w:rFonts w:ascii="Times New Roman" w:eastAsia="Times New Roman" w:hAnsi="Times New Roman" w:cs="Times New Roman"/>
-          <w:sz w:val="24"/>
-          <w:szCs w:val="24"/>
-        </w:rPr>
-        <w:t xml:space="preserve">Player asked to </w:t>
-      </w:r>
-    </w:p>
-    <w:p>
-      <w:pPr>
-        <w:pStyle w:val="ListParagraph"/>
-        <w:numPr>
-          <w:ilvl w:val="2"/>
-          <w:numId w:val="7"/>
-        </w:numPr>
-        <w:spacing w:after="0" w:line="240" w:lineRule="auto"/>
-        <w:rPr>
-          <w:rFonts w:ascii="Times New Roman" w:eastAsia="Times New Roman" w:hAnsi="Times New Roman" w:cs="Times New Roman"/>
-          <w:sz w:val="24"/>
-          <w:szCs w:val="24"/>
-        </w:rPr>
-      </w:pPr>
-      <w:r>
-        <w:rPr>
-          <w:rFonts w:ascii="Times New Roman" w:eastAsia="Times New Roman" w:hAnsi="Times New Roman" w:cs="Times New Roman"/>
-          <w:sz w:val="24"/>
-          <w:szCs w:val="24"/>
-        </w:rPr>
-        <w:t>Create game</w:t>
-      </w:r>
-    </w:p>
-    <w:p>
-      <w:pPr>
-        <w:pStyle w:val="ListParagraph"/>
-        <w:numPr>
-          <w:ilvl w:val="3"/>
-          <w:numId w:val="7"/>
-        </w:numPr>
-        <w:spacing w:after="0" w:line="240" w:lineRule="auto"/>
-        <w:rPr>
-          <w:rFonts w:ascii="Times New Roman" w:eastAsia="Times New Roman" w:hAnsi="Times New Roman" w:cs="Times New Roman"/>
-          <w:sz w:val="24"/>
-          <w:szCs w:val="24"/>
-        </w:rPr>
-      </w:pPr>
-      <w:r>
-        <w:rPr>
-          <w:rFonts w:ascii="Times New Roman" w:eastAsia="Times New Roman" w:hAnsi="Times New Roman" w:cs="Times New Roman"/>
-          <w:sz w:val="24"/>
-          <w:szCs w:val="24"/>
-        </w:rPr>
-        <w:t>Input min &amp; max values for objects to spawn</w:t>
-      </w:r>
-    </w:p>
-    <w:p>
-      <w:pPr>
-        <w:pStyle w:val="ListParagraph"/>
-        <w:numPr>
-          <w:ilvl w:val="2"/>
-          <w:numId w:val="7"/>
-        </w:numPr>
-        <w:spacing w:after="0" w:line="240" w:lineRule="auto"/>
-        <w:rPr>
-          <w:rFonts w:ascii="Times New Roman" w:eastAsia="Times New Roman" w:hAnsi="Times New Roman" w:cs="Times New Roman"/>
-          <w:sz w:val="24"/>
-          <w:szCs w:val="24"/>
-        </w:rPr>
-      </w:pPr>
-      <w:r>
-        <w:rPr>
-          <w:rFonts w:ascii="Times New Roman" w:eastAsia="Times New Roman" w:hAnsi="Times New Roman" w:cs="Times New Roman"/>
-          <w:sz w:val="24"/>
-          <w:szCs w:val="24"/>
-        </w:rPr>
-        <w:t>Join Game</w:t>
-      </w:r>
-    </w:p>
-    <w:p>
-      <w:pPr>
-        <w:pStyle w:val="ListParagraph"/>
-        <w:numPr>
-          <w:ilvl w:val="3"/>
-          <w:numId w:val="7"/>
-        </w:numPr>
-        <w:spacing w:after="0" w:line="240" w:lineRule="auto"/>
-        <w:rPr>
-          <w:rFonts w:ascii="Times New Roman" w:eastAsia="Times New Roman" w:hAnsi="Times New Roman" w:cs="Times New Roman"/>
-          <w:sz w:val="24"/>
-          <w:szCs w:val="24"/>
-        </w:rPr>
-      </w:pPr>
-      <w:r>
-        <w:rPr>
-          <w:rFonts w:ascii="Times New Roman" w:eastAsia="Times New Roman" w:hAnsi="Times New Roman" w:cs="Times New Roman"/>
-          <w:sz w:val="24"/>
-          <w:szCs w:val="24"/>
-        </w:rPr>
-        <w:t>Show appropriate info and join the game</w:t>
-      </w:r>
-    </w:p>
-    <w:p>
-      <w:pPr>
-        <w:pStyle w:val="ListParagraph"/>
-        <w:numPr>
-          <w:ilvl w:val="2"/>
-          <w:numId w:val="7"/>
-        </w:numPr>
-        <w:spacing w:after="0" w:line="240" w:lineRule="auto"/>
-        <w:rPr>
-          <w:rFonts w:ascii="Times New Roman" w:eastAsia="Times New Roman" w:hAnsi="Times New Roman" w:cs="Times New Roman"/>
-          <w:sz w:val="24"/>
-          <w:szCs w:val="24"/>
-        </w:rPr>
-      </w:pPr>
-      <w:r>
-        <w:rPr>
-          <w:rFonts w:ascii="Times New Roman" w:eastAsia="Times New Roman" w:hAnsi="Times New Roman" w:cs="Times New Roman"/>
-          <w:sz w:val="24"/>
-          <w:szCs w:val="24"/>
-        </w:rPr>
-        <w:t>Quit Game</w:t>
-      </w:r>
-    </w:p>
-    <w:p>
-      <w:pPr>
-        <w:pStyle w:val="ListParagraph"/>
-        <w:numPr>
-          <w:ilvl w:val="3"/>
-          <w:numId w:val="7"/>
-        </w:numPr>
-        <w:spacing w:after="0" w:line="240" w:lineRule="auto"/>
-        <w:rPr>
-          <w:rFonts w:ascii="Times New Roman" w:eastAsia="Times New Roman" w:hAnsi="Times New Roman" w:cs="Times New Roman"/>
-          <w:sz w:val="24"/>
-          <w:szCs w:val="24"/>
-        </w:rPr>
-      </w:pPr>
-      <w:r>
-        <w:rPr>
-          <w:rFonts w:ascii="Times New Roman" w:eastAsia="Times New Roman" w:hAnsi="Times New Roman" w:cs="Times New Roman"/>
-          <w:sz w:val="24"/>
-          <w:szCs w:val="24"/>
-        </w:rPr>
-        <w:t>Exit game</w:t>
-      </w:r>
-    </w:p>
-    <w:p>
-      <w:pPr>
-        <w:pStyle w:val="ListParagraph"/>
-        <w:numPr>
-          <w:ilvl w:val="1"/>
-          <w:numId w:val="7"/>
-        </w:numPr>
-        <w:spacing w:after="0" w:line="240" w:lineRule="auto"/>
-        <w:rPr>
-          <w:rFonts w:ascii="Times New Roman" w:eastAsia="Times New Roman" w:hAnsi="Times New Roman" w:cs="Times New Roman"/>
-          <w:sz w:val="24"/>
-          <w:szCs w:val="24"/>
-        </w:rPr>
-      </w:pPr>
-      <w:r>
-        <w:rPr>
-          <w:rFonts w:ascii="Times New Roman" w:eastAsia="Times New Roman" w:hAnsi="Times New Roman" w:cs="Times New Roman"/>
-          <w:sz w:val="24"/>
-          <w:szCs w:val="24"/>
-        </w:rPr>
-        <w:t>Players need to see their own health.</w:t>
-      </w:r>
-    </w:p>
-    <w:p>
-      <w:pPr>
-        <w:pStyle w:val="ListParagraph"/>
-        <w:numPr>
-          <w:ilvl w:val="1"/>
-          <w:numId w:val="7"/>
-        </w:numPr>
-        <w:spacing w:after="0" w:line="240" w:lineRule="auto"/>
-        <w:rPr>
-          <w:rFonts w:ascii="Times New Roman" w:eastAsia="Times New Roman" w:hAnsi="Times New Roman" w:cs="Times New Roman"/>
-          <w:sz w:val="24"/>
-          <w:szCs w:val="24"/>
-        </w:rPr>
-      </w:pPr>
-      <w:r>
-        <w:rPr>
-          <w:rFonts w:ascii="Times New Roman" w:eastAsia="Times New Roman" w:hAnsi="Times New Roman" w:cs="Times New Roman"/>
-          <w:sz w:val="24"/>
-          <w:szCs w:val="24"/>
-        </w:rPr>
-        <w:t>Respawn Timer</w:t>
-      </w:r>
-    </w:p>
-    <w:p>
-      <w:pPr>
-        <w:spacing w:after="0" w:line="240" w:lineRule="auto"/>
-        <w:rPr>
-          <w:rFonts w:ascii="Times New Roman" w:eastAsia="Times New Roman" w:hAnsi="Times New Roman" w:cs="Times New Roman"/>
-          <w:sz w:val="24"/>
-          <w:szCs w:val="24"/>
-        </w:rPr>
-      </w:pPr>
+        <w:t>Full Motion Capture Animations</w:t>
+      </w:r>
     </w:p>
     <w:p>
       <w:pPr>
@@ -6390,6 +5714,7 @@
                 <w:sz w:val="24"/>
                 <w:szCs w:val="24"/>
               </w:rPr>
+              <w:lastRenderedPageBreak/>
               <w:t xml:space="preserve">Filename </w:t>
             </w:r>
           </w:p>
@@ -7162,7 +6487,6 @@
           <w:sz w:val="32"/>
           <w:szCs w:val="32"/>
         </w:rPr>
-        <w:lastRenderedPageBreak/>
         <w:t xml:space="preserve">Asset List </w:t>
       </w:r>
     </w:p>
@@ -8146,18 +7470,103 @@
         <w:spacing w:before="40" w:after="0" w:line="240" w:lineRule="auto"/>
         <w:ind w:left="-5"/>
         <w:rPr>
-          <w:rFonts w:ascii="Times New Roman" w:eastAsia="Times New Roman" w:hAnsi="Times New Roman" w:cs="Times New Roman"/>
-          <w:sz w:val="24"/>
-          <w:szCs w:val="24"/>
-        </w:rPr>
-      </w:pPr>
-      <w:r>
-        <w:rPr>
           <w:rFonts w:ascii="Arial" w:eastAsia="Times New Roman" w:hAnsi="Arial" w:cs="Arial"/>
           <w:color w:val="000000"/>
           <w:sz w:val="32"/>
           <w:szCs w:val="32"/>
         </w:rPr>
+      </w:pPr>
+    </w:p>
+    <w:p>
+      <w:pPr>
+        <w:spacing w:before="40" w:after="0" w:line="240" w:lineRule="auto"/>
+        <w:ind w:left="-5"/>
+        <w:rPr>
+          <w:rFonts w:ascii="Arial" w:eastAsia="Times New Roman" w:hAnsi="Arial" w:cs="Arial"/>
+          <w:color w:val="000000"/>
+          <w:sz w:val="32"/>
+          <w:szCs w:val="32"/>
+        </w:rPr>
+      </w:pPr>
+    </w:p>
+    <w:p>
+      <w:pPr>
+        <w:spacing w:before="40" w:after="0" w:line="240" w:lineRule="auto"/>
+        <w:ind w:left="-5"/>
+        <w:rPr>
+          <w:rFonts w:ascii="Arial" w:eastAsia="Times New Roman" w:hAnsi="Arial" w:cs="Arial"/>
+          <w:color w:val="000000"/>
+          <w:sz w:val="32"/>
+          <w:szCs w:val="32"/>
+        </w:rPr>
+      </w:pPr>
+    </w:p>
+    <w:p>
+      <w:pPr>
+        <w:spacing w:before="40" w:after="0" w:line="240" w:lineRule="auto"/>
+        <w:ind w:left="-5"/>
+        <w:rPr>
+          <w:rFonts w:ascii="Arial" w:eastAsia="Times New Roman" w:hAnsi="Arial" w:cs="Arial"/>
+          <w:color w:val="000000"/>
+          <w:sz w:val="32"/>
+          <w:szCs w:val="32"/>
+        </w:rPr>
+      </w:pPr>
+    </w:p>
+    <w:p>
+      <w:pPr>
+        <w:spacing w:before="40" w:after="0" w:line="240" w:lineRule="auto"/>
+        <w:ind w:left="-5"/>
+        <w:rPr>
+          <w:rFonts w:ascii="Arial" w:eastAsia="Times New Roman" w:hAnsi="Arial" w:cs="Arial"/>
+          <w:color w:val="000000"/>
+          <w:sz w:val="32"/>
+          <w:szCs w:val="32"/>
+        </w:rPr>
+      </w:pPr>
+    </w:p>
+    <w:p>
+      <w:pPr>
+        <w:spacing w:before="40" w:after="0" w:line="240" w:lineRule="auto"/>
+        <w:ind w:left="-5"/>
+        <w:rPr>
+          <w:rFonts w:ascii="Arial" w:eastAsia="Times New Roman" w:hAnsi="Arial" w:cs="Arial"/>
+          <w:color w:val="000000"/>
+          <w:sz w:val="32"/>
+          <w:szCs w:val="32"/>
+        </w:rPr>
+      </w:pPr>
+    </w:p>
+    <w:p>
+      <w:pPr>
+        <w:spacing w:before="40" w:after="0" w:line="240" w:lineRule="auto"/>
+        <w:ind w:left="-5"/>
+        <w:rPr>
+          <w:rFonts w:ascii="Arial" w:eastAsia="Times New Roman" w:hAnsi="Arial" w:cs="Arial"/>
+          <w:color w:val="000000"/>
+          <w:sz w:val="32"/>
+          <w:szCs w:val="32"/>
+        </w:rPr>
+      </w:pPr>
+    </w:p>
+    <w:p>
+      <w:pPr>
+        <w:spacing w:before="40" w:after="0" w:line="240" w:lineRule="auto"/>
+        <w:ind w:left="-5"/>
+        <w:rPr>
+          <w:rFonts w:ascii="Times New Roman" w:eastAsia="Times New Roman" w:hAnsi="Times New Roman" w:cs="Times New Roman"/>
+          <w:sz w:val="24"/>
+          <w:szCs w:val="24"/>
+        </w:rPr>
+      </w:pPr>
+      <w:r>
+        <w:rPr>
+          <w:rFonts w:ascii="Arial" w:eastAsia="Times New Roman" w:hAnsi="Arial" w:cs="Arial"/>
+          <w:color w:val="000000"/>
+          <w:sz w:val="32"/>
+          <w:szCs w:val="32"/>
+        </w:rPr>
+        <w:lastRenderedPageBreak/>
         <w:t>Accountability</w:t>
       </w:r>
     </w:p>
@@ -8408,11 +7817,7 @@
           <w:szCs w:val="32"/>
         </w:rPr>
       </w:pPr>
-    </w:p>
-    <w:p>
-      <w:pPr>
-        <w:spacing w:line="240" w:lineRule="auto"/>
-        <w:textAlignment w:val="baseline"/>
+      <w:r>
         <w:rPr>
           <w:rFonts w:ascii="Arial" w:eastAsia="Times New Roman" w:hAnsi="Arial" w:cs="Arial"/>
           <w:b/>
@@ -8420,81 +7825,6 @@
           <w:sz w:val="32"/>
           <w:szCs w:val="32"/>
         </w:rPr>
-      </w:pPr>
-    </w:p>
-    <w:p>
-      <w:pPr>
-        <w:spacing w:line="240" w:lineRule="auto"/>
-        <w:textAlignment w:val="baseline"/>
-        <w:rPr>
-          <w:rFonts w:ascii="Arial" w:eastAsia="Times New Roman" w:hAnsi="Arial" w:cs="Arial"/>
-          <w:b/>
-          <w:color w:val="000000"/>
-          <w:sz w:val="32"/>
-          <w:szCs w:val="32"/>
-        </w:rPr>
-      </w:pPr>
-    </w:p>
-    <w:p>
-      <w:pPr>
-        <w:spacing w:line="240" w:lineRule="auto"/>
-        <w:textAlignment w:val="baseline"/>
-        <w:rPr>
-          <w:rFonts w:ascii="Arial" w:eastAsia="Times New Roman" w:hAnsi="Arial" w:cs="Arial"/>
-          <w:b/>
-          <w:color w:val="000000"/>
-          <w:sz w:val="32"/>
-          <w:szCs w:val="32"/>
-        </w:rPr>
-      </w:pPr>
-    </w:p>
-    <w:p>
-      <w:pPr>
-        <w:spacing w:line="240" w:lineRule="auto"/>
-        <w:textAlignment w:val="baseline"/>
-        <w:rPr>
-          <w:rFonts w:ascii="Arial" w:eastAsia="Times New Roman" w:hAnsi="Arial" w:cs="Arial"/>
-          <w:b/>
-          <w:color w:val="000000"/>
-          <w:sz w:val="32"/>
-          <w:szCs w:val="32"/>
-        </w:rPr>
-      </w:pPr>
-    </w:p>
-    <w:p>
-      <w:pPr>
-        <w:spacing w:line="240" w:lineRule="auto"/>
-        <w:textAlignment w:val="baseline"/>
-        <w:rPr>
-          <w:rFonts w:ascii="Arial" w:eastAsia="Times New Roman" w:hAnsi="Arial" w:cs="Arial"/>
-          <w:b/>
-          <w:color w:val="000000"/>
-          <w:sz w:val="32"/>
-          <w:szCs w:val="32"/>
-        </w:rPr>
-      </w:pPr>
-    </w:p>
-    <w:p>
-      <w:pPr>
-        <w:spacing w:line="240" w:lineRule="auto"/>
-        <w:textAlignment w:val="baseline"/>
-        <w:rPr>
-          <w:rFonts w:ascii="Arial" w:eastAsia="Times New Roman" w:hAnsi="Arial" w:cs="Arial"/>
-          <w:b/>
-          <w:color w:val="000000"/>
-          <w:sz w:val="32"/>
-          <w:szCs w:val="32"/>
-        </w:rPr>
-      </w:pPr>
-      <w:r>
-        <w:rPr>
-          <w:rFonts w:ascii="Arial" w:eastAsia="Times New Roman" w:hAnsi="Arial" w:cs="Arial"/>
-          <w:b/>
-          <w:color w:val="000000"/>
-          <w:sz w:val="32"/>
-          <w:szCs w:val="32"/>
-        </w:rPr>
-        <w:lastRenderedPageBreak/>
         <w:t>TIME LOGS</w:t>
       </w:r>
     </w:p>
@@ -8738,8 +8068,6 @@
                 <w:color w:val="000000"/>
               </w:rPr>
             </w:pPr>
-            <w:bookmarkStart w:id="0" w:name="_GoBack"/>
-            <w:bookmarkEnd w:id="0"/>
           </w:p>
         </w:tc>
         <w:tc>
@@ -10344,6 +9672,119 @@
       <w:rPr>
         <w:rFonts w:ascii="Wingdings" w:hAnsi="Wingdings" w:hint="default"/>
         <w:sz w:val="20"/>
+      </w:rPr>
+    </w:lvl>
+  </w:abstractNum>
+  <w:abstractNum w:abstractNumId="7">
+    <w:nsid w:val="71AC13AA"/>
+    <w:multiLevelType w:val="hybridMultilevel"/>
+    <w:tmpl w:val="08109002"/>
+    <w:lvl w:ilvl="0" w:tplc="04090001">
+      <w:start w:val="1"/>
+      <w:numFmt w:val="bullet"/>
+      <w:lvlText w:val=""/>
+      <w:lvlJc w:val="left"/>
+      <w:pPr>
+        <w:ind w:left="720" w:hanging="360"/>
+      </w:pPr>
+      <w:rPr>
+        <w:rFonts w:ascii="Symbol" w:hAnsi="Symbol" w:hint="default"/>
+      </w:rPr>
+    </w:lvl>
+    <w:lvl w:ilvl="1" w:tplc="04090003" w:tentative="1">
+      <w:start w:val="1"/>
+      <w:numFmt w:val="bullet"/>
+      <w:lvlText w:val="o"/>
+      <w:lvlJc w:val="left"/>
+      <w:pPr>
+        <w:ind w:left="1440" w:hanging="360"/>
+      </w:pPr>
+      <w:rPr>
+        <w:rFonts w:ascii="Courier New" w:hAnsi="Courier New" w:cs="Courier New" w:hint="default"/>
+      </w:rPr>
+    </w:lvl>
+    <w:lvl w:ilvl="2" w:tplc="04090005" w:tentative="1">
+      <w:start w:val="1"/>
+      <w:numFmt w:val="bullet"/>
+      <w:lvlText w:val=""/>
+      <w:lvlJc w:val="left"/>
+      <w:pPr>
+        <w:ind w:left="2160" w:hanging="360"/>
+      </w:pPr>
+      <w:rPr>
+        <w:rFonts w:ascii="Wingdings" w:hAnsi="Wingdings" w:hint="default"/>
+      </w:rPr>
+    </w:lvl>
+    <w:lvl w:ilvl="3" w:tplc="04090001" w:tentative="1">
+      <w:start w:val="1"/>
+      <w:numFmt w:val="bullet"/>
+      <w:lvlText w:val=""/>
+      <w:lvlJc w:val="left"/>
+      <w:pPr>
+        <w:ind w:left="2880" w:hanging="360"/>
+      </w:pPr>
+      <w:rPr>
+        <w:rFonts w:ascii="Symbol" w:hAnsi="Symbol" w:hint="default"/>
+      </w:rPr>
+    </w:lvl>
+    <w:lvl w:ilvl="4" w:tplc="04090003" w:tentative="1">
+      <w:start w:val="1"/>
+      <w:numFmt w:val="bullet"/>
+      <w:lvlText w:val="o"/>
+      <w:lvlJc w:val="left"/>
+      <w:pPr>
+        <w:ind w:left="3600" w:hanging="360"/>
+      </w:pPr>
+      <w:rPr>
+        <w:rFonts w:ascii="Courier New" w:hAnsi="Courier New" w:cs="Courier New" w:hint="default"/>
+      </w:rPr>
+    </w:lvl>
+    <w:lvl w:ilvl="5" w:tplc="04090005" w:tentative="1">
+      <w:start w:val="1"/>
+      <w:numFmt w:val="bullet"/>
+      <w:lvlText w:val=""/>
+      <w:lvlJc w:val="left"/>
+      <w:pPr>
+        <w:ind w:left="4320" w:hanging="360"/>
+      </w:pPr>
+      <w:rPr>
+        <w:rFonts w:ascii="Wingdings" w:hAnsi="Wingdings" w:hint="default"/>
+      </w:rPr>
+    </w:lvl>
+    <w:lvl w:ilvl="6" w:tplc="04090001" w:tentative="1">
+      <w:start w:val="1"/>
+      <w:numFmt w:val="bullet"/>
+      <w:lvlText w:val=""/>
+      <w:lvlJc w:val="left"/>
+      <w:pPr>
+        <w:ind w:left="5040" w:hanging="360"/>
+      </w:pPr>
+      <w:rPr>
+        <w:rFonts w:ascii="Symbol" w:hAnsi="Symbol" w:hint="default"/>
+      </w:rPr>
+    </w:lvl>
+    <w:lvl w:ilvl="7" w:tplc="04090003" w:tentative="1">
+      <w:start w:val="1"/>
+      <w:numFmt w:val="bullet"/>
+      <w:lvlText w:val="o"/>
+      <w:lvlJc w:val="left"/>
+      <w:pPr>
+        <w:ind w:left="5760" w:hanging="360"/>
+      </w:pPr>
+      <w:rPr>
+        <w:rFonts w:ascii="Courier New" w:hAnsi="Courier New" w:cs="Courier New" w:hint="default"/>
+      </w:rPr>
+    </w:lvl>
+    <w:lvl w:ilvl="8" w:tplc="04090005" w:tentative="1">
+      <w:start w:val="1"/>
+      <w:numFmt w:val="bullet"/>
+      <w:lvlText w:val=""/>
+      <w:lvlJc w:val="left"/>
+      <w:pPr>
+        <w:ind w:left="6480" w:hanging="360"/>
+      </w:pPr>
+      <w:rPr>
+        <w:rFonts w:ascii="Wingdings" w:hAnsi="Wingdings" w:hint="default"/>
       </w:rPr>
     </w:lvl>
   </w:abstractNum>
@@ -10367,6 +9808,9 @@
   </w:num>
   <w:num w:numId="7">
     <w:abstractNumId w:val="5"/>
+  </w:num>
+  <w:num w:numId="8">
+    <w:abstractNumId w:val="7"/>
   </w:num>
 </w:numbering>
 </file>
@@ -11354,7 +10798,7 @@
   <a:extraClrSchemeLst/>
   <a:extLst>
     <a:ext uri="{05A4C25C-085E-4340-85A3-A5531E510DB2}">
-      <thm15:themeFamily xmlns="" xmlns:thm15="http://schemas.microsoft.com/office/thememl/2012/main" name="Office Theme" id="{62F939B6-93AF-4DB8-9C6B-D6C7DFDC589F}" vid="{4A3C46E8-61CC-4603-A589-7422A47A8E4A}"/>
+      <thm15:themeFamily xmlns:thm15="http://schemas.microsoft.com/office/thememl/2012/main" xmlns="" name="Office Theme" id="{62F939B6-93AF-4DB8-9C6B-D6C7DFDC589F}" vid="{4A3C46E8-61CC-4603-A589-7422A47A8E4A}"/>
     </a:ext>
   </a:extLst>
 </a:theme>

</xml_diff>

<commit_message>
added more flag logic, added logs to tdd
Signed-off-by: LivingValkyrie <deadwynn@gmail.com>
</commit_message>
<xml_diff>
--- a/TDD - Project 07.docx
+++ b/TDD - Project 07.docx
@@ -1,6 +1,6 @@
 
 <file path=word/document.xml><?xml version="1.0" encoding="utf-8"?>
-<w:document xmlns:wpc="http://schemas.microsoft.com/office/word/2010/wordprocessingCanvas" xmlns:mc="http://schemas.openxmlformats.org/markup-compatibility/2006" xmlns:o="urn:schemas-microsoft-com:office:office" xmlns:r="http://schemas.openxmlformats.org/officeDocument/2006/relationships" xmlns:m="http://schemas.openxmlformats.org/officeDocument/2006/math" xmlns:v="urn:schemas-microsoft-com:vml" xmlns:wp14="http://schemas.microsoft.com/office/word/2010/wordprocessingDrawing" xmlns:wp="http://schemas.openxmlformats.org/drawingml/2006/wordprocessingDrawing" xmlns:w10="urn:schemas-microsoft-com:office:word" xmlns:w="http://schemas.openxmlformats.org/wordprocessingml/2006/main" xmlns:w14="http://schemas.microsoft.com/office/word/2010/wordml" xmlns:wpg="http://schemas.microsoft.com/office/word/2010/wordprocessingGroup" xmlns:wpi="http://schemas.microsoft.com/office/word/2010/wordprocessingInk" xmlns:wne="http://schemas.microsoft.com/office/word/2006/wordml" xmlns:wps="http://schemas.microsoft.com/office/word/2010/wordprocessingShape" mc:Ignorable="w14 wp14">
+<w:document xmlns:wpc="http://schemas.microsoft.com/office/word/2010/wordprocessingCanvas" xmlns:mc="http://schemas.openxmlformats.org/markup-compatibility/2006" xmlns:o="urn:schemas-microsoft-com:office:office" xmlns:r="http://schemas.openxmlformats.org/officeDocument/2006/relationships" xmlns:m="http://schemas.openxmlformats.org/officeDocument/2006/math" xmlns:v="urn:schemas-microsoft-com:vml" xmlns:wp14="http://schemas.microsoft.com/office/word/2010/wordprocessingDrawing" xmlns:wp="http://schemas.openxmlformats.org/drawingml/2006/wordprocessingDrawing" xmlns:w10="urn:schemas-microsoft-com:office:word" xmlns:w="http://schemas.openxmlformats.org/wordprocessingml/2006/main" xmlns:w14="http://schemas.microsoft.com/office/word/2010/wordml" xmlns:w15="http://schemas.microsoft.com/office/word/2012/wordml" xmlns:wpg="http://schemas.microsoft.com/office/word/2010/wordprocessingGroup" xmlns:wpi="http://schemas.microsoft.com/office/word/2010/wordprocessingInk" xmlns:wne="http://schemas.microsoft.com/office/word/2006/wordml" xmlns:wps="http://schemas.microsoft.com/office/word/2010/wordprocessingShape" mc:Ignorable="w14 w15 wp14">
   <w:body>
     <w:p>
       <w:pPr>
@@ -6794,243 +6794,905 @@
         </w:rPr>
         <w:t>MATT</w:t>
       </w:r>
-    </w:p>
-    <w:tbl>
-      <w:tblPr>
-        <w:tblStyle w:val="LightGrid"/>
-        <w:tblW w:w="0" w:type="auto"/>
-        <w:tblLook w:val="04A0" w:firstRow="1" w:lastRow="0" w:firstColumn="1" w:lastColumn="0" w:noHBand="0" w:noVBand="1"/>
-      </w:tblPr>
-      <w:tblGrid>
-        <w:gridCol w:w="1998"/>
-        <w:gridCol w:w="4770"/>
-        <w:gridCol w:w="1800"/>
-      </w:tblGrid>
-      <w:tr>
-        <w:trPr>
-          <w:cnfStyle w:val="100000000000" w:firstRow="1" w:lastRow="0" w:firstColumn="0" w:lastColumn="0" w:oddVBand="0" w:evenVBand="0" w:oddHBand="0" w:evenHBand="0" w:firstRowFirstColumn="0" w:firstRowLastColumn="0" w:lastRowFirstColumn="0" w:lastRowLastColumn="0"/>
-        </w:trPr>
-        <w:tc>
-          <w:tcPr>
-            <w:cnfStyle w:val="001000000000" w:firstRow="0" w:lastRow="0" w:firstColumn="1" w:lastColumn="0" w:oddVBand="0" w:evenVBand="0" w:oddHBand="0" w:evenHBand="0" w:firstRowFirstColumn="0" w:firstRowLastColumn="0" w:lastRowFirstColumn="0" w:lastRowLastColumn="0"/>
-            <w:tcW w:w="1998" w:type="dxa"/>
-          </w:tcPr>
-          <w:p>
-            <w:pPr>
-              <w:textAlignment w:val="baseline"/>
-              <w:rPr>
-                <w:rFonts w:ascii="Cambria" w:eastAsia="Times New Roman" w:hAnsi="Cambria" w:cs="Arial"/>
-                <w:color w:val="000000"/>
-              </w:rPr>
-            </w:pPr>
-            <w:r>
-              <w:rPr>
-                <w:rFonts w:ascii="Cambria" w:eastAsia="Times New Roman" w:hAnsi="Cambria" w:cs="Arial"/>
-                <w:color w:val="000000"/>
-              </w:rPr>
-              <w:t>Time</w:t>
-            </w:r>
-          </w:p>
-        </w:tc>
-        <w:tc>
-          <w:tcPr>
-            <w:tcW w:w="4770" w:type="dxa"/>
-          </w:tcPr>
-          <w:p>
-            <w:pPr>
-              <w:textAlignment w:val="baseline"/>
-              <w:cnfStyle w:val="100000000000" w:firstRow="1" w:lastRow="0" w:firstColumn="0" w:lastColumn="0" w:oddVBand="0" w:evenVBand="0" w:oddHBand="0" w:evenHBand="0" w:firstRowFirstColumn="0" w:firstRowLastColumn="0" w:lastRowFirstColumn="0" w:lastRowLastColumn="0"/>
-              <w:rPr>
-                <w:rFonts w:ascii="Cambria" w:eastAsia="Times New Roman" w:hAnsi="Cambria" w:cs="Arial"/>
-                <w:color w:val="000000"/>
-              </w:rPr>
-            </w:pPr>
-            <w:r>
-              <w:rPr>
-                <w:rFonts w:ascii="Cambria" w:eastAsia="Times New Roman" w:hAnsi="Cambria" w:cs="Arial"/>
-                <w:color w:val="000000"/>
-              </w:rPr>
-              <w:t>Task</w:t>
-            </w:r>
-          </w:p>
-        </w:tc>
-        <w:tc>
-          <w:tcPr>
-            <w:tcW w:w="1800" w:type="dxa"/>
-          </w:tcPr>
-          <w:p>
-            <w:pPr>
-              <w:textAlignment w:val="baseline"/>
-              <w:cnfStyle w:val="100000000000" w:firstRow="1" w:lastRow="0" w:firstColumn="0" w:lastColumn="0" w:oddVBand="0" w:evenVBand="0" w:oddHBand="0" w:evenHBand="0" w:firstRowFirstColumn="0" w:firstRowLastColumn="0" w:lastRowFirstColumn="0" w:lastRowLastColumn="0"/>
-              <w:rPr>
-                <w:rFonts w:ascii="Cambria" w:eastAsia="Times New Roman" w:hAnsi="Cambria" w:cs="Arial"/>
-                <w:color w:val="000000"/>
-              </w:rPr>
-            </w:pPr>
-            <w:r>
-              <w:rPr>
-                <w:rFonts w:ascii="Cambria" w:eastAsia="Times New Roman" w:hAnsi="Cambria" w:cs="Arial"/>
-                <w:color w:val="000000"/>
-              </w:rPr>
-              <w:t>Date</w:t>
-            </w:r>
-          </w:p>
-        </w:tc>
-      </w:tr>
-      <w:tr>
-        <w:trPr>
-          <w:cnfStyle w:val="000000100000" w:firstRow="0" w:lastRow="0" w:firstColumn="0" w:lastColumn="0" w:oddVBand="0" w:evenVBand="0" w:oddHBand="1" w:evenHBand="0" w:firstRowFirstColumn="0" w:firstRowLastColumn="0" w:lastRowFirstColumn="0" w:lastRowLastColumn="0"/>
-        </w:trPr>
-        <w:tc>
-          <w:tcPr>
-            <w:cnfStyle w:val="001000000000" w:firstRow="0" w:lastRow="0" w:firstColumn="1" w:lastColumn="0" w:oddVBand="0" w:evenVBand="0" w:oddHBand="0" w:evenHBand="0" w:firstRowFirstColumn="0" w:firstRowLastColumn="0" w:lastRowFirstColumn="0" w:lastRowLastColumn="0"/>
-            <w:tcW w:w="1998" w:type="dxa"/>
-          </w:tcPr>
-          <w:p>
-            <w:pPr>
-              <w:textAlignment w:val="baseline"/>
-              <w:rPr>
-                <w:rFonts w:ascii="Cambria" w:eastAsia="Times New Roman" w:hAnsi="Cambria" w:cs="Arial"/>
-                <w:b w:val="0"/>
-                <w:color w:val="000000"/>
-              </w:rPr>
-            </w:pPr>
-          </w:p>
-        </w:tc>
-        <w:tc>
-          <w:tcPr>
-            <w:tcW w:w="4770" w:type="dxa"/>
-          </w:tcPr>
-          <w:p>
-            <w:pPr>
-              <w:textAlignment w:val="baseline"/>
-              <w:cnfStyle w:val="000000100000" w:firstRow="0" w:lastRow="0" w:firstColumn="0" w:lastColumn="0" w:oddVBand="0" w:evenVBand="0" w:oddHBand="1" w:evenHBand="0" w:firstRowFirstColumn="0" w:firstRowLastColumn="0" w:lastRowFirstColumn="0" w:lastRowLastColumn="0"/>
-              <w:rPr>
-                <w:rFonts w:ascii="Cambria" w:eastAsia="Times New Roman" w:hAnsi="Cambria" w:cs="Arial"/>
-                <w:color w:val="000000"/>
-              </w:rPr>
-            </w:pPr>
-          </w:p>
-        </w:tc>
-        <w:tc>
-          <w:tcPr>
-            <w:tcW w:w="1800" w:type="dxa"/>
-          </w:tcPr>
-          <w:p>
-            <w:pPr>
-              <w:textAlignment w:val="baseline"/>
-              <w:cnfStyle w:val="000000100000" w:firstRow="0" w:lastRow="0" w:firstColumn="0" w:lastColumn="0" w:oddVBand="0" w:evenVBand="0" w:oddHBand="1" w:evenHBand="0" w:firstRowFirstColumn="0" w:firstRowLastColumn="0" w:lastRowFirstColumn="0" w:lastRowLastColumn="0"/>
-              <w:rPr>
-                <w:rFonts w:ascii="Cambria" w:eastAsia="Times New Roman" w:hAnsi="Cambria" w:cs="Arial"/>
-                <w:color w:val="000000"/>
-              </w:rPr>
-            </w:pPr>
-          </w:p>
-        </w:tc>
-      </w:tr>
-      <w:tr>
-        <w:trPr>
-          <w:cnfStyle w:val="000000010000" w:firstRow="0" w:lastRow="0" w:firstColumn="0" w:lastColumn="0" w:oddVBand="0" w:evenVBand="0" w:oddHBand="0" w:evenHBand="1" w:firstRowFirstColumn="0" w:firstRowLastColumn="0" w:lastRowFirstColumn="0" w:lastRowLastColumn="0"/>
-        </w:trPr>
-        <w:tc>
-          <w:tcPr>
-            <w:cnfStyle w:val="001000000000" w:firstRow="0" w:lastRow="0" w:firstColumn="1" w:lastColumn="0" w:oddVBand="0" w:evenVBand="0" w:oddHBand="0" w:evenHBand="0" w:firstRowFirstColumn="0" w:firstRowLastColumn="0" w:lastRowFirstColumn="0" w:lastRowLastColumn="0"/>
-            <w:tcW w:w="1998" w:type="dxa"/>
-          </w:tcPr>
-          <w:p>
-            <w:pPr>
-              <w:textAlignment w:val="baseline"/>
-              <w:rPr>
-                <w:rFonts w:ascii="Cambria" w:eastAsia="Times New Roman" w:hAnsi="Cambria" w:cs="Arial"/>
-                <w:b w:val="0"/>
-                <w:color w:val="000000"/>
-              </w:rPr>
-            </w:pPr>
-          </w:p>
-        </w:tc>
-        <w:tc>
-          <w:tcPr>
-            <w:tcW w:w="4770" w:type="dxa"/>
-          </w:tcPr>
-          <w:p>
-            <w:pPr>
-              <w:textAlignment w:val="baseline"/>
-              <w:cnfStyle w:val="000000010000" w:firstRow="0" w:lastRow="0" w:firstColumn="0" w:lastColumn="0" w:oddVBand="0" w:evenVBand="0" w:oddHBand="0" w:evenHBand="1" w:firstRowFirstColumn="0" w:firstRowLastColumn="0" w:lastRowFirstColumn="0" w:lastRowLastColumn="0"/>
-              <w:rPr>
-                <w:rFonts w:ascii="Cambria" w:eastAsia="Times New Roman" w:hAnsi="Cambria" w:cs="Arial"/>
-                <w:color w:val="000000"/>
-              </w:rPr>
-            </w:pPr>
-          </w:p>
-        </w:tc>
-        <w:tc>
-          <w:tcPr>
-            <w:tcW w:w="1800" w:type="dxa"/>
-          </w:tcPr>
-          <w:p>
-            <w:pPr>
-              <w:textAlignment w:val="baseline"/>
-              <w:cnfStyle w:val="000000010000" w:firstRow="0" w:lastRow="0" w:firstColumn="0" w:lastColumn="0" w:oddVBand="0" w:evenVBand="0" w:oddHBand="0" w:evenHBand="1" w:firstRowFirstColumn="0" w:firstRowLastColumn="0" w:lastRowFirstColumn="0" w:lastRowLastColumn="0"/>
-              <w:rPr>
-                <w:rFonts w:ascii="Cambria" w:eastAsia="Times New Roman" w:hAnsi="Cambria" w:cs="Arial"/>
-                <w:color w:val="000000"/>
-              </w:rPr>
-            </w:pPr>
-          </w:p>
-        </w:tc>
-      </w:tr>
-      <w:tr>
-        <w:trPr>
-          <w:cnfStyle w:val="000000100000" w:firstRow="0" w:lastRow="0" w:firstColumn="0" w:lastColumn="0" w:oddVBand="0" w:evenVBand="0" w:oddHBand="1" w:evenHBand="0" w:firstRowFirstColumn="0" w:firstRowLastColumn="0" w:lastRowFirstColumn="0" w:lastRowLastColumn="0"/>
-        </w:trPr>
-        <w:tc>
-          <w:tcPr>
-            <w:cnfStyle w:val="001000000000" w:firstRow="0" w:lastRow="0" w:firstColumn="1" w:lastColumn="0" w:oddVBand="0" w:evenVBand="0" w:oddHBand="0" w:evenHBand="0" w:firstRowFirstColumn="0" w:firstRowLastColumn="0" w:lastRowFirstColumn="0" w:lastRowLastColumn="0"/>
-            <w:tcW w:w="1998" w:type="dxa"/>
-          </w:tcPr>
-          <w:p>
-            <w:pPr>
-              <w:textAlignment w:val="baseline"/>
-              <w:rPr>
-                <w:rFonts w:ascii="Cambria" w:eastAsia="Times New Roman" w:hAnsi="Cambria" w:cs="Arial"/>
-                <w:b w:val="0"/>
-                <w:color w:val="000000"/>
-              </w:rPr>
-            </w:pPr>
-          </w:p>
-        </w:tc>
-        <w:tc>
-          <w:tcPr>
-            <w:tcW w:w="4770" w:type="dxa"/>
-          </w:tcPr>
-          <w:p>
-            <w:pPr>
-              <w:textAlignment w:val="baseline"/>
-              <w:cnfStyle w:val="000000100000" w:firstRow="0" w:lastRow="0" w:firstColumn="0" w:lastColumn="0" w:oddVBand="0" w:evenVBand="0" w:oddHBand="1" w:evenHBand="0" w:firstRowFirstColumn="0" w:firstRowLastColumn="0" w:lastRowFirstColumn="0" w:lastRowLastColumn="0"/>
-              <w:rPr>
-                <w:rFonts w:ascii="Cambria" w:eastAsia="Times New Roman" w:hAnsi="Cambria" w:cs="Arial"/>
-                <w:color w:val="000000"/>
-              </w:rPr>
-            </w:pPr>
-          </w:p>
-        </w:tc>
-        <w:tc>
-          <w:tcPr>
-            <w:tcW w:w="1800" w:type="dxa"/>
-          </w:tcPr>
-          <w:p>
-            <w:pPr>
-              <w:textAlignment w:val="baseline"/>
-              <w:cnfStyle w:val="000000100000" w:firstRow="0" w:lastRow="0" w:firstColumn="0" w:lastColumn="0" w:oddVBand="0" w:evenVBand="0" w:oddHBand="1" w:evenHBand="0" w:firstRowFirstColumn="0" w:firstRowLastColumn="0" w:lastRowFirstColumn="0" w:lastRowLastColumn="0"/>
-              <w:rPr>
-                <w:rFonts w:ascii="Cambria" w:eastAsia="Times New Roman" w:hAnsi="Cambria" w:cs="Arial"/>
-                <w:color w:val="000000"/>
-              </w:rPr>
-            </w:pPr>
-          </w:p>
-        </w:tc>
-      </w:tr>
-    </w:tbl>
+      <w:r>
+        <w:rPr>
+          <w:rFonts w:ascii="Cambria" w:eastAsia="Times New Roman" w:hAnsi="Cambria" w:cs="Arial"/>
+          <w:b/>
+          <w:color w:val="000000"/>
+          <w:sz w:val="24"/>
+          <w:szCs w:val="24"/>
+        </w:rPr>
+        <w:t xml:space="preserve"> </w:t>
+      </w:r>
+      <w:proofErr w:type="gramStart"/>
+      <w:r>
+        <w:rPr>
+          <w:rFonts w:ascii="Cambria" w:eastAsia="Times New Roman" w:hAnsi="Cambria" w:cs="Arial"/>
+          <w:b/>
+          <w:color w:val="000000"/>
+          <w:sz w:val="24"/>
+          <w:szCs w:val="24"/>
+        </w:rPr>
+        <w:t>-  no</w:t>
+      </w:r>
+      <w:proofErr w:type="gramEnd"/>
+      <w:r>
+        <w:rPr>
+          <w:rFonts w:ascii="Cambria" w:eastAsia="Times New Roman" w:hAnsi="Cambria" w:cs="Arial"/>
+          <w:b/>
+          <w:color w:val="000000"/>
+          <w:sz w:val="24"/>
+          <w:szCs w:val="24"/>
+        </w:rPr>
+        <w:t xml:space="preserve"> table as I am not adding the log in manually, I am pasting from log files</w:t>
+      </w:r>
+    </w:p>
+    <w:p>
+      <w:pPr>
+        <w:spacing w:line="240" w:lineRule="auto"/>
+        <w:textAlignment w:val="baseline"/>
+        <w:rPr>
+          <w:rFonts w:eastAsia="Times New Roman" w:cs="Arial"/>
+          <w:b/>
+          <w:color w:val="000000"/>
+        </w:rPr>
+      </w:pPr>
+      <w:r>
+        <w:rPr>
+          <w:rFonts w:eastAsia="Times New Roman" w:cs="Arial"/>
+          <w:b/>
+          <w:color w:val="000000"/>
+        </w:rPr>
+        <w:t xml:space="preserve">Project log </w:t>
+      </w:r>
+      <w:proofErr w:type="gramStart"/>
+      <w:r>
+        <w:rPr>
+          <w:rFonts w:eastAsia="Times New Roman" w:cs="Arial"/>
+          <w:b/>
+          <w:color w:val="000000"/>
+        </w:rPr>
+        <w:t>Started :</w:t>
+      </w:r>
+      <w:proofErr w:type="gramEnd"/>
+      <w:r>
+        <w:rPr>
+          <w:rFonts w:eastAsia="Times New Roman" w:cs="Arial"/>
+          <w:b/>
+          <w:color w:val="000000"/>
+        </w:rPr>
+        <w:t xml:space="preserve"> 11/21/2015 10:35:47</w:t>
+      </w:r>
+      <w:r>
+        <w:rPr>
+          <w:rFonts w:eastAsia="Times New Roman" w:cs="Arial"/>
+          <w:b/>
+          <w:color w:val="000000"/>
+        </w:rPr>
+        <w:t xml:space="preserve"> – total time: 35min</w:t>
+      </w:r>
+    </w:p>
+    <w:p>
+      <w:pPr>
+        <w:spacing w:line="240" w:lineRule="auto"/>
+        <w:textAlignment w:val="baseline"/>
+        <w:rPr>
+          <w:rFonts w:eastAsia="Times New Roman" w:cs="Arial"/>
+          <w:b/>
+          <w:color w:val="000000"/>
+        </w:rPr>
+      </w:pPr>
+      <w:r>
+        <w:rPr>
+          <w:rFonts w:eastAsia="Times New Roman" w:cs="Arial"/>
+          <w:b/>
+          <w:color w:val="000000"/>
+        </w:rPr>
+        <w:t>11/21/2015 10:35:54    added logger to repo</w:t>
+      </w:r>
+    </w:p>
+    <w:p>
+      <w:pPr>
+        <w:spacing w:line="240" w:lineRule="auto"/>
+        <w:textAlignment w:val="baseline"/>
+        <w:rPr>
+          <w:rFonts w:eastAsia="Times New Roman" w:cs="Arial"/>
+          <w:b/>
+          <w:color w:val="000000"/>
+        </w:rPr>
+      </w:pPr>
+      <w:r>
+        <w:rPr>
+          <w:rFonts w:eastAsia="Times New Roman" w:cs="Arial"/>
+          <w:b/>
+          <w:color w:val="000000"/>
+        </w:rPr>
+        <w:t xml:space="preserve">11/21/2015 10:36:07    starting </w:t>
+      </w:r>
+      <w:proofErr w:type="spellStart"/>
+      <w:r>
+        <w:rPr>
+          <w:rFonts w:eastAsia="Times New Roman" w:cs="Arial"/>
+          <w:b/>
+          <w:color w:val="000000"/>
+        </w:rPr>
+        <w:t>shader</w:t>
+      </w:r>
+      <w:proofErr w:type="spellEnd"/>
+      <w:r>
+        <w:rPr>
+          <w:rFonts w:eastAsia="Times New Roman" w:cs="Arial"/>
+          <w:b/>
+          <w:color w:val="000000"/>
+        </w:rPr>
+        <w:t xml:space="preserve"> </w:t>
+      </w:r>
+      <w:proofErr w:type="spellStart"/>
+      <w:r>
+        <w:rPr>
+          <w:rFonts w:eastAsia="Times New Roman" w:cs="Arial"/>
+          <w:b/>
+          <w:color w:val="000000"/>
+        </w:rPr>
+        <w:t>modifcation</w:t>
+      </w:r>
+      <w:proofErr w:type="spellEnd"/>
+    </w:p>
+    <w:p>
+      <w:pPr>
+        <w:spacing w:line="240" w:lineRule="auto"/>
+        <w:textAlignment w:val="baseline"/>
+        <w:rPr>
+          <w:rFonts w:eastAsia="Times New Roman" w:cs="Arial"/>
+          <w:b/>
+          <w:color w:val="000000"/>
+        </w:rPr>
+      </w:pPr>
+      <w:r>
+        <w:rPr>
+          <w:rFonts w:eastAsia="Times New Roman" w:cs="Arial"/>
+          <w:b/>
+          <w:color w:val="000000"/>
+        </w:rPr>
+        <w:t xml:space="preserve">11/21/2015 11:00:02    </w:t>
+      </w:r>
+      <w:proofErr w:type="spellStart"/>
+      <w:r>
+        <w:rPr>
+          <w:rFonts w:eastAsia="Times New Roman" w:cs="Arial"/>
+          <w:b/>
+          <w:color w:val="000000"/>
+        </w:rPr>
+        <w:t>shaderlab</w:t>
+      </w:r>
+      <w:proofErr w:type="spellEnd"/>
+      <w:r>
+        <w:rPr>
+          <w:rFonts w:eastAsia="Times New Roman" w:cs="Arial"/>
+          <w:b/>
+          <w:color w:val="000000"/>
+        </w:rPr>
+        <w:t xml:space="preserve"> does not support </w:t>
+      </w:r>
+      <w:proofErr w:type="spellStart"/>
+      <w:r>
+        <w:rPr>
+          <w:rFonts w:eastAsia="Times New Roman" w:cs="Arial"/>
+          <w:b/>
+          <w:color w:val="000000"/>
+        </w:rPr>
+        <w:t>booleans</w:t>
+      </w:r>
+      <w:proofErr w:type="spellEnd"/>
+      <w:r>
+        <w:rPr>
+          <w:rFonts w:eastAsia="Times New Roman" w:cs="Arial"/>
+          <w:b/>
+          <w:color w:val="000000"/>
+        </w:rPr>
+        <w:t xml:space="preserve">. </w:t>
+      </w:r>
+      <w:proofErr w:type="gramStart"/>
+      <w:r>
+        <w:rPr>
+          <w:rFonts w:eastAsia="Times New Roman" w:cs="Arial"/>
+          <w:b/>
+          <w:color w:val="000000"/>
+        </w:rPr>
+        <w:t>how</w:t>
+      </w:r>
+      <w:proofErr w:type="gramEnd"/>
+      <w:r>
+        <w:rPr>
+          <w:rFonts w:eastAsia="Times New Roman" w:cs="Arial"/>
+          <w:b/>
+          <w:color w:val="000000"/>
+        </w:rPr>
+        <w:t xml:space="preserve"> fun.</w:t>
+      </w:r>
+    </w:p>
+    <w:p>
+      <w:pPr>
+        <w:spacing w:line="240" w:lineRule="auto"/>
+        <w:textAlignment w:val="baseline"/>
+        <w:rPr>
+          <w:rFonts w:eastAsia="Times New Roman" w:cs="Arial"/>
+          <w:b/>
+          <w:color w:val="000000"/>
+        </w:rPr>
+      </w:pPr>
+      <w:r>
+        <w:rPr>
+          <w:rFonts w:eastAsia="Times New Roman" w:cs="Arial"/>
+          <w:b/>
+          <w:color w:val="000000"/>
+        </w:rPr>
+        <w:t xml:space="preserve">11/21/2015 11:00:09    scratching </w:t>
+      </w:r>
+      <w:proofErr w:type="spellStart"/>
+      <w:r>
+        <w:rPr>
+          <w:rFonts w:eastAsia="Times New Roman" w:cs="Arial"/>
+          <w:b/>
+          <w:color w:val="000000"/>
+        </w:rPr>
+        <w:t>shader</w:t>
+      </w:r>
+      <w:proofErr w:type="spellEnd"/>
+      <w:r>
+        <w:rPr>
+          <w:rFonts w:eastAsia="Times New Roman" w:cs="Arial"/>
+          <w:b/>
+          <w:color w:val="000000"/>
+        </w:rPr>
+        <w:t xml:space="preserve"> idea</w:t>
+      </w:r>
+    </w:p>
+    <w:p>
+      <w:pPr>
+        <w:spacing w:line="240" w:lineRule="auto"/>
+        <w:textAlignment w:val="baseline"/>
+        <w:rPr>
+          <w:rFonts w:eastAsia="Times New Roman" w:cs="Arial"/>
+          <w:b/>
+          <w:color w:val="000000"/>
+        </w:rPr>
+      </w:pPr>
+      <w:r>
+        <w:rPr>
+          <w:rFonts w:eastAsia="Times New Roman" w:cs="Arial"/>
+          <w:b/>
+          <w:color w:val="000000"/>
+        </w:rPr>
+        <w:t>11/21/2015 11:00:15    starting pickup logic</w:t>
+      </w:r>
+    </w:p>
+    <w:p>
+      <w:pPr>
+        <w:spacing w:line="240" w:lineRule="auto"/>
+        <w:textAlignment w:val="baseline"/>
+        <w:rPr>
+          <w:rFonts w:eastAsia="Times New Roman" w:cs="Arial"/>
+          <w:b/>
+          <w:color w:val="000000"/>
+        </w:rPr>
+      </w:pPr>
+      <w:r>
+        <w:rPr>
+          <w:rFonts w:eastAsia="Times New Roman" w:cs="Arial"/>
+          <w:b/>
+          <w:color w:val="000000"/>
+        </w:rPr>
+        <w:t>11/21/2015 11:06:21    base code written, trigger not activating</w:t>
+      </w:r>
+    </w:p>
+    <w:p>
+      <w:pPr>
+        <w:spacing w:line="240" w:lineRule="auto"/>
+        <w:textAlignment w:val="baseline"/>
+        <w:rPr>
+          <w:rFonts w:eastAsia="Times New Roman" w:cs="Arial"/>
+          <w:b/>
+          <w:color w:val="000000"/>
+        </w:rPr>
+      </w:pPr>
+      <w:r>
+        <w:rPr>
+          <w:rFonts w:eastAsia="Times New Roman" w:cs="Arial"/>
+          <w:b/>
+          <w:color w:val="000000"/>
+        </w:rPr>
+        <w:t>11/21/2015 11:06:24    debug time</w:t>
+      </w:r>
+    </w:p>
+    <w:p>
+      <w:pPr>
+        <w:spacing w:line="240" w:lineRule="auto"/>
+        <w:textAlignment w:val="baseline"/>
+        <w:rPr>
+          <w:rFonts w:eastAsia="Times New Roman" w:cs="Arial"/>
+          <w:b/>
+          <w:color w:val="000000"/>
+        </w:rPr>
+      </w:pPr>
+      <w:r>
+        <w:rPr>
+          <w:rFonts w:eastAsia="Times New Roman" w:cs="Arial"/>
+          <w:b/>
+          <w:color w:val="000000"/>
+        </w:rPr>
+        <w:t xml:space="preserve">11/21/2015 11:09:48    restarting pc. </w:t>
+      </w:r>
+      <w:proofErr w:type="gramStart"/>
+      <w:r>
+        <w:rPr>
+          <w:rFonts w:eastAsia="Times New Roman" w:cs="Arial"/>
+          <w:b/>
+          <w:color w:val="000000"/>
+        </w:rPr>
+        <w:t>shits</w:t>
+      </w:r>
+      <w:proofErr w:type="gramEnd"/>
+      <w:r>
+        <w:rPr>
+          <w:rFonts w:eastAsia="Times New Roman" w:cs="Arial"/>
+          <w:b/>
+          <w:color w:val="000000"/>
+        </w:rPr>
+        <w:t xml:space="preserve"> being weird...</w:t>
+      </w:r>
+    </w:p>
+    <w:p>
+      <w:pPr>
+        <w:spacing w:line="240" w:lineRule="auto"/>
+        <w:textAlignment w:val="baseline"/>
+        <w:rPr>
+          <w:rFonts w:eastAsia="Times New Roman" w:cs="Arial"/>
+          <w:b/>
+          <w:color w:val="000000"/>
+        </w:rPr>
+      </w:pPr>
+    </w:p>
+    <w:p>
+      <w:pPr>
+        <w:spacing w:line="240" w:lineRule="auto"/>
+        <w:textAlignment w:val="baseline"/>
+        <w:rPr>
+          <w:rFonts w:eastAsia="Times New Roman" w:cs="Arial"/>
+          <w:b/>
+          <w:color w:val="000000"/>
+        </w:rPr>
+      </w:pPr>
+      <w:r>
+        <w:rPr>
+          <w:rFonts w:eastAsia="Times New Roman" w:cs="Arial"/>
+          <w:b/>
+          <w:color w:val="000000"/>
+        </w:rPr>
+        <w:t xml:space="preserve">Project log </w:t>
+      </w:r>
+      <w:proofErr w:type="gramStart"/>
+      <w:r>
+        <w:rPr>
+          <w:rFonts w:eastAsia="Times New Roman" w:cs="Arial"/>
+          <w:b/>
+          <w:color w:val="000000"/>
+        </w:rPr>
+        <w:t>Started :</w:t>
+      </w:r>
+      <w:proofErr w:type="gramEnd"/>
+      <w:r>
+        <w:rPr>
+          <w:rFonts w:eastAsia="Times New Roman" w:cs="Arial"/>
+          <w:b/>
+          <w:color w:val="000000"/>
+        </w:rPr>
+        <w:t xml:space="preserve"> 11/21/2015 11:13:06</w:t>
+      </w:r>
+      <w:r>
+        <w:rPr>
+          <w:rFonts w:eastAsia="Times New Roman" w:cs="Arial"/>
+          <w:b/>
+          <w:color w:val="000000"/>
+        </w:rPr>
+        <w:t xml:space="preserve"> </w:t>
+      </w:r>
+      <w:r>
+        <w:rPr>
+          <w:rFonts w:eastAsia="Times New Roman" w:cs="Arial"/>
+          <w:b/>
+          <w:color w:val="000000"/>
+        </w:rPr>
+        <w:t xml:space="preserve">– total </w:t>
+      </w:r>
+      <w:r>
+        <w:rPr>
+          <w:rFonts w:eastAsia="Times New Roman" w:cs="Arial"/>
+          <w:b/>
+          <w:color w:val="000000"/>
+        </w:rPr>
+        <w:t>time: 20</w:t>
+      </w:r>
+      <w:r>
+        <w:rPr>
+          <w:rFonts w:eastAsia="Times New Roman" w:cs="Arial"/>
+          <w:b/>
+          <w:color w:val="000000"/>
+        </w:rPr>
+        <w:t>min</w:t>
+      </w:r>
+    </w:p>
+    <w:p>
+      <w:pPr>
+        <w:spacing w:line="240" w:lineRule="auto"/>
+        <w:textAlignment w:val="baseline"/>
+        <w:rPr>
+          <w:rFonts w:eastAsia="Times New Roman" w:cs="Arial"/>
+          <w:b/>
+          <w:color w:val="000000"/>
+        </w:rPr>
+      </w:pPr>
+      <w:r>
+        <w:rPr>
+          <w:rFonts w:eastAsia="Times New Roman" w:cs="Arial"/>
+          <w:b/>
+          <w:color w:val="000000"/>
+        </w:rPr>
+        <w:t>11/21/2015 11:13:11    pc rebooted</w:t>
+      </w:r>
+    </w:p>
+    <w:p>
+      <w:pPr>
+        <w:spacing w:line="240" w:lineRule="auto"/>
+        <w:textAlignment w:val="baseline"/>
+        <w:rPr>
+          <w:rFonts w:eastAsia="Times New Roman" w:cs="Arial"/>
+          <w:b/>
+          <w:color w:val="000000"/>
+        </w:rPr>
+      </w:pPr>
+      <w:r>
+        <w:rPr>
+          <w:rFonts w:eastAsia="Times New Roman" w:cs="Arial"/>
+          <w:b/>
+          <w:color w:val="000000"/>
+        </w:rPr>
+        <w:t xml:space="preserve">11/21/2015 11:14:38    note: when making a script, </w:t>
+      </w:r>
+      <w:proofErr w:type="spellStart"/>
+      <w:r>
+        <w:rPr>
+          <w:rFonts w:eastAsia="Times New Roman" w:cs="Arial"/>
+          <w:b/>
+          <w:color w:val="000000"/>
+        </w:rPr>
+        <w:t>dont</w:t>
+      </w:r>
+      <w:proofErr w:type="spellEnd"/>
+      <w:r>
+        <w:rPr>
+          <w:rFonts w:eastAsia="Times New Roman" w:cs="Arial"/>
+          <w:b/>
+          <w:color w:val="000000"/>
+        </w:rPr>
+        <w:t xml:space="preserve"> forget to assign it to your object</w:t>
+      </w:r>
+    </w:p>
+    <w:p>
+      <w:pPr>
+        <w:spacing w:line="240" w:lineRule="auto"/>
+        <w:textAlignment w:val="baseline"/>
+        <w:rPr>
+          <w:rFonts w:eastAsia="Times New Roman" w:cs="Arial"/>
+          <w:b/>
+          <w:color w:val="000000"/>
+        </w:rPr>
+      </w:pPr>
+      <w:r>
+        <w:rPr>
+          <w:rFonts w:eastAsia="Times New Roman" w:cs="Arial"/>
+          <w:b/>
+          <w:color w:val="000000"/>
+        </w:rPr>
+        <w:t>11/21/2015 11:19:38    added pickup location to player</w:t>
+      </w:r>
+    </w:p>
+    <w:p>
+      <w:pPr>
+        <w:spacing w:line="240" w:lineRule="auto"/>
+        <w:textAlignment w:val="baseline"/>
+        <w:rPr>
+          <w:rFonts w:eastAsia="Times New Roman" w:cs="Arial"/>
+          <w:b/>
+          <w:color w:val="000000"/>
+        </w:rPr>
+      </w:pPr>
+      <w:r>
+        <w:rPr>
+          <w:rFonts w:eastAsia="Times New Roman" w:cs="Arial"/>
+          <w:b/>
+          <w:color w:val="000000"/>
+        </w:rPr>
+        <w:t xml:space="preserve">11/21/2015 11:21:21    basic pick up complete. </w:t>
+      </w:r>
+    </w:p>
+    <w:p>
+      <w:pPr>
+        <w:spacing w:line="240" w:lineRule="auto"/>
+        <w:textAlignment w:val="baseline"/>
+        <w:rPr>
+          <w:rFonts w:eastAsia="Times New Roman" w:cs="Arial"/>
+          <w:b/>
+          <w:color w:val="000000"/>
+        </w:rPr>
+      </w:pPr>
+      <w:r>
+        <w:rPr>
+          <w:rFonts w:eastAsia="Times New Roman" w:cs="Arial"/>
+          <w:b/>
+          <w:color w:val="000000"/>
+        </w:rPr>
+        <w:lastRenderedPageBreak/>
+        <w:t>11/21/2015 11:29:50    flag prefab created</w:t>
+      </w:r>
+    </w:p>
+    <w:p>
+      <w:pPr>
+        <w:spacing w:line="240" w:lineRule="auto"/>
+        <w:textAlignment w:val="baseline"/>
+        <w:rPr>
+          <w:rFonts w:eastAsia="Times New Roman" w:cs="Arial"/>
+          <w:b/>
+          <w:color w:val="000000"/>
+        </w:rPr>
+      </w:pPr>
+      <w:r>
+        <w:rPr>
+          <w:rFonts w:eastAsia="Times New Roman" w:cs="Arial"/>
+          <w:b/>
+          <w:color w:val="000000"/>
+        </w:rPr>
+        <w:t>11/21/2015 11:30:00    flag pickup logic implemented</w:t>
+      </w:r>
+    </w:p>
+    <w:p>
+      <w:pPr>
+        <w:spacing w:line="240" w:lineRule="auto"/>
+        <w:textAlignment w:val="baseline"/>
+        <w:rPr>
+          <w:rFonts w:eastAsia="Times New Roman" w:cs="Arial"/>
+          <w:b/>
+          <w:color w:val="000000"/>
+        </w:rPr>
+      </w:pPr>
+      <w:r>
+        <w:rPr>
+          <w:rFonts w:eastAsia="Times New Roman" w:cs="Arial"/>
+          <w:b/>
+          <w:color w:val="000000"/>
+        </w:rPr>
+        <w:t>11/21/2015 11:30:18    flag collider modified for better pick up</w:t>
+      </w:r>
+    </w:p>
+    <w:p>
+      <w:pPr>
+        <w:spacing w:line="240" w:lineRule="auto"/>
+        <w:textAlignment w:val="baseline"/>
+        <w:rPr>
+          <w:rFonts w:eastAsia="Times New Roman" w:cs="Arial"/>
+          <w:b/>
+          <w:color w:val="000000"/>
+        </w:rPr>
+      </w:pPr>
+      <w:r>
+        <w:rPr>
+          <w:rFonts w:eastAsia="Times New Roman" w:cs="Arial"/>
+          <w:b/>
+          <w:color w:val="000000"/>
+        </w:rPr>
+        <w:t>11/21/2015 11:34:57    added frame work for flag drop and score</w:t>
+      </w:r>
+    </w:p>
+    <w:p>
+      <w:pPr>
+        <w:spacing w:line="240" w:lineRule="auto"/>
+        <w:textAlignment w:val="baseline"/>
+        <w:rPr>
+          <w:rFonts w:eastAsia="Times New Roman" w:cs="Arial"/>
+          <w:b/>
+          <w:color w:val="000000"/>
+        </w:rPr>
+      </w:pPr>
+    </w:p>
+    <w:p>
+      <w:pPr>
+        <w:spacing w:line="240" w:lineRule="auto"/>
+        <w:textAlignment w:val="baseline"/>
+        <w:rPr>
+          <w:rFonts w:eastAsia="Times New Roman" w:cs="Arial"/>
+          <w:b/>
+          <w:color w:val="000000"/>
+        </w:rPr>
+      </w:pPr>
+      <w:r>
+        <w:rPr>
+          <w:rFonts w:eastAsia="Times New Roman" w:cs="Arial"/>
+          <w:b/>
+          <w:color w:val="000000"/>
+        </w:rPr>
+        <w:t>Project log Started : 11/22/2015 11:40:33</w:t>
+      </w:r>
+      <w:r>
+        <w:rPr>
+          <w:rFonts w:eastAsia="Times New Roman" w:cs="Arial"/>
+          <w:b/>
+          <w:color w:val="000000"/>
+        </w:rPr>
+        <w:t xml:space="preserve"> </w:t>
+      </w:r>
+      <w:r>
+        <w:rPr>
+          <w:rFonts w:eastAsia="Times New Roman" w:cs="Arial"/>
+          <w:b/>
+          <w:color w:val="000000"/>
+        </w:rPr>
+        <w:t xml:space="preserve">– total </w:t>
+      </w:r>
+      <w:r>
+        <w:rPr>
+          <w:rFonts w:eastAsia="Times New Roman" w:cs="Arial"/>
+          <w:b/>
+          <w:color w:val="000000"/>
+        </w:rPr>
+        <w:t>time: 1 hour</w:t>
+      </w:r>
+      <w:bookmarkStart w:id="0" w:name="_GoBack"/>
+      <w:bookmarkEnd w:id="0"/>
+    </w:p>
+    <w:p>
+      <w:pPr>
+        <w:spacing w:line="240" w:lineRule="auto"/>
+        <w:textAlignment w:val="baseline"/>
+        <w:rPr>
+          <w:rFonts w:eastAsia="Times New Roman" w:cs="Arial"/>
+          <w:b/>
+          <w:color w:val="000000"/>
+        </w:rPr>
+      </w:pPr>
+      <w:r>
+        <w:rPr>
+          <w:rFonts w:eastAsia="Times New Roman" w:cs="Arial"/>
+          <w:b/>
+          <w:color w:val="000000"/>
+        </w:rPr>
+        <w:t>11/22/2015 11:40:43    starting additional work on flag logic</w:t>
+      </w:r>
+    </w:p>
+    <w:p>
+      <w:pPr>
+        <w:spacing w:line="240" w:lineRule="auto"/>
+        <w:textAlignment w:val="baseline"/>
+        <w:rPr>
+          <w:rFonts w:eastAsia="Times New Roman" w:cs="Arial"/>
+          <w:b/>
+          <w:color w:val="000000"/>
+        </w:rPr>
+      </w:pPr>
+      <w:r>
+        <w:rPr>
+          <w:rFonts w:eastAsia="Times New Roman" w:cs="Arial"/>
+          <w:b/>
+          <w:color w:val="000000"/>
+        </w:rPr>
+        <w:t xml:space="preserve">11/22/2015 11:53:17    debugging trigger </w:t>
+      </w:r>
+      <w:proofErr w:type="spellStart"/>
+      <w:r>
+        <w:rPr>
+          <w:rFonts w:eastAsia="Times New Roman" w:cs="Arial"/>
+          <w:b/>
+          <w:color w:val="000000"/>
+        </w:rPr>
+        <w:t>volumn</w:t>
+      </w:r>
+      <w:proofErr w:type="spellEnd"/>
+      <w:r>
+        <w:rPr>
+          <w:rFonts w:eastAsia="Times New Roman" w:cs="Arial"/>
+          <w:b/>
+          <w:color w:val="000000"/>
+        </w:rPr>
+        <w:t xml:space="preserve"> that is causing collisions </w:t>
+      </w:r>
+      <w:proofErr w:type="spellStart"/>
+      <w:r>
+        <w:rPr>
+          <w:rFonts w:eastAsia="Times New Roman" w:cs="Arial"/>
+          <w:b/>
+          <w:color w:val="000000"/>
+        </w:rPr>
+        <w:t>some how</w:t>
+      </w:r>
+      <w:proofErr w:type="spellEnd"/>
+      <w:r>
+        <w:rPr>
+          <w:rFonts w:eastAsia="Times New Roman" w:cs="Arial"/>
+          <w:b/>
+          <w:color w:val="000000"/>
+        </w:rPr>
+        <w:t>...</w:t>
+      </w:r>
+    </w:p>
+    <w:p>
+      <w:pPr>
+        <w:spacing w:line="240" w:lineRule="auto"/>
+        <w:textAlignment w:val="baseline"/>
+        <w:rPr>
+          <w:rFonts w:eastAsia="Times New Roman" w:cs="Arial"/>
+          <w:b/>
+          <w:color w:val="000000"/>
+        </w:rPr>
+      </w:pPr>
+      <w:r>
+        <w:rPr>
+          <w:rFonts w:eastAsia="Times New Roman" w:cs="Arial"/>
+          <w:b/>
+          <w:color w:val="000000"/>
+        </w:rPr>
+        <w:t xml:space="preserve">11/22/2015 12:10:41    still </w:t>
+      </w:r>
+      <w:proofErr w:type="spellStart"/>
+      <w:proofErr w:type="gramStart"/>
+      <w:r>
+        <w:rPr>
+          <w:rFonts w:eastAsia="Times New Roman" w:cs="Arial"/>
+          <w:b/>
+          <w:color w:val="000000"/>
+        </w:rPr>
+        <w:t>cant</w:t>
+      </w:r>
+      <w:proofErr w:type="spellEnd"/>
+      <w:proofErr w:type="gramEnd"/>
+      <w:r>
+        <w:rPr>
+          <w:rFonts w:eastAsia="Times New Roman" w:cs="Arial"/>
+          <w:b/>
+          <w:color w:val="000000"/>
+        </w:rPr>
+        <w:t xml:space="preserve"> seem to get it to work</w:t>
+      </w:r>
+    </w:p>
+    <w:p>
+      <w:pPr>
+        <w:spacing w:line="240" w:lineRule="auto"/>
+        <w:textAlignment w:val="baseline"/>
+        <w:rPr>
+          <w:rFonts w:eastAsia="Times New Roman" w:cs="Arial"/>
+          <w:b/>
+          <w:color w:val="000000"/>
+        </w:rPr>
+      </w:pPr>
+      <w:r>
+        <w:rPr>
+          <w:rFonts w:eastAsia="Times New Roman" w:cs="Arial"/>
+          <w:b/>
+          <w:color w:val="000000"/>
+        </w:rPr>
+        <w:t xml:space="preserve">11/22/2015 12:39:42    </w:t>
+      </w:r>
+      <w:proofErr w:type="spellStart"/>
+      <w:r>
+        <w:rPr>
+          <w:rFonts w:eastAsia="Times New Roman" w:cs="Arial"/>
+          <w:b/>
+          <w:color w:val="000000"/>
+        </w:rPr>
+        <w:t>gonna</w:t>
+      </w:r>
+      <w:proofErr w:type="spellEnd"/>
+      <w:r>
+        <w:rPr>
+          <w:rFonts w:eastAsia="Times New Roman" w:cs="Arial"/>
+          <w:b/>
+          <w:color w:val="000000"/>
+        </w:rPr>
+        <w:t xml:space="preserve"> take a break, this is pissing me off</w:t>
+      </w:r>
+    </w:p>
+    <w:p>
+      <w:pPr>
+        <w:spacing w:line="240" w:lineRule="auto"/>
+        <w:textAlignment w:val="baseline"/>
+        <w:rPr>
+          <w:rFonts w:eastAsia="Times New Roman" w:cs="Arial"/>
+          <w:b/>
+          <w:color w:val="000000"/>
+        </w:rPr>
+      </w:pPr>
+      <w:r>
+        <w:rPr>
+          <w:rFonts w:eastAsia="Times New Roman" w:cs="Arial"/>
+          <w:b/>
+          <w:color w:val="000000"/>
+        </w:rPr>
+        <w:t xml:space="preserve">11/22/2015 12:52:52    ok got it working. </w:t>
+      </w:r>
+      <w:proofErr w:type="gramStart"/>
+      <w:r>
+        <w:rPr>
+          <w:rFonts w:eastAsia="Times New Roman" w:cs="Arial"/>
+          <w:b/>
+          <w:color w:val="000000"/>
+        </w:rPr>
+        <w:t>the</w:t>
+      </w:r>
+      <w:proofErr w:type="gramEnd"/>
+      <w:r>
+        <w:rPr>
+          <w:rFonts w:eastAsia="Times New Roman" w:cs="Arial"/>
+          <w:b/>
+          <w:color w:val="000000"/>
+        </w:rPr>
+        <w:t xml:space="preserve"> break was about 5 minutes. </w:t>
+      </w:r>
+      <w:proofErr w:type="gramStart"/>
+      <w:r>
+        <w:rPr>
+          <w:rFonts w:eastAsia="Times New Roman" w:cs="Arial"/>
+          <w:b/>
+          <w:color w:val="000000"/>
+        </w:rPr>
+        <w:t>forgot</w:t>
+      </w:r>
+      <w:proofErr w:type="gramEnd"/>
+      <w:r>
+        <w:rPr>
+          <w:rFonts w:eastAsia="Times New Roman" w:cs="Arial"/>
+          <w:b/>
+          <w:color w:val="000000"/>
+        </w:rPr>
+        <w:t xml:space="preserve"> to log</w:t>
+      </w:r>
+    </w:p>
+    <w:p>
+      <w:pPr>
+        <w:spacing w:line="240" w:lineRule="auto"/>
+        <w:textAlignment w:val="baseline"/>
+        <w:rPr>
+          <w:rFonts w:eastAsia="Times New Roman" w:cs="Arial"/>
+          <w:b/>
+          <w:color w:val="000000"/>
+        </w:rPr>
+      </w:pPr>
+      <w:r>
+        <w:rPr>
+          <w:rFonts w:eastAsia="Times New Roman" w:cs="Arial"/>
+          <w:b/>
+          <w:color w:val="000000"/>
+        </w:rPr>
+        <w:t xml:space="preserve">11/22/2015 12:53:14    sending to repo and adding log to </w:t>
+      </w:r>
+      <w:proofErr w:type="spellStart"/>
+      <w:proofErr w:type="gramStart"/>
+      <w:r>
+        <w:rPr>
+          <w:rFonts w:eastAsia="Times New Roman" w:cs="Arial"/>
+          <w:b/>
+          <w:color w:val="000000"/>
+        </w:rPr>
+        <w:t>tdd</w:t>
+      </w:r>
+      <w:proofErr w:type="spellEnd"/>
+      <w:proofErr w:type="gramEnd"/>
+      <w:r>
+        <w:rPr>
+          <w:rFonts w:eastAsia="Times New Roman" w:cs="Arial"/>
+          <w:b/>
+          <w:color w:val="000000"/>
+        </w:rPr>
+        <w:t>, then taking a break for foods</w:t>
+      </w:r>
+    </w:p>
     <w:p>
       <w:pPr>
         <w:spacing w:line="240" w:lineRule="auto"/>
@@ -8122,7 +8784,6 @@
                 <w:sz w:val="24"/>
                 <w:szCs w:val="24"/>
               </w:rPr>
-              <w:lastRenderedPageBreak/>
               <w:t xml:space="preserve">12:35 </w:t>
             </w:r>
             <w:r>
@@ -8484,8 +9145,6 @@
           <w:szCs w:val="24"/>
         </w:rPr>
       </w:pPr>
-      <w:bookmarkStart w:id="0" w:name="_GoBack"/>
-      <w:bookmarkEnd w:id="0"/>
     </w:p>
     <w:sectPr>
       <w:pgSz w:w="12240" w:h="15840"/>
@@ -8498,8 +9157,8 @@
 </file>
 
 <file path=word/numbering.xml><?xml version="1.0" encoding="utf-8"?>
-<w:numbering xmlns:wpc="http://schemas.microsoft.com/office/word/2010/wordprocessingCanvas" xmlns:mc="http://schemas.openxmlformats.org/markup-compatibility/2006" xmlns:o="urn:schemas-microsoft-com:office:office" xmlns:r="http://schemas.openxmlformats.org/officeDocument/2006/relationships" xmlns:m="http://schemas.openxmlformats.org/officeDocument/2006/math" xmlns:v="urn:schemas-microsoft-com:vml" xmlns:wp14="http://schemas.microsoft.com/office/word/2010/wordprocessingDrawing" xmlns:wp="http://schemas.openxmlformats.org/drawingml/2006/wordprocessingDrawing" xmlns:w10="urn:schemas-microsoft-com:office:word" xmlns:w="http://schemas.openxmlformats.org/wordprocessingml/2006/main" xmlns:w14="http://schemas.microsoft.com/office/word/2010/wordml" xmlns:wpg="http://schemas.microsoft.com/office/word/2010/wordprocessingGroup" xmlns:wpi="http://schemas.microsoft.com/office/word/2010/wordprocessingInk" xmlns:wne="http://schemas.microsoft.com/office/word/2006/wordml" xmlns:wps="http://schemas.microsoft.com/office/word/2010/wordprocessingShape" mc:Ignorable="w14 wp14">
-  <w:abstractNum w:abstractNumId="0">
+<w:numbering xmlns:wpc="http://schemas.microsoft.com/office/word/2010/wordprocessingCanvas" xmlns:mc="http://schemas.openxmlformats.org/markup-compatibility/2006" xmlns:o="urn:schemas-microsoft-com:office:office" xmlns:r="http://schemas.openxmlformats.org/officeDocument/2006/relationships" xmlns:m="http://schemas.openxmlformats.org/officeDocument/2006/math" xmlns:v="urn:schemas-microsoft-com:vml" xmlns:wp14="http://schemas.microsoft.com/office/word/2010/wordprocessingDrawing" xmlns:wp="http://schemas.openxmlformats.org/drawingml/2006/wordprocessingDrawing" xmlns:w10="urn:schemas-microsoft-com:office:word" xmlns:w="http://schemas.openxmlformats.org/wordprocessingml/2006/main" xmlns:w14="http://schemas.microsoft.com/office/word/2010/wordml" xmlns:w15="http://schemas.microsoft.com/office/word/2012/wordml" xmlns:wpg="http://schemas.microsoft.com/office/word/2010/wordprocessingGroup" xmlns:wpi="http://schemas.microsoft.com/office/word/2010/wordprocessingInk" xmlns:wne="http://schemas.microsoft.com/office/word/2006/wordml" xmlns:wps="http://schemas.microsoft.com/office/word/2010/wordprocessingShape" mc:Ignorable="w14 w15 wp14">
+  <w:abstractNum w:abstractNumId="0" w15:restartNumberingAfterBreak="0">
     <w:nsid w:val="1CE378FE"/>
     <w:multiLevelType w:val="hybridMultilevel"/>
     <w:tmpl w:val="E474B648"/>
@@ -8612,7 +9271,7 @@
       </w:rPr>
     </w:lvl>
   </w:abstractNum>
-  <w:abstractNum w:abstractNumId="1">
+  <w:abstractNum w:abstractNumId="1" w15:restartNumberingAfterBreak="0">
     <w:nsid w:val="1FB04E97"/>
     <w:multiLevelType w:val="hybridMultilevel"/>
     <w:tmpl w:val="890622F2"/>
@@ -8725,7 +9384,7 @@
       </w:rPr>
     </w:lvl>
   </w:abstractNum>
-  <w:abstractNum w:abstractNumId="2">
+  <w:abstractNum w:abstractNumId="2" w15:restartNumberingAfterBreak="0">
     <w:nsid w:val="1FDE4FB5"/>
     <w:multiLevelType w:val="multilevel"/>
     <w:tmpl w:val="3A288EF6"/>
@@ -8874,7 +9533,7 @@
       </w:rPr>
     </w:lvl>
   </w:abstractNum>
-  <w:abstractNum w:abstractNumId="3">
+  <w:abstractNum w:abstractNumId="3" w15:restartNumberingAfterBreak="0">
     <w:nsid w:val="33631054"/>
     <w:multiLevelType w:val="multilevel"/>
     <w:tmpl w:val="55B44CC0"/>
@@ -9023,7 +9682,7 @@
       </w:rPr>
     </w:lvl>
   </w:abstractNum>
-  <w:abstractNum w:abstractNumId="4">
+  <w:abstractNum w:abstractNumId="4" w15:restartNumberingAfterBreak="0">
     <w:nsid w:val="409607CB"/>
     <w:multiLevelType w:val="hybridMultilevel"/>
     <w:tmpl w:val="662AF20C"/>
@@ -9136,7 +9795,7 @@
       </w:rPr>
     </w:lvl>
   </w:abstractNum>
-  <w:abstractNum w:abstractNumId="5">
+  <w:abstractNum w:abstractNumId="5" w15:restartNumberingAfterBreak="0">
     <w:nsid w:val="51904F97"/>
     <w:multiLevelType w:val="hybridMultilevel"/>
     <w:tmpl w:val="53EC07CE"/>
@@ -9249,7 +9908,7 @@
       </w:rPr>
     </w:lvl>
   </w:abstractNum>
-  <w:abstractNum w:abstractNumId="6">
+  <w:abstractNum w:abstractNumId="6" w15:restartNumberingAfterBreak="0">
     <w:nsid w:val="70DA3865"/>
     <w:multiLevelType w:val="multilevel"/>
     <w:tmpl w:val="8F7063BA"/>
@@ -9398,7 +10057,7 @@
       </w:rPr>
     </w:lvl>
   </w:abstractNum>
-  <w:abstractNum w:abstractNumId="7">
+  <w:abstractNum w:abstractNumId="7" w15:restartNumberingAfterBreak="0">
     <w:nsid w:val="71AC13AA"/>
     <w:multiLevelType w:val="hybridMultilevel"/>
     <w:tmpl w:val="08109002"/>
@@ -9539,7 +10198,7 @@
 </file>
 
 <file path=word/styles.xml><?xml version="1.0" encoding="utf-8"?>
-<w:styles xmlns:mc="http://schemas.openxmlformats.org/markup-compatibility/2006" xmlns:r="http://schemas.openxmlformats.org/officeDocument/2006/relationships" xmlns:w="http://schemas.openxmlformats.org/wordprocessingml/2006/main" xmlns:w14="http://schemas.microsoft.com/office/word/2010/wordml" mc:Ignorable="w14">
+<w:styles xmlns:mc="http://schemas.openxmlformats.org/markup-compatibility/2006" xmlns:r="http://schemas.openxmlformats.org/officeDocument/2006/relationships" xmlns:w="http://schemas.openxmlformats.org/wordprocessingml/2006/main" xmlns:w14="http://schemas.microsoft.com/office/word/2010/wordml" xmlns:w15="http://schemas.microsoft.com/office/word/2012/wordml" mc:Ignorable="w14 w15">
   <w:docDefaults>
     <w:rPrDefault>
       <w:rPr>
@@ -9555,508 +10214,378 @@
       </w:pPr>
     </w:pPrDefault>
   </w:docDefaults>
-  <w:latentStyles w:defLockedState="0" w:defUIPriority="99" w:defSemiHidden="1" w:defUnhideWhenUsed="1" w:defQFormat="0" w:count="267">
-    <w:lsdException w:name="Normal" w:semiHidden="0" w:uiPriority="0" w:unhideWhenUsed="0" w:qFormat="1"/>
-    <w:lsdException w:name="heading 1" w:semiHidden="0" w:uiPriority="9" w:unhideWhenUsed="0" w:qFormat="1"/>
-    <w:lsdException w:name="heading 2" w:uiPriority="9" w:qFormat="1"/>
-    <w:lsdException w:name="heading 3" w:uiPriority="9" w:qFormat="1"/>
-    <w:lsdException w:name="heading 4" w:uiPriority="9" w:qFormat="1"/>
-    <w:lsdException w:name="heading 5" w:uiPriority="9" w:qFormat="1"/>
-    <w:lsdException w:name="heading 6" w:uiPriority="9" w:qFormat="1"/>
-    <w:lsdException w:name="heading 7" w:uiPriority="9" w:qFormat="1"/>
-    <w:lsdException w:name="heading 8" w:uiPriority="9" w:qFormat="1"/>
-    <w:lsdException w:name="heading 9" w:uiPriority="9" w:qFormat="1"/>
-    <w:lsdException w:name="toc 1" w:uiPriority="39"/>
-    <w:lsdException w:name="toc 2" w:uiPriority="39"/>
-    <w:lsdException w:name="toc 3" w:uiPriority="39"/>
-    <w:lsdException w:name="toc 4" w:uiPriority="39"/>
-    <w:lsdException w:name="toc 5" w:uiPriority="39"/>
-    <w:lsdException w:name="toc 6" w:uiPriority="39"/>
-    <w:lsdException w:name="toc 7" w:uiPriority="39"/>
-    <w:lsdException w:name="toc 8" w:uiPriority="39"/>
-    <w:lsdException w:name="toc 9" w:uiPriority="39"/>
-    <w:lsdException w:name="caption" w:uiPriority="35" w:qFormat="1"/>
-    <w:lsdException w:name="Title" w:semiHidden="0" w:uiPriority="10" w:unhideWhenUsed="0" w:qFormat="1"/>
-    <w:lsdException w:name="Default Paragraph Font" w:uiPriority="1"/>
-    <w:lsdException w:name="Subtitle" w:semiHidden="0" w:uiPriority="11" w:unhideWhenUsed="0" w:qFormat="1"/>
-    <w:lsdException w:name="Strong" w:semiHidden="0" w:uiPriority="22" w:unhideWhenUsed="0" w:qFormat="1"/>
-    <w:lsdException w:name="Emphasis" w:semiHidden="0" w:uiPriority="20" w:unhideWhenUsed="0" w:qFormat="1"/>
-    <w:lsdException w:name="Table Grid" w:semiHidden="0" w:uiPriority="39" w:unhideWhenUsed="0"/>
-    <w:lsdException w:name="Placeholder Text" w:unhideWhenUsed="0"/>
-    <w:lsdException w:name="No Spacing" w:semiHidden="0" w:uiPriority="1" w:unhideWhenUsed="0" w:qFormat="1"/>
-    <w:lsdException w:name="Light Shading" w:semiHidden="0" w:uiPriority="60" w:unhideWhenUsed="0"/>
-    <w:lsdException w:name="Light List" w:semiHidden="0" w:uiPriority="61" w:unhideWhenUsed="0"/>
-    <w:lsdException w:name="Light Grid" w:semiHidden="0" w:uiPriority="62" w:unhideWhenUsed="0"/>
-    <w:lsdException w:name="Medium Shading 1" w:semiHidden="0" w:uiPriority="63" w:unhideWhenUsed="0"/>
-    <w:lsdException w:name="Medium Shading 2" w:semiHidden="0" w:uiPriority="64" w:unhideWhenUsed="0"/>
-    <w:lsdException w:name="Medium List 1" w:semiHidden="0" w:uiPriority="65" w:unhideWhenUsed="0"/>
-    <w:lsdException w:name="Medium List 2" w:semiHidden="0" w:uiPriority="66" w:unhideWhenUsed="0"/>
-    <w:lsdException w:name="Medium Grid 1" w:semiHidden="0" w:uiPriority="67" w:unhideWhenUsed="0"/>
-    <w:lsdException w:name="Medium Grid 2" w:semiHidden="0" w:uiPriority="68" w:unhideWhenUsed="0"/>
-    <w:lsdException w:name="Medium Grid 3" w:semiHidden="0" w:uiPriority="69" w:unhideWhenUsed="0"/>
-    <w:lsdException w:name="Dark List" w:semiHidden="0" w:uiPriority="70" w:unhideWhenUsed="0"/>
-    <w:lsdException w:name="Colorful Shading" w:semiHidden="0" w:uiPriority="71" w:unhideWhenUsed="0"/>
-    <w:lsdException w:name="Colorful List" w:semiHidden="0" w:uiPriority="72" w:unhideWhenUsed="0"/>
-    <w:lsdException w:name="Colorful Grid" w:semiHidden="0" w:uiPriority="73" w:unhideWhenUsed="0"/>
-    <w:lsdException w:name="Light Shading Accent 1" w:semiHidden="0" w:uiPriority="60" w:unhideWhenUsed="0"/>
-    <w:lsdException w:name="Light List Accent 1" w:semiHidden="0" w:uiPriority="61" w:unhideWhenUsed="0"/>
-    <w:lsdException w:name="Light Grid Accent 1" w:semiHidden="0" w:uiPriority="62" w:unhideWhenUsed="0"/>
-    <w:lsdException w:name="Medium Shading 1 Accent 1" w:semiHidden="0" w:uiPriority="63" w:unhideWhenUsed="0"/>
-    <w:lsdException w:name="Medium Shading 2 Accent 1" w:semiHidden="0" w:uiPriority="64" w:unhideWhenUsed="0"/>
-    <w:lsdException w:name="Medium List 1 Accent 1" w:semiHidden="0" w:uiPriority="65" w:unhideWhenUsed="0"/>
-    <w:lsdException w:name="Revision" w:unhideWhenUsed="0"/>
-    <w:lsdException w:name="List Paragraph" w:semiHidden="0" w:uiPriority="34" w:unhideWhenUsed="0" w:qFormat="1"/>
-    <w:lsdException w:name="Quote" w:semiHidden="0" w:uiPriority="29" w:unhideWhenUsed="0" w:qFormat="1"/>
-    <w:lsdException w:name="Intense Quote" w:semiHidden="0" w:uiPriority="30" w:unhideWhenUsed="0" w:qFormat="1"/>
-    <w:lsdException w:name="Medium List 2 Accent 1" w:semiHidden="0" w:uiPriority="66" w:unhideWhenUsed="0"/>
-    <w:lsdException w:name="Medium Grid 1 Accent 1" w:semiHidden="0" w:uiPriority="67" w:unhideWhenUsed="0"/>
-    <w:lsdException w:name="Medium Grid 2 Accent 1" w:semiHidden="0" w:uiPriority="68" w:unhideWhenUsed="0"/>
-    <w:lsdException w:name="Medium Grid 3 Accent 1" w:semiHidden="0" w:uiPriority="69" w:unhideWhenUsed="0"/>
-    <w:lsdException w:name="Dark List Accent 1" w:semiHidden="0" w:uiPriority="70" w:unhideWhenUsed="0"/>
-    <w:lsdException w:name="Colorful Shading Accent 1" w:semiHidden="0" w:uiPriority="71" w:unhideWhenUsed="0"/>
-    <w:lsdException w:name="Colorful List Accent 1" w:semiHidden="0" w:uiPriority="72" w:unhideWhenUsed="0"/>
-    <w:lsdException w:name="Colorful Grid Accent 1" w:semiHidden="0" w:uiPriority="73" w:unhideWhenUsed="0"/>
-    <w:lsdException w:name="Light Shading Accent 2" w:semiHidden="0" w:uiPriority="60" w:unhideWhenUsed="0"/>
-    <w:lsdException w:name="Light List Accent 2" w:semiHidden="0" w:uiPriority="61" w:unhideWhenUsed="0"/>
-    <w:lsdException w:name="Light Grid Accent 2" w:semiHidden="0" w:uiPriority="62" w:unhideWhenUsed="0"/>
-    <w:lsdException w:name="Medium Shading 1 Accent 2" w:semiHidden="0" w:uiPriority="63" w:unhideWhenUsed="0"/>
-    <w:lsdException w:name="Medium Shading 2 Accent 2" w:semiHidden="0" w:uiPriority="64" w:unhideWhenUsed="0"/>
-    <w:lsdException w:name="Medium List 1 Accent 2" w:semiHidden="0" w:uiPriority="65" w:unhideWhenUsed="0"/>
-    <w:lsdException w:name="Medium List 2 Accent 2" w:semiHidden="0" w:uiPriority="66" w:unhideWhenUsed="0"/>
-    <w:lsdException w:name="Medium Grid 1 Accent 2" w:semiHidden="0" w:uiPriority="67" w:unhideWhenUsed="0"/>
-    <w:lsdException w:name="Medium Grid 2 Accent 2" w:semiHidden="0" w:uiPriority="68" w:unhideWhenUsed="0"/>
-    <w:lsdException w:name="Medium Grid 3 Accent 2" w:semiHidden="0" w:uiPriority="69" w:unhideWhenUsed="0"/>
-    <w:lsdException w:name="Dark List Accent 2" w:semiHidden="0" w:uiPriority="70" w:unhideWhenUsed="0"/>
-    <w:lsdException w:name="Colorful Shading Accent 2" w:semiHidden="0" w:uiPriority="71" w:unhideWhenUsed="0"/>
-    <w:lsdException w:name="Colorful List Accent 2" w:semiHidden="0" w:uiPriority="72" w:unhideWhenUsed="0"/>
-    <w:lsdException w:name="Colorful Grid Accent 2" w:semiHidden="0" w:uiPriority="73" w:unhideWhenUsed="0"/>
-    <w:lsdException w:name="Light Shading Accent 3" w:semiHidden="0" w:uiPriority="60" w:unhideWhenUsed="0"/>
-    <w:lsdException w:name="Light List Accent 3" w:semiHidden="0" w:uiPriority="61" w:unhideWhenUsed="0"/>
-    <w:lsdException w:name="Light Grid Accent 3" w:semiHidden="0" w:uiPriority="62" w:unhideWhenUsed="0"/>
-    <w:lsdException w:name="Medium Shading 1 Accent 3" w:semiHidden="0" w:uiPriority="63" w:unhideWhenUsed="0"/>
-    <w:lsdException w:name="Medium Shading 2 Accent 3" w:semiHidden="0" w:uiPriority="64" w:unhideWhenUsed="0"/>
-    <w:lsdException w:name="Medium List 1 Accent 3" w:semiHidden="0" w:uiPriority="65" w:unhideWhenUsed="0"/>
-    <w:lsdException w:name="Medium List 2 Accent 3" w:semiHidden="0" w:uiPriority="66" w:unhideWhenUsed="0"/>
-    <w:lsdException w:name="Medium Grid 1 Accent 3" w:semiHidden="0" w:uiPriority="67" w:unhideWhenUsed="0"/>
-    <w:lsdException w:name="Medium Grid 2 Accent 3" w:semiHidden="0" w:uiPriority="68" w:unhideWhenUsed="0"/>
-    <w:lsdException w:name="Medium Grid 3 Accent 3" w:semiHidden="0" w:uiPriority="69" w:unhideWhenUsed="0"/>
-    <w:lsdException w:name="Dark List Accent 3" w:semiHidden="0" w:uiPriority="70" w:unhideWhenUsed="0"/>
-    <w:lsdException w:name="Colorful Shading Accent 3" w:semiHidden="0" w:uiPriority="71" w:unhideWhenUsed="0"/>
-    <w:lsdException w:name="Colorful List Accent 3" w:semiHidden="0" w:uiPriority="72" w:unhideWhenUsed="0"/>
-    <w:lsdException w:name="Colorful Grid Accent 3" w:semiHidden="0" w:uiPriority="73" w:unhideWhenUsed="0"/>
-    <w:lsdException w:name="Light Shading Accent 4" w:semiHidden="0" w:uiPriority="60" w:unhideWhenUsed="0"/>
-    <w:lsdException w:name="Light List Accent 4" w:semiHidden="0" w:uiPriority="61" w:unhideWhenUsed="0"/>
-    <w:lsdException w:name="Light Grid Accent 4" w:semiHidden="0" w:uiPriority="62" w:unhideWhenUsed="0"/>
-    <w:lsdException w:name="Medium Shading 1 Accent 4" w:semiHidden="0" w:uiPriority="63" w:unhideWhenUsed="0"/>
-    <w:lsdException w:name="Medium Shading 2 Accent 4" w:semiHidden="0" w:uiPriority="64" w:unhideWhenUsed="0"/>
-    <w:lsdException w:name="Medium List 1 Accent 4" w:semiHidden="0" w:uiPriority="65" w:unhideWhenUsed="0"/>
-    <w:lsdException w:name="Medium List 2 Accent 4" w:semiHidden="0" w:uiPriority="66" w:unhideWhenUsed="0"/>
-    <w:lsdException w:name="Medium Grid 1 Accent 4" w:semiHidden="0" w:uiPriority="67" w:unhideWhenUsed="0"/>
-    <w:lsdException w:name="Medium Grid 2 Accent 4" w:semiHidden="0" w:uiPriority="68" w:unhideWhenUsed="0"/>
-    <w:lsdException w:name="Medium Grid 3 Accent 4" w:semiHidden="0" w:uiPriority="69" w:unhideWhenUsed="0"/>
-    <w:lsdException w:name="Dark List Accent 4" w:semiHidden="0" w:uiPriority="70" w:unhideWhenUsed="0"/>
-    <w:lsdException w:name="Colorful Shading Accent 4" w:semiHidden="0" w:uiPriority="71" w:unhideWhenUsed="0"/>
-    <w:lsdException w:name="Colorful List Accent 4" w:semiHidden="0" w:uiPriority="72" w:unhideWhenUsed="0"/>
-    <w:lsdException w:name="Colorful Grid Accent 4" w:semiHidden="0" w:uiPriority="73" w:unhideWhenUsed="0"/>
-    <w:lsdException w:name="Light Shading Accent 5" w:semiHidden="0" w:uiPriority="60" w:unhideWhenUsed="0"/>
-    <w:lsdException w:name="Light List Accent 5" w:semiHidden="0" w:uiPriority="61" w:unhideWhenUsed="0"/>
-    <w:lsdException w:name="Light Grid Accent 5" w:semiHidden="0" w:uiPriority="62" w:unhideWhenUsed="0"/>
-    <w:lsdException w:name="Medium Shading 1 Accent 5" w:semiHidden="0" w:uiPriority="63" w:unhideWhenUsed="0"/>
-    <w:lsdException w:name="Medium Shading 2 Accent 5" w:semiHidden="0" w:uiPriority="64" w:unhideWhenUsed="0"/>
-    <w:lsdException w:name="Medium List 1 Accent 5" w:semiHidden="0" w:uiPriority="65" w:unhideWhenUsed="0"/>
-    <w:lsdException w:name="Medium List 2 Accent 5" w:semiHidden="0" w:uiPriority="66" w:unhideWhenUsed="0"/>
-    <w:lsdException w:name="Medium Grid 1 Accent 5" w:semiHidden="0" w:uiPriority="67" w:unhideWhenUsed="0"/>
-    <w:lsdException w:name="Medium Grid 2 Accent 5" w:semiHidden="0" w:uiPriority="68" w:unhideWhenUsed="0"/>
-    <w:lsdException w:name="Medium Grid 3 Accent 5" w:semiHidden="0" w:uiPriority="69" w:unhideWhenUsed="0"/>
-    <w:lsdException w:name="Dark List Accent 5" w:semiHidden="0" w:uiPriority="70" w:unhideWhenUsed="0"/>
-    <w:lsdException w:name="Colorful Shading Accent 5" w:semiHidden="0" w:uiPriority="71" w:unhideWhenUsed="0"/>
-    <w:lsdException w:name="Colorful List Accent 5" w:semiHidden="0" w:uiPriority="72" w:unhideWhenUsed="0"/>
-    <w:lsdException w:name="Colorful Grid Accent 5" w:semiHidden="0" w:uiPriority="73" w:unhideWhenUsed="0"/>
-    <w:lsdException w:name="Light Shading Accent 6" w:semiHidden="0" w:uiPriority="60" w:unhideWhenUsed="0"/>
-    <w:lsdException w:name="Light List Accent 6" w:semiHidden="0" w:uiPriority="61" w:unhideWhenUsed="0"/>
-    <w:lsdException w:name="Light Grid Accent 6" w:semiHidden="0" w:uiPriority="62" w:unhideWhenUsed="0"/>
-    <w:lsdException w:name="Medium Shading 1 Accent 6" w:semiHidden="0" w:uiPriority="63" w:unhideWhenUsed="0"/>
-    <w:lsdException w:name="Medium Shading 2 Accent 6" w:semiHidden="0" w:uiPriority="64" w:unhideWhenUsed="0"/>
-    <w:lsdException w:name="Medium List 1 Accent 6" w:semiHidden="0" w:uiPriority="65" w:unhideWhenUsed="0"/>
-    <w:lsdException w:name="Medium List 2 Accent 6" w:semiHidden="0" w:uiPriority="66" w:unhideWhenUsed="0"/>
-    <w:lsdException w:name="Medium Grid 1 Accent 6" w:semiHidden="0" w:uiPriority="67" w:unhideWhenUsed="0"/>
-    <w:lsdException w:name="Medium Grid 2 Accent 6" w:semiHidden="0" w:uiPriority="68" w:unhideWhenUsed="0"/>
-    <w:lsdException w:name="Medium Grid 3 Accent 6" w:semiHidden="0" w:uiPriority="69" w:unhideWhenUsed="0"/>
-    <w:lsdException w:name="Dark List Accent 6" w:semiHidden="0" w:uiPriority="70" w:unhideWhenUsed="0"/>
-    <w:lsdException w:name="Colorful Shading Accent 6" w:semiHidden="0" w:uiPriority="71" w:unhideWhenUsed="0"/>
-    <w:lsdException w:name="Colorful List Accent 6" w:semiHidden="0" w:uiPriority="72" w:unhideWhenUsed="0"/>
-    <w:lsdException w:name="Colorful Grid Accent 6" w:semiHidden="0" w:uiPriority="73" w:unhideWhenUsed="0"/>
-    <w:lsdException w:name="Subtle Emphasis" w:semiHidden="0" w:uiPriority="19" w:unhideWhenUsed="0" w:qFormat="1"/>
-    <w:lsdException w:name="Intense Emphasis" w:semiHidden="0" w:uiPriority="21" w:unhideWhenUsed="0" w:qFormat="1"/>
-    <w:lsdException w:name="Subtle Reference" w:semiHidden="0" w:uiPriority="31" w:unhideWhenUsed="0" w:qFormat="1"/>
-    <w:lsdException w:name="Intense Reference" w:semiHidden="0" w:uiPriority="32" w:unhideWhenUsed="0" w:qFormat="1"/>
-    <w:lsdException w:name="Book Title" w:semiHidden="0" w:uiPriority="33" w:unhideWhenUsed="0" w:qFormat="1"/>
-    <w:lsdException w:name="Bibliography" w:uiPriority="37"/>
-    <w:lsdException w:name="TOC Heading" w:uiPriority="39" w:qFormat="1"/>
-  </w:latentStyles>
-  <w:style w:type="paragraph" w:default="1" w:styleId="Normal">
-    <w:name w:val="Normal"/>
-    <w:qFormat/>
-  </w:style>
-  <w:style w:type="character" w:default="1" w:styleId="DefaultParagraphFont">
-    <w:name w:val="Default Paragraph Font"/>
-    <w:uiPriority w:val="1"/>
-    <w:semiHidden/>
-    <w:unhideWhenUsed/>
-  </w:style>
-  <w:style w:type="table" w:default="1" w:styleId="TableNormal">
-    <w:name w:val="Normal Table"/>
-    <w:uiPriority w:val="99"/>
-    <w:semiHidden/>
-    <w:unhideWhenUsed/>
-    <w:tblPr>
-      <w:tblInd w:w="0" w:type="dxa"/>
-      <w:tblCellMar>
-        <w:top w:w="0" w:type="dxa"/>
-        <w:left w:w="108" w:type="dxa"/>
-        <w:bottom w:w="0" w:type="dxa"/>
-        <w:right w:w="108" w:type="dxa"/>
-      </w:tblCellMar>
-    </w:tblPr>
-  </w:style>
-  <w:style w:type="numbering" w:default="1" w:styleId="NoList">
-    <w:name w:val="No List"/>
-    <w:uiPriority w:val="99"/>
-    <w:semiHidden/>
-    <w:unhideWhenUsed/>
-  </w:style>
-  <w:style w:type="paragraph" w:styleId="NormalWeb">
-    <w:name w:val="Normal (Web)"/>
-    <w:basedOn w:val="Normal"/>
-    <w:uiPriority w:val="99"/>
-    <w:semiHidden/>
-    <w:unhideWhenUsed/>
-    <w:rsid w:val="006F22BB"/>
-    <w:pPr>
-      <w:spacing w:before="100" w:beforeAutospacing="1" w:after="100" w:afterAutospacing="1" w:line="240" w:lineRule="auto"/>
-    </w:pPr>
-    <w:rPr>
-      <w:rFonts w:ascii="Times New Roman" w:eastAsia="Times New Roman" w:hAnsi="Times New Roman" w:cs="Times New Roman"/>
-      <w:sz w:val="24"/>
-      <w:szCs w:val="24"/>
-    </w:rPr>
-  </w:style>
-  <w:style w:type="character" w:customStyle="1" w:styleId="apple-tab-span">
-    <w:name w:val="apple-tab-span"/>
-    <w:basedOn w:val="DefaultParagraphFont"/>
-    <w:rsid w:val="006F22BB"/>
-  </w:style>
-  <w:style w:type="paragraph" w:styleId="ListParagraph">
-    <w:name w:val="List Paragraph"/>
-    <w:basedOn w:val="Normal"/>
-    <w:uiPriority w:val="34"/>
-    <w:qFormat/>
-    <w:rsid w:val="006F22BB"/>
-    <w:pPr>
-      <w:ind w:left="720"/>
-      <w:contextualSpacing/>
-    </w:pPr>
-  </w:style>
-  <w:style w:type="table" w:styleId="TableGrid">
-    <w:name w:val="Table Grid"/>
-    <w:basedOn w:val="TableNormal"/>
-    <w:uiPriority w:val="39"/>
-    <w:rsid w:val="00E559E0"/>
-    <w:pPr>
-      <w:spacing w:after="0" w:line="240" w:lineRule="auto"/>
-    </w:pPr>
-    <w:tblPr>
-      <w:tblBorders>
-        <w:top w:val="single" w:sz="4" w:space="0" w:color="auto"/>
-        <w:left w:val="single" w:sz="4" w:space="0" w:color="auto"/>
-        <w:bottom w:val="single" w:sz="4" w:space="0" w:color="auto"/>
-        <w:right w:val="single" w:sz="4" w:space="0" w:color="auto"/>
-        <w:insideH w:val="single" w:sz="4" w:space="0" w:color="auto"/>
-        <w:insideV w:val="single" w:sz="4" w:space="0" w:color="auto"/>
-      </w:tblBorders>
-    </w:tblPr>
-  </w:style>
-  <w:style w:type="table" w:styleId="LightGrid">
-    <w:name w:val="Light Grid"/>
-    <w:basedOn w:val="TableNormal"/>
-    <w:uiPriority w:val="62"/>
-    <w:rsid w:val="00951F56"/>
-    <w:pPr>
-      <w:spacing w:after="0" w:line="240" w:lineRule="auto"/>
-    </w:pPr>
-    <w:tblPr>
-      <w:tblStyleRowBandSize w:val="1"/>
-      <w:tblStyleColBandSize w:val="1"/>
-      <w:tblBorders>
-        <w:top w:val="single" w:sz="8" w:space="0" w:color="000000" w:themeColor="text1"/>
-        <w:left w:val="single" w:sz="8" w:space="0" w:color="000000" w:themeColor="text1"/>
-        <w:bottom w:val="single" w:sz="8" w:space="0" w:color="000000" w:themeColor="text1"/>
-        <w:right w:val="single" w:sz="8" w:space="0" w:color="000000" w:themeColor="text1"/>
-        <w:insideH w:val="single" w:sz="8" w:space="0" w:color="000000" w:themeColor="text1"/>
-        <w:insideV w:val="single" w:sz="8" w:space="0" w:color="000000" w:themeColor="text1"/>
-      </w:tblBorders>
-    </w:tblPr>
-    <w:tblStylePr w:type="firstRow">
-      <w:pPr>
-        <w:spacing w:before="0" w:after="0" w:line="240" w:lineRule="auto"/>
-      </w:pPr>
-      <w:rPr>
-        <w:rFonts w:asciiTheme="majorHAnsi" w:eastAsiaTheme="majorEastAsia" w:hAnsiTheme="majorHAnsi" w:cstheme="majorBidi"/>
-        <w:b/>
-        <w:bCs/>
-      </w:rPr>
-      <w:tblPr/>
-      <w:tcPr>
-        <w:tcBorders>
-          <w:top w:val="single" w:sz="8" w:space="0" w:color="000000" w:themeColor="text1"/>
-          <w:left w:val="single" w:sz="8" w:space="0" w:color="000000" w:themeColor="text1"/>
-          <w:bottom w:val="single" w:sz="18" w:space="0" w:color="000000" w:themeColor="text1"/>
-          <w:right w:val="single" w:sz="8" w:space="0" w:color="000000" w:themeColor="text1"/>
-          <w:insideH w:val="nil"/>
-          <w:insideV w:val="single" w:sz="8" w:space="0" w:color="000000" w:themeColor="text1"/>
-        </w:tcBorders>
-      </w:tcPr>
-    </w:tblStylePr>
-    <w:tblStylePr w:type="lastRow">
-      <w:pPr>
-        <w:spacing w:before="0" w:after="0" w:line="240" w:lineRule="auto"/>
-      </w:pPr>
-      <w:rPr>
-        <w:rFonts w:asciiTheme="majorHAnsi" w:eastAsiaTheme="majorEastAsia" w:hAnsiTheme="majorHAnsi" w:cstheme="majorBidi"/>
-        <w:b/>
-        <w:bCs/>
-      </w:rPr>
-      <w:tblPr/>
-      <w:tcPr>
-        <w:tcBorders>
-          <w:top w:val="double" w:sz="6" w:space="0" w:color="000000" w:themeColor="text1"/>
-          <w:left w:val="single" w:sz="8" w:space="0" w:color="000000" w:themeColor="text1"/>
-          <w:bottom w:val="single" w:sz="8" w:space="0" w:color="000000" w:themeColor="text1"/>
-          <w:right w:val="single" w:sz="8" w:space="0" w:color="000000" w:themeColor="text1"/>
-          <w:insideH w:val="nil"/>
-          <w:insideV w:val="single" w:sz="8" w:space="0" w:color="000000" w:themeColor="text1"/>
-        </w:tcBorders>
-      </w:tcPr>
-    </w:tblStylePr>
-    <w:tblStylePr w:type="firstCol">
-      <w:rPr>
-        <w:rFonts w:asciiTheme="majorHAnsi" w:eastAsiaTheme="majorEastAsia" w:hAnsiTheme="majorHAnsi" w:cstheme="majorBidi"/>
-        <w:b/>
-        <w:bCs/>
-      </w:rPr>
-    </w:tblStylePr>
-    <w:tblStylePr w:type="lastCol">
-      <w:rPr>
-        <w:rFonts w:asciiTheme="majorHAnsi" w:eastAsiaTheme="majorEastAsia" w:hAnsiTheme="majorHAnsi" w:cstheme="majorBidi"/>
-        <w:b/>
-        <w:bCs/>
-      </w:rPr>
-      <w:tblPr/>
-      <w:tcPr>
-        <w:tcBorders>
-          <w:top w:val="single" w:sz="8" w:space="0" w:color="000000" w:themeColor="text1"/>
-          <w:left w:val="single" w:sz="8" w:space="0" w:color="000000" w:themeColor="text1"/>
-          <w:bottom w:val="single" w:sz="8" w:space="0" w:color="000000" w:themeColor="text1"/>
-          <w:right w:val="single" w:sz="8" w:space="0" w:color="000000" w:themeColor="text1"/>
-        </w:tcBorders>
-      </w:tcPr>
-    </w:tblStylePr>
-    <w:tblStylePr w:type="band1Vert">
-      <w:tblPr/>
-      <w:tcPr>
-        <w:tcBorders>
-          <w:top w:val="single" w:sz="8" w:space="0" w:color="000000" w:themeColor="text1"/>
-          <w:left w:val="single" w:sz="8" w:space="0" w:color="000000" w:themeColor="text1"/>
-          <w:bottom w:val="single" w:sz="8" w:space="0" w:color="000000" w:themeColor="text1"/>
-          <w:right w:val="single" w:sz="8" w:space="0" w:color="000000" w:themeColor="text1"/>
-        </w:tcBorders>
-        <w:shd w:val="clear" w:color="auto" w:fill="C0C0C0" w:themeFill="text1" w:themeFillTint="3F"/>
-      </w:tcPr>
-    </w:tblStylePr>
-    <w:tblStylePr w:type="band1Horz">
-      <w:tblPr/>
-      <w:tcPr>
-        <w:tcBorders>
-          <w:top w:val="single" w:sz="8" w:space="0" w:color="000000" w:themeColor="text1"/>
-          <w:left w:val="single" w:sz="8" w:space="0" w:color="000000" w:themeColor="text1"/>
-          <w:bottom w:val="single" w:sz="8" w:space="0" w:color="000000" w:themeColor="text1"/>
-          <w:right w:val="single" w:sz="8" w:space="0" w:color="000000" w:themeColor="text1"/>
-          <w:insideV w:val="single" w:sz="8" w:space="0" w:color="000000" w:themeColor="text1"/>
-        </w:tcBorders>
-        <w:shd w:val="clear" w:color="auto" w:fill="C0C0C0" w:themeFill="text1" w:themeFillTint="3F"/>
-      </w:tcPr>
-    </w:tblStylePr>
-    <w:tblStylePr w:type="band2Horz">
-      <w:tblPr/>
-      <w:tcPr>
-        <w:tcBorders>
-          <w:top w:val="single" w:sz="8" w:space="0" w:color="000000" w:themeColor="text1"/>
-          <w:left w:val="single" w:sz="8" w:space="0" w:color="000000" w:themeColor="text1"/>
-          <w:bottom w:val="single" w:sz="8" w:space="0" w:color="000000" w:themeColor="text1"/>
-          <w:right w:val="single" w:sz="8" w:space="0" w:color="000000" w:themeColor="text1"/>
-          <w:insideV w:val="single" w:sz="8" w:space="0" w:color="000000" w:themeColor="text1"/>
-        </w:tcBorders>
-      </w:tcPr>
-    </w:tblStylePr>
-  </w:style>
-</w:styles>
-</file>
-
-<file path=word/stylesWithEffects.xml><?xml version="1.0" encoding="utf-8"?>
-<w:styles xmlns:wpc="http://schemas.microsoft.com/office/word/2010/wordprocessingCanvas" xmlns:mc="http://schemas.openxmlformats.org/markup-compatibility/2006" xmlns:o="urn:schemas-microsoft-com:office:office" xmlns:r="http://schemas.openxmlformats.org/officeDocument/2006/relationships" xmlns:m="http://schemas.openxmlformats.org/officeDocument/2006/math" xmlns:v="urn:schemas-microsoft-com:vml" xmlns:wp14="http://schemas.microsoft.com/office/word/2010/wordprocessingDrawing" xmlns:wp="http://schemas.openxmlformats.org/drawingml/2006/wordprocessingDrawing" xmlns:w10="urn:schemas-microsoft-com:office:word" xmlns:w="http://schemas.openxmlformats.org/wordprocessingml/2006/main" xmlns:w14="http://schemas.microsoft.com/office/word/2010/wordml" xmlns:wpg="http://schemas.microsoft.com/office/word/2010/wordprocessingGroup" xmlns:wpi="http://schemas.microsoft.com/office/word/2010/wordprocessingInk" xmlns:wne="http://schemas.microsoft.com/office/word/2006/wordml" xmlns:wps="http://schemas.microsoft.com/office/word/2010/wordprocessingShape" mc:Ignorable="w14 wp14">
-  <w:docDefaults>
-    <w:rPrDefault>
-      <w:rPr>
-        <w:rFonts w:asciiTheme="minorHAnsi" w:eastAsiaTheme="minorHAnsi" w:hAnsiTheme="minorHAnsi" w:cstheme="minorBidi"/>
-        <w:sz w:val="22"/>
-        <w:szCs w:val="22"/>
-        <w:lang w:val="en-US" w:eastAsia="en-US" w:bidi="ar-SA"/>
-      </w:rPr>
-    </w:rPrDefault>
-    <w:pPrDefault>
-      <w:pPr>
-        <w:spacing w:after="160" w:line="259" w:lineRule="auto"/>
-      </w:pPr>
-    </w:pPrDefault>
-  </w:docDefaults>
-  <w:latentStyles w:defLockedState="0" w:defUIPriority="99" w:defSemiHidden="1" w:defUnhideWhenUsed="1" w:defQFormat="0" w:count="267">
-    <w:lsdException w:name="Normal" w:semiHidden="0" w:uiPriority="0" w:unhideWhenUsed="0" w:qFormat="1"/>
-    <w:lsdException w:name="heading 1" w:semiHidden="0" w:uiPriority="9" w:unhideWhenUsed="0" w:qFormat="1"/>
-    <w:lsdException w:name="heading 2" w:uiPriority="9" w:qFormat="1"/>
-    <w:lsdException w:name="heading 3" w:uiPriority="9" w:qFormat="1"/>
-    <w:lsdException w:name="heading 4" w:uiPriority="9" w:qFormat="1"/>
-    <w:lsdException w:name="heading 5" w:uiPriority="9" w:qFormat="1"/>
-    <w:lsdException w:name="heading 6" w:uiPriority="9" w:qFormat="1"/>
-    <w:lsdException w:name="heading 7" w:uiPriority="9" w:qFormat="1"/>
-    <w:lsdException w:name="heading 8" w:uiPriority="9" w:qFormat="1"/>
-    <w:lsdException w:name="heading 9" w:uiPriority="9" w:qFormat="1"/>
-    <w:lsdException w:name="toc 1" w:uiPriority="39"/>
-    <w:lsdException w:name="toc 2" w:uiPriority="39"/>
-    <w:lsdException w:name="toc 3" w:uiPriority="39"/>
-    <w:lsdException w:name="toc 4" w:uiPriority="39"/>
-    <w:lsdException w:name="toc 5" w:uiPriority="39"/>
-    <w:lsdException w:name="toc 6" w:uiPriority="39"/>
-    <w:lsdException w:name="toc 7" w:uiPriority="39"/>
-    <w:lsdException w:name="toc 8" w:uiPriority="39"/>
-    <w:lsdException w:name="toc 9" w:uiPriority="39"/>
-    <w:lsdException w:name="caption" w:uiPriority="35" w:qFormat="1"/>
-    <w:lsdException w:name="Title" w:semiHidden="0" w:uiPriority="10" w:unhideWhenUsed="0" w:qFormat="1"/>
-    <w:lsdException w:name="Default Paragraph Font" w:uiPriority="1"/>
-    <w:lsdException w:name="Subtitle" w:semiHidden="0" w:uiPriority="11" w:unhideWhenUsed="0" w:qFormat="1"/>
-    <w:lsdException w:name="Strong" w:semiHidden="0" w:uiPriority="22" w:unhideWhenUsed="0" w:qFormat="1"/>
-    <w:lsdException w:name="Emphasis" w:semiHidden="0" w:uiPriority="20" w:unhideWhenUsed="0" w:qFormat="1"/>
-    <w:lsdException w:name="Table Grid" w:semiHidden="0" w:uiPriority="39" w:unhideWhenUsed="0"/>
-    <w:lsdException w:name="Placeholder Text" w:unhideWhenUsed="0"/>
-    <w:lsdException w:name="No Spacing" w:semiHidden="0" w:uiPriority="1" w:unhideWhenUsed="0" w:qFormat="1"/>
-    <w:lsdException w:name="Light Shading" w:semiHidden="0" w:uiPriority="60" w:unhideWhenUsed="0"/>
-    <w:lsdException w:name="Light List" w:semiHidden="0" w:uiPriority="61" w:unhideWhenUsed="0"/>
-    <w:lsdException w:name="Light Grid" w:semiHidden="0" w:uiPriority="62" w:unhideWhenUsed="0"/>
-    <w:lsdException w:name="Medium Shading 1" w:semiHidden="0" w:uiPriority="63" w:unhideWhenUsed="0"/>
-    <w:lsdException w:name="Medium Shading 2" w:semiHidden="0" w:uiPriority="64" w:unhideWhenUsed="0"/>
-    <w:lsdException w:name="Medium List 1" w:semiHidden="0" w:uiPriority="65" w:unhideWhenUsed="0"/>
-    <w:lsdException w:name="Medium List 2" w:semiHidden="0" w:uiPriority="66" w:unhideWhenUsed="0"/>
-    <w:lsdException w:name="Medium Grid 1" w:semiHidden="0" w:uiPriority="67" w:unhideWhenUsed="0"/>
-    <w:lsdException w:name="Medium Grid 2" w:semiHidden="0" w:uiPriority="68" w:unhideWhenUsed="0"/>
-    <w:lsdException w:name="Medium Grid 3" w:semiHidden="0" w:uiPriority="69" w:unhideWhenUsed="0"/>
-    <w:lsdException w:name="Dark List" w:semiHidden="0" w:uiPriority="70" w:unhideWhenUsed="0"/>
-    <w:lsdException w:name="Colorful Shading" w:semiHidden="0" w:uiPriority="71" w:unhideWhenUsed="0"/>
-    <w:lsdException w:name="Colorful List" w:semiHidden="0" w:uiPriority="72" w:unhideWhenUsed="0"/>
-    <w:lsdException w:name="Colorful Grid" w:semiHidden="0" w:uiPriority="73" w:unhideWhenUsed="0"/>
-    <w:lsdException w:name="Light Shading Accent 1" w:semiHidden="0" w:uiPriority="60" w:unhideWhenUsed="0"/>
-    <w:lsdException w:name="Light List Accent 1" w:semiHidden="0" w:uiPriority="61" w:unhideWhenUsed="0"/>
-    <w:lsdException w:name="Light Grid Accent 1" w:semiHidden="0" w:uiPriority="62" w:unhideWhenUsed="0"/>
-    <w:lsdException w:name="Medium Shading 1 Accent 1" w:semiHidden="0" w:uiPriority="63" w:unhideWhenUsed="0"/>
-    <w:lsdException w:name="Medium Shading 2 Accent 1" w:semiHidden="0" w:uiPriority="64" w:unhideWhenUsed="0"/>
-    <w:lsdException w:name="Medium List 1 Accent 1" w:semiHidden="0" w:uiPriority="65" w:unhideWhenUsed="0"/>
-    <w:lsdException w:name="Revision" w:unhideWhenUsed="0"/>
-    <w:lsdException w:name="List Paragraph" w:semiHidden="0" w:uiPriority="34" w:unhideWhenUsed="0" w:qFormat="1"/>
-    <w:lsdException w:name="Quote" w:semiHidden="0" w:uiPriority="29" w:unhideWhenUsed="0" w:qFormat="1"/>
-    <w:lsdException w:name="Intense Quote" w:semiHidden="0" w:uiPriority="30" w:unhideWhenUsed="0" w:qFormat="1"/>
-    <w:lsdException w:name="Medium List 2 Accent 1" w:semiHidden="0" w:uiPriority="66" w:unhideWhenUsed="0"/>
-    <w:lsdException w:name="Medium Grid 1 Accent 1" w:semiHidden="0" w:uiPriority="67" w:unhideWhenUsed="0"/>
-    <w:lsdException w:name="Medium Grid 2 Accent 1" w:semiHidden="0" w:uiPriority="68" w:unhideWhenUsed="0"/>
-    <w:lsdException w:name="Medium Grid 3 Accent 1" w:semiHidden="0" w:uiPriority="69" w:unhideWhenUsed="0"/>
-    <w:lsdException w:name="Dark List Accent 1" w:semiHidden="0" w:uiPriority="70" w:unhideWhenUsed="0"/>
-    <w:lsdException w:name="Colorful Shading Accent 1" w:semiHidden="0" w:uiPriority="71" w:unhideWhenUsed="0"/>
-    <w:lsdException w:name="Colorful List Accent 1" w:semiHidden="0" w:uiPriority="72" w:unhideWhenUsed="0"/>
-    <w:lsdException w:name="Colorful Grid Accent 1" w:semiHidden="0" w:uiPriority="73" w:unhideWhenUsed="0"/>
-    <w:lsdException w:name="Light Shading Accent 2" w:semiHidden="0" w:uiPriority="60" w:unhideWhenUsed="0"/>
-    <w:lsdException w:name="Light List Accent 2" w:semiHidden="0" w:uiPriority="61" w:unhideWhenUsed="0"/>
-    <w:lsdException w:name="Light Grid Accent 2" w:semiHidden="0" w:uiPriority="62" w:unhideWhenUsed="0"/>
-    <w:lsdException w:name="Medium Shading 1 Accent 2" w:semiHidden="0" w:uiPriority="63" w:unhideWhenUsed="0"/>
-    <w:lsdException w:name="Medium Shading 2 Accent 2" w:semiHidden="0" w:uiPriority="64" w:unhideWhenUsed="0"/>
-    <w:lsdException w:name="Medium List 1 Accent 2" w:semiHidden="0" w:uiPriority="65" w:unhideWhenUsed="0"/>
-    <w:lsdException w:name="Medium List 2 Accent 2" w:semiHidden="0" w:uiPriority="66" w:unhideWhenUsed="0"/>
-    <w:lsdException w:name="Medium Grid 1 Accent 2" w:semiHidden="0" w:uiPriority="67" w:unhideWhenUsed="0"/>
-    <w:lsdException w:name="Medium Grid 2 Accent 2" w:semiHidden="0" w:uiPriority="68" w:unhideWhenUsed="0"/>
-    <w:lsdException w:name="Medium Grid 3 Accent 2" w:semiHidden="0" w:uiPriority="69" w:unhideWhenUsed="0"/>
-    <w:lsdException w:name="Dark List Accent 2" w:semiHidden="0" w:uiPriority="70" w:unhideWhenUsed="0"/>
-    <w:lsdException w:name="Colorful Shading Accent 2" w:semiHidden="0" w:uiPriority="71" w:unhideWhenUsed="0"/>
-    <w:lsdException w:name="Colorful List Accent 2" w:semiHidden="0" w:uiPriority="72" w:unhideWhenUsed="0"/>
-    <w:lsdException w:name="Colorful Grid Accent 2" w:semiHidden="0" w:uiPriority="73" w:unhideWhenUsed="0"/>
-    <w:lsdException w:name="Light Shading Accent 3" w:semiHidden="0" w:uiPriority="60" w:unhideWhenUsed="0"/>
-    <w:lsdException w:name="Light List Accent 3" w:semiHidden="0" w:uiPriority="61" w:unhideWhenUsed="0"/>
-    <w:lsdException w:name="Light Grid Accent 3" w:semiHidden="0" w:uiPriority="62" w:unhideWhenUsed="0"/>
-    <w:lsdException w:name="Medium Shading 1 Accent 3" w:semiHidden="0" w:uiPriority="63" w:unhideWhenUsed="0"/>
-    <w:lsdException w:name="Medium Shading 2 Accent 3" w:semiHidden="0" w:uiPriority="64" w:unhideWhenUsed="0"/>
-    <w:lsdException w:name="Medium List 1 Accent 3" w:semiHidden="0" w:uiPriority="65" w:unhideWhenUsed="0"/>
-    <w:lsdException w:name="Medium List 2 Accent 3" w:semiHidden="0" w:uiPriority="66" w:unhideWhenUsed="0"/>
-    <w:lsdException w:name="Medium Grid 1 Accent 3" w:semiHidden="0" w:uiPriority="67" w:unhideWhenUsed="0"/>
-    <w:lsdException w:name="Medium Grid 2 Accent 3" w:semiHidden="0" w:uiPriority="68" w:unhideWhenUsed="0"/>
-    <w:lsdException w:name="Medium Grid 3 Accent 3" w:semiHidden="0" w:uiPriority="69" w:unhideWhenUsed="0"/>
-    <w:lsdException w:name="Dark List Accent 3" w:semiHidden="0" w:uiPriority="70" w:unhideWhenUsed="0"/>
-    <w:lsdException w:name="Colorful Shading Accent 3" w:semiHidden="0" w:uiPriority="71" w:unhideWhenUsed="0"/>
-    <w:lsdException w:name="Colorful List Accent 3" w:semiHidden="0" w:uiPriority="72" w:unhideWhenUsed="0"/>
-    <w:lsdException w:name="Colorful Grid Accent 3" w:semiHidden="0" w:uiPriority="73" w:unhideWhenUsed="0"/>
-    <w:lsdException w:name="Light Shading Accent 4" w:semiHidden="0" w:uiPriority="60" w:unhideWhenUsed="0"/>
-    <w:lsdException w:name="Light List Accent 4" w:semiHidden="0" w:uiPriority="61" w:unhideWhenUsed="0"/>
-    <w:lsdException w:name="Light Grid Accent 4" w:semiHidden="0" w:uiPriority="62" w:unhideWhenUsed="0"/>
-    <w:lsdException w:name="Medium Shading 1 Accent 4" w:semiHidden="0" w:uiPriority="63" w:unhideWhenUsed="0"/>
-    <w:lsdException w:name="Medium Shading 2 Accent 4" w:semiHidden="0" w:uiPriority="64" w:unhideWhenUsed="0"/>
-    <w:lsdException w:name="Medium List 1 Accent 4" w:semiHidden="0" w:uiPriority="65" w:unhideWhenUsed="0"/>
-    <w:lsdException w:name="Medium List 2 Accent 4" w:semiHidden="0" w:uiPriority="66" w:unhideWhenUsed="0"/>
-    <w:lsdException w:name="Medium Grid 1 Accent 4" w:semiHidden="0" w:uiPriority="67" w:unhideWhenUsed="0"/>
-    <w:lsdException w:name="Medium Grid 2 Accent 4" w:semiHidden="0" w:uiPriority="68" w:unhideWhenUsed="0"/>
-    <w:lsdException w:name="Medium Grid 3 Accent 4" w:semiHidden="0" w:uiPriority="69" w:unhideWhenUsed="0"/>
-    <w:lsdException w:name="Dark List Accent 4" w:semiHidden="0" w:uiPriority="70" w:unhideWhenUsed="0"/>
-    <w:lsdException w:name="Colorful Shading Accent 4" w:semiHidden="0" w:uiPriority="71" w:unhideWhenUsed="0"/>
-    <w:lsdException w:name="Colorful List Accent 4" w:semiHidden="0" w:uiPriority="72" w:unhideWhenUsed="0"/>
-    <w:lsdException w:name="Colorful Grid Accent 4" w:semiHidden="0" w:uiPriority="73" w:unhideWhenUsed="0"/>
-    <w:lsdException w:name="Light Shading Accent 5" w:semiHidden="0" w:uiPriority="60" w:unhideWhenUsed="0"/>
-    <w:lsdException w:name="Light List Accent 5" w:semiHidden="0" w:uiPriority="61" w:unhideWhenUsed="0"/>
-    <w:lsdException w:name="Light Grid Accent 5" w:semiHidden="0" w:uiPriority="62" w:unhideWhenUsed="0"/>
-    <w:lsdException w:name="Medium Shading 1 Accent 5" w:semiHidden="0" w:uiPriority="63" w:unhideWhenUsed="0"/>
-    <w:lsdException w:name="Medium Shading 2 Accent 5" w:semiHidden="0" w:uiPriority="64" w:unhideWhenUsed="0"/>
-    <w:lsdException w:name="Medium List 1 Accent 5" w:semiHidden="0" w:uiPriority="65" w:unhideWhenUsed="0"/>
-    <w:lsdException w:name="Medium List 2 Accent 5" w:semiHidden="0" w:uiPriority="66" w:unhideWhenUsed="0"/>
-    <w:lsdException w:name="Medium Grid 1 Accent 5" w:semiHidden="0" w:uiPriority="67" w:unhideWhenUsed="0"/>
-    <w:lsdException w:name="Medium Grid 2 Accent 5" w:semiHidden="0" w:uiPriority="68" w:unhideWhenUsed="0"/>
-    <w:lsdException w:name="Medium Grid 3 Accent 5" w:semiHidden="0" w:uiPriority="69" w:unhideWhenUsed="0"/>
-    <w:lsdException w:name="Dark List Accent 5" w:semiHidden="0" w:uiPriority="70" w:unhideWhenUsed="0"/>
-    <w:lsdException w:name="Colorful Shading Accent 5" w:semiHidden="0" w:uiPriority="71" w:unhideWhenUsed="0"/>
-    <w:lsdException w:name="Colorful List Accent 5" w:semiHidden="0" w:uiPriority="72" w:unhideWhenUsed="0"/>
-    <w:lsdException w:name="Colorful Grid Accent 5" w:semiHidden="0" w:uiPriority="73" w:unhideWhenUsed="0"/>
-    <w:lsdException w:name="Light Shading Accent 6" w:semiHidden="0" w:uiPriority="60" w:unhideWhenUsed="0"/>
-    <w:lsdException w:name="Light List Accent 6" w:semiHidden="0" w:uiPriority="61" w:unhideWhenUsed="0"/>
-    <w:lsdException w:name="Light Grid Accent 6" w:semiHidden="0" w:uiPriority="62" w:unhideWhenUsed="0"/>
-    <w:lsdException w:name="Medium Shading 1 Accent 6" w:semiHidden="0" w:uiPriority="63" w:unhideWhenUsed="0"/>
-    <w:lsdException w:name="Medium Shading 2 Accent 6" w:semiHidden="0" w:uiPriority="64" w:unhideWhenUsed="0"/>
-    <w:lsdException w:name="Medium List 1 Accent 6" w:semiHidden="0" w:uiPriority="65" w:unhideWhenUsed="0"/>
-    <w:lsdException w:name="Medium List 2 Accent 6" w:semiHidden="0" w:uiPriority="66" w:unhideWhenUsed="0"/>
-    <w:lsdException w:name="Medium Grid 1 Accent 6" w:semiHidden="0" w:uiPriority="67" w:unhideWhenUsed="0"/>
-    <w:lsdException w:name="Medium Grid 2 Accent 6" w:semiHidden="0" w:uiPriority="68" w:unhideWhenUsed="0"/>
-    <w:lsdException w:name="Medium Grid 3 Accent 6" w:semiHidden="0" w:uiPriority="69" w:unhideWhenUsed="0"/>
-    <w:lsdException w:name="Dark List Accent 6" w:semiHidden="0" w:uiPriority="70" w:unhideWhenUsed="0"/>
-    <w:lsdException w:name="Colorful Shading Accent 6" w:semiHidden="0" w:uiPriority="71" w:unhideWhenUsed="0"/>
-    <w:lsdException w:name="Colorful List Accent 6" w:semiHidden="0" w:uiPriority="72" w:unhideWhenUsed="0"/>
-    <w:lsdException w:name="Colorful Grid Accent 6" w:semiHidden="0" w:uiPriority="73" w:unhideWhenUsed="0"/>
-    <w:lsdException w:name="Subtle Emphasis" w:semiHidden="0" w:uiPriority="19" w:unhideWhenUsed="0" w:qFormat="1"/>
-    <w:lsdException w:name="Intense Emphasis" w:semiHidden="0" w:uiPriority="21" w:unhideWhenUsed="0" w:qFormat="1"/>
-    <w:lsdException w:name="Subtle Reference" w:semiHidden="0" w:uiPriority="31" w:unhideWhenUsed="0" w:qFormat="1"/>
-    <w:lsdException w:name="Intense Reference" w:semiHidden="0" w:uiPriority="32" w:unhideWhenUsed="0" w:qFormat="1"/>
-    <w:lsdException w:name="Book Title" w:semiHidden="0" w:uiPriority="33" w:unhideWhenUsed="0" w:qFormat="1"/>
-    <w:lsdException w:name="Bibliography" w:uiPriority="37"/>
-    <w:lsdException w:name="TOC Heading" w:uiPriority="39" w:qFormat="1"/>
+  <w:latentStyles w:defLockedState="0" w:defUIPriority="99" w:defSemiHidden="0" w:defUnhideWhenUsed="0" w:defQFormat="0" w:count="371">
+    <w:lsdException w:name="Normal" w:uiPriority="0" w:qFormat="1"/>
+    <w:lsdException w:name="heading 1" w:uiPriority="9" w:qFormat="1"/>
+    <w:lsdException w:name="heading 2" w:semiHidden="1" w:uiPriority="9" w:unhideWhenUsed="1" w:qFormat="1"/>
+    <w:lsdException w:name="heading 3" w:semiHidden="1" w:uiPriority="9" w:unhideWhenUsed="1" w:qFormat="1"/>
+    <w:lsdException w:name="heading 4" w:semiHidden="1" w:uiPriority="9" w:unhideWhenUsed="1" w:qFormat="1"/>
+    <w:lsdException w:name="heading 5" w:semiHidden="1" w:uiPriority="9" w:unhideWhenUsed="1" w:qFormat="1"/>
+    <w:lsdException w:name="heading 6" w:semiHidden="1" w:uiPriority="9" w:unhideWhenUsed="1" w:qFormat="1"/>
+    <w:lsdException w:name="heading 7" w:semiHidden="1" w:uiPriority="9" w:unhideWhenUsed="1" w:qFormat="1"/>
+    <w:lsdException w:name="heading 8" w:semiHidden="1" w:uiPriority="9" w:unhideWhenUsed="1" w:qFormat="1"/>
+    <w:lsdException w:name="heading 9" w:semiHidden="1" w:uiPriority="9" w:unhideWhenUsed="1" w:qFormat="1"/>
+    <w:lsdException w:name="index 1" w:semiHidden="1" w:unhideWhenUsed="1"/>
+    <w:lsdException w:name="index 2" w:semiHidden="1" w:unhideWhenUsed="1"/>
+    <w:lsdException w:name="index 3" w:semiHidden="1" w:unhideWhenUsed="1"/>
+    <w:lsdException w:name="index 4" w:semiHidden="1" w:unhideWhenUsed="1"/>
+    <w:lsdException w:name="index 5" w:semiHidden="1" w:unhideWhenUsed="1"/>
+    <w:lsdException w:name="index 6" w:semiHidden="1" w:unhideWhenUsed="1"/>
+    <w:lsdException w:name="index 7" w:semiHidden="1" w:unhideWhenUsed="1"/>
+    <w:lsdException w:name="index 8" w:semiHidden="1" w:unhideWhenUsed="1"/>
+    <w:lsdException w:name="index 9" w:semiHidden="1" w:unhideWhenUsed="1"/>
+    <w:lsdException w:name="toc 1" w:semiHidden="1" w:uiPriority="39" w:unhideWhenUsed="1"/>
+    <w:lsdException w:name="toc 2" w:semiHidden="1" w:uiPriority="39" w:unhideWhenUsed="1"/>
+    <w:lsdException w:name="toc 3" w:semiHidden="1" w:uiPriority="39" w:unhideWhenUsed="1"/>
+    <w:lsdException w:name="toc 4" w:semiHidden="1" w:uiPriority="39" w:unhideWhenUsed="1"/>
+    <w:lsdException w:name="toc 5" w:semiHidden="1" w:uiPriority="39" w:unhideWhenUsed="1"/>
+    <w:lsdException w:name="toc 6" w:semiHidden="1" w:uiPriority="39" w:unhideWhenUsed="1"/>
+    <w:lsdException w:name="toc 7" w:semiHidden="1" w:uiPriority="39" w:unhideWhenUsed="1"/>
+    <w:lsdException w:name="toc 8" w:semiHidden="1" w:uiPriority="39" w:unhideWhenUsed="1"/>
+    <w:lsdException w:name="toc 9" w:semiHidden="1" w:uiPriority="39" w:unhideWhenUsed="1"/>
+    <w:lsdException w:name="Normal Indent" w:semiHidden="1" w:unhideWhenUsed="1"/>
+    <w:lsdException w:name="footnote text" w:semiHidden="1" w:unhideWhenUsed="1"/>
+    <w:lsdException w:name="annotation text" w:semiHidden="1" w:unhideWhenUsed="1"/>
+    <w:lsdException w:name="header" w:semiHidden="1" w:unhideWhenUsed="1"/>
+    <w:lsdException w:name="footer" w:semiHidden="1" w:unhideWhenUsed="1"/>
+    <w:lsdException w:name="index heading" w:semiHidden="1" w:unhideWhenUsed="1"/>
+    <w:lsdException w:name="caption" w:semiHidden="1" w:uiPriority="35" w:unhideWhenUsed="1" w:qFormat="1"/>
+    <w:lsdException w:name="table of figures" w:semiHidden="1" w:unhideWhenUsed="1"/>
+    <w:lsdException w:name="envelope address" w:semiHidden="1" w:unhideWhenUsed="1"/>
+    <w:lsdException w:name="envelope return" w:semiHidden="1" w:unhideWhenUsed="1"/>
+    <w:lsdException w:name="footnote reference" w:semiHidden="1" w:unhideWhenUsed="1"/>
+    <w:lsdException w:name="annotation reference" w:semiHidden="1" w:unhideWhenUsed="1"/>
+    <w:lsdException w:name="line number" w:semiHidden="1" w:unhideWhenUsed="1"/>
+    <w:lsdException w:name="page number" w:semiHidden="1" w:unhideWhenUsed="1"/>
+    <w:lsdException w:name="endnote reference" w:semiHidden="1" w:unhideWhenUsed="1"/>
+    <w:lsdException w:name="endnote text" w:semiHidden="1" w:unhideWhenUsed="1"/>
+    <w:lsdException w:name="table of authorities" w:semiHidden="1" w:unhideWhenUsed="1"/>
+    <w:lsdException w:name="macro" w:semiHidden="1" w:unhideWhenUsed="1"/>
+    <w:lsdException w:name="toa heading" w:semiHidden="1" w:unhideWhenUsed="1"/>
+    <w:lsdException w:name="List" w:semiHidden="1" w:unhideWhenUsed="1"/>
+    <w:lsdException w:name="List Bullet" w:semiHidden="1" w:unhideWhenUsed="1"/>
+    <w:lsdException w:name="List Number" w:semiHidden="1" w:unhideWhenUsed="1"/>
+    <w:lsdException w:name="List 2" w:semiHidden="1" w:unhideWhenUsed="1"/>
+    <w:lsdException w:name="List 3" w:semiHidden="1" w:unhideWhenUsed="1"/>
+    <w:lsdException w:name="List 4" w:semiHidden="1" w:unhideWhenUsed="1"/>
+    <w:lsdException w:name="List 5" w:semiHidden="1" w:unhideWhenUsed="1"/>
+    <w:lsdException w:name="List Bullet 2" w:semiHidden="1" w:unhideWhenUsed="1"/>
+    <w:lsdException w:name="List Bullet 3" w:semiHidden="1" w:unhideWhenUsed="1"/>
+    <w:lsdException w:name="List Bullet 4" w:semiHidden="1" w:unhideWhenUsed="1"/>
+    <w:lsdException w:name="List Bullet 5" w:semiHidden="1" w:unhideWhenUsed="1"/>
+    <w:lsdException w:name="List Number 2" w:semiHidden="1" w:unhideWhenUsed="1"/>
+    <w:lsdException w:name="List Number 3" w:semiHidden="1" w:unhideWhenUsed="1"/>
+    <w:lsdException w:name="List Number 4" w:semiHidden="1" w:unhideWhenUsed="1"/>
+    <w:lsdException w:name="List Number 5" w:semiHidden="1" w:unhideWhenUsed="1"/>
+    <w:lsdException w:name="Title" w:uiPriority="10" w:qFormat="1"/>
+    <w:lsdException w:name="Closing" w:semiHidden="1" w:unhideWhenUsed="1"/>
+    <w:lsdException w:name="Signature" w:semiHidden="1" w:unhideWhenUsed="1"/>
+    <w:lsdException w:name="Default Paragraph Font" w:semiHidden="1" w:uiPriority="1" w:unhideWhenUsed="1"/>
+    <w:lsdException w:name="Body Text" w:semiHidden="1" w:unhideWhenUsed="1"/>
+    <w:lsdException w:name="Body Text Indent" w:semiHidden="1" w:unhideWhenUsed="1"/>
+    <w:lsdException w:name="List Continue" w:semiHidden="1" w:unhideWhenUsed="1"/>
+    <w:lsdException w:name="List Continue 2" w:semiHidden="1" w:unhideWhenUsed="1"/>
+    <w:lsdException w:name="List Continue 3" w:semiHidden="1" w:unhideWhenUsed="1"/>
+    <w:lsdException w:name="List Continue 4" w:semiHidden="1" w:unhideWhenUsed="1"/>
+    <w:lsdException w:name="List Continue 5" w:semiHidden="1" w:unhideWhenUsed="1"/>
+    <w:lsdException w:name="Message Header" w:semiHidden="1" w:unhideWhenUsed="1"/>
+    <w:lsdException w:name="Subtitle" w:uiPriority="11" w:qFormat="1"/>
+    <w:lsdException w:name="Salutation" w:semiHidden="1" w:unhideWhenUsed="1"/>
+    <w:lsdException w:name="Date" w:semiHidden="1" w:unhideWhenUsed="1"/>
+    <w:lsdException w:name="Body Text First Indent" w:semiHidden="1" w:unhideWhenUsed="1"/>
+    <w:lsdException w:name="Body Text First Indent 2" w:semiHidden="1" w:unhideWhenUsed="1"/>
+    <w:lsdException w:name="Note Heading" w:semiHidden="1" w:unhideWhenUsed="1"/>
+    <w:lsdException w:name="Body Text 2" w:semiHidden="1" w:unhideWhenUsed="1"/>
+    <w:lsdException w:name="Body Text 3" w:semiHidden="1" w:unhideWhenUsed="1"/>
+    <w:lsdException w:name="Body Text Indent 2" w:semiHidden="1" w:unhideWhenUsed="1"/>
+    <w:lsdException w:name="Body Text Indent 3" w:semiHidden="1" w:unhideWhenUsed="1"/>
+    <w:lsdException w:name="Block Text" w:semiHidden="1" w:unhideWhenUsed="1"/>
+    <w:lsdException w:name="Hyperlink" w:semiHidden="1" w:unhideWhenUsed="1"/>
+    <w:lsdException w:name="FollowedHyperlink" w:semiHidden="1" w:unhideWhenUsed="1"/>
+    <w:lsdException w:name="Strong" w:uiPriority="22" w:qFormat="1"/>
+    <w:lsdException w:name="Emphasis" w:uiPriority="20" w:qFormat="1"/>
+    <w:lsdException w:name="Document Map" w:semiHidden="1" w:unhideWhenUsed="1"/>
+    <w:lsdException w:name="Plain Text" w:semiHidden="1" w:unhideWhenUsed="1"/>
+    <w:lsdException w:name="E-mail Signature" w:semiHidden="1" w:unhideWhenUsed="1"/>
+    <w:lsdException w:name="HTML Top of Form" w:semiHidden="1" w:unhideWhenUsed="1"/>
+    <w:lsdException w:name="HTML Bottom of Form" w:semiHidden="1" w:unhideWhenUsed="1"/>
+    <w:lsdException w:name="Normal (Web)" w:semiHidden="1" w:unhideWhenUsed="1"/>
+    <w:lsdException w:name="HTML Acronym" w:semiHidden="1" w:unhideWhenUsed="1"/>
+    <w:lsdException w:name="HTML Address" w:semiHidden="1" w:unhideWhenUsed="1"/>
+    <w:lsdException w:name="HTML Cite" w:semiHidden="1" w:unhideWhenUsed="1"/>
+    <w:lsdException w:name="HTML Code" w:semiHidden="1" w:unhideWhenUsed="1"/>
+    <w:lsdException w:name="HTML Definition" w:semiHidden="1" w:unhideWhenUsed="1"/>
+    <w:lsdException w:name="HTML Keyboard" w:semiHidden="1" w:unhideWhenUsed="1"/>
+    <w:lsdException w:name="HTML Preformatted" w:semiHidden="1" w:unhideWhenUsed="1"/>
+    <w:lsdException w:name="HTML Sample" w:semiHidden="1" w:unhideWhenUsed="1"/>
+    <w:lsdException w:name="HTML Typewriter" w:semiHidden="1" w:unhideWhenUsed="1"/>
+    <w:lsdException w:name="HTML Variable" w:semiHidden="1" w:unhideWhenUsed="1"/>
+    <w:lsdException w:name="Normal Table" w:semiHidden="1" w:unhideWhenUsed="1"/>
+    <w:lsdException w:name="annotation subject" w:semiHidden="1" w:unhideWhenUsed="1"/>
+    <w:lsdException w:name="No List" w:semiHidden="1" w:unhideWhenUsed="1"/>
+    <w:lsdException w:name="Outline List 1" w:semiHidden="1" w:unhideWhenUsed="1"/>
+    <w:lsdException w:name="Outline List 2" w:semiHidden="1" w:unhideWhenUsed="1"/>
+    <w:lsdException w:name="Outline List 3" w:semiHidden="1" w:unhideWhenUsed="1"/>
+    <w:lsdException w:name="Table Simple 1" w:semiHidden="1" w:unhideWhenUsed="1"/>
+    <w:lsdException w:name="Table Simple 2" w:semiHidden="1" w:unhideWhenUsed="1"/>
+    <w:lsdException w:name="Table Simple 3" w:semiHidden="1" w:unhideWhenUsed="1"/>
+    <w:lsdException w:name="Table Classic 1" w:semiHidden="1" w:unhideWhenUsed="1"/>
+    <w:lsdException w:name="Table Classic 2" w:semiHidden="1" w:unhideWhenUsed="1"/>
+    <w:lsdException w:name="Table Classic 3" w:semiHidden="1" w:unhideWhenUsed="1"/>
+    <w:lsdException w:name="Table Classic 4" w:semiHidden="1" w:unhideWhenUsed="1"/>
+    <w:lsdException w:name="Table Colorful 1" w:semiHidden="1" w:unhideWhenUsed="1"/>
+    <w:lsdException w:name="Table Colorful 2" w:semiHidden="1" w:unhideWhenUsed="1"/>
+    <w:lsdException w:name="Table Colorful 3" w:semiHidden="1" w:unhideWhenUsed="1"/>
+    <w:lsdException w:name="Table Columns 1" w:semiHidden="1" w:unhideWhenUsed="1"/>
+    <w:lsdException w:name="Table Columns 2" w:semiHidden="1" w:unhideWhenUsed="1"/>
+    <w:lsdException w:name="Table Columns 3" w:semiHidden="1" w:unhideWhenUsed="1"/>
+    <w:lsdException w:name="Table Columns 4" w:semiHidden="1" w:unhideWhenUsed="1"/>
+    <w:lsdException w:name="Table Columns 5" w:semiHidden="1" w:unhideWhenUsed="1"/>
+    <w:lsdException w:name="Table Grid 1" w:semiHidden="1" w:unhideWhenUsed="1"/>
+    <w:lsdException w:name="Table Grid 2" w:semiHidden="1" w:unhideWhenUsed="1"/>
+    <w:lsdException w:name="Table Grid 3" w:semiHidden="1" w:unhideWhenUsed="1"/>
+    <w:lsdException w:name="Table Grid 4" w:semiHidden="1" w:unhideWhenUsed="1"/>
+    <w:lsdException w:name="Table Grid 5" w:semiHidden="1" w:unhideWhenUsed="1"/>
+    <w:lsdException w:name="Table Grid 6" w:semiHidden="1" w:unhideWhenUsed="1"/>
+    <w:lsdException w:name="Table Grid 7" w:semiHidden="1" w:unhideWhenUsed="1"/>
+    <w:lsdException w:name="Table Grid 8" w:semiHidden="1" w:unhideWhenUsed="1"/>
+    <w:lsdException w:name="Table List 1" w:semiHidden="1" w:unhideWhenUsed="1"/>
+    <w:lsdException w:name="Table List 2" w:semiHidden="1" w:unhideWhenUsed="1"/>
+    <w:lsdException w:name="Table List 3" w:semiHidden="1" w:unhideWhenUsed="1"/>
+    <w:lsdException w:name="Table List 4" w:semiHidden="1" w:unhideWhenUsed="1"/>
+    <w:lsdException w:name="Table List 5" w:semiHidden="1" w:unhideWhenUsed="1"/>
+    <w:lsdException w:name="Table List 6" w:semiHidden="1" w:unhideWhenUsed="1"/>
+    <w:lsdException w:name="Table List 7" w:semiHidden="1" w:unhideWhenUsed="1"/>
+    <w:lsdException w:name="Table List 8" w:semiHidden="1" w:unhideWhenUsed="1"/>
+    <w:lsdException w:name="Table 3D effects 1" w:semiHidden="1" w:unhideWhenUsed="1"/>
+    <w:lsdException w:name="Table 3D effects 2" w:semiHidden="1" w:unhideWhenUsed="1"/>
+    <w:lsdException w:name="Table 3D effects 3" w:semiHidden="1" w:unhideWhenUsed="1"/>
+    <w:lsdException w:name="Table Contemporary" w:semiHidden="1" w:unhideWhenUsed="1"/>
+    <w:lsdException w:name="Table Elegant" w:semiHidden="1" w:unhideWhenUsed="1"/>
+    <w:lsdException w:name="Table Professional" w:semiHidden="1" w:unhideWhenUsed="1"/>
+    <w:lsdException w:name="Table Subtle 1" w:semiHidden="1" w:unhideWhenUsed="1"/>
+    <w:lsdException w:name="Table Subtle 2" w:semiHidden="1" w:unhideWhenUsed="1"/>
+    <w:lsdException w:name="Table Web 1" w:semiHidden="1" w:unhideWhenUsed="1"/>
+    <w:lsdException w:name="Table Web 2" w:semiHidden="1" w:unhideWhenUsed="1"/>
+    <w:lsdException w:name="Table Web 3" w:semiHidden="1" w:unhideWhenUsed="1"/>
+    <w:lsdException w:name="Balloon Text" w:semiHidden="1" w:unhideWhenUsed="1"/>
+    <w:lsdException w:name="Table Grid" w:uiPriority="39"/>
+    <w:lsdException w:name="Table Theme" w:semiHidden="1" w:unhideWhenUsed="1"/>
+    <w:lsdException w:name="Placeholder Text" w:semiHidden="1"/>
+    <w:lsdException w:name="No Spacing" w:uiPriority="1" w:qFormat="1"/>
+    <w:lsdException w:name="Light Shading" w:uiPriority="60"/>
+    <w:lsdException w:name="Light List" w:uiPriority="61"/>
+    <w:lsdException w:name="Light Grid" w:uiPriority="62"/>
+    <w:lsdException w:name="Medium Shading 1" w:uiPriority="63"/>
+    <w:lsdException w:name="Medium Shading 2" w:uiPriority="64"/>
+    <w:lsdException w:name="Medium List 1" w:uiPriority="65"/>
+    <w:lsdException w:name="Medium List 2" w:uiPriority="66"/>
+    <w:lsdException w:name="Medium Grid 1" w:uiPriority="67"/>
+    <w:lsdException w:name="Medium Grid 2" w:uiPriority="68"/>
+    <w:lsdException w:name="Medium Grid 3" w:uiPriority="69"/>
+    <w:lsdException w:name="Dark List" w:uiPriority="70"/>
+    <w:lsdException w:name="Colorful Shading" w:uiPriority="71"/>
+    <w:lsdException w:name="Colorful List" w:uiPriority="72"/>
+    <w:lsdException w:name="Colorful Grid" w:uiPriority="73"/>
+    <w:lsdException w:name="Light Shading Accent 1" w:uiPriority="60"/>
+    <w:lsdException w:name="Light List Accent 1" w:uiPriority="61"/>
+    <w:lsdException w:name="Light Grid Accent 1" w:uiPriority="62"/>
+    <w:lsdException w:name="Medium Shading 1 Accent 1" w:uiPriority="63"/>
+    <w:lsdException w:name="Medium Shading 2 Accent 1" w:uiPriority="64"/>
+    <w:lsdException w:name="Medium List 1 Accent 1" w:uiPriority="65"/>
+    <w:lsdException w:name="Revision" w:semiHidden="1"/>
+    <w:lsdException w:name="List Paragraph" w:uiPriority="34" w:qFormat="1"/>
+    <w:lsdException w:name="Quote" w:uiPriority="29" w:qFormat="1"/>
+    <w:lsdException w:name="Intense Quote" w:uiPriority="30" w:qFormat="1"/>
+    <w:lsdException w:name="Medium List 2 Accent 1" w:uiPriority="66"/>
+    <w:lsdException w:name="Medium Grid 1 Accent 1" w:uiPriority="67"/>
+    <w:lsdException w:name="Medium Grid 2 Accent 1" w:uiPriority="68"/>
+    <w:lsdException w:name="Medium Grid 3 Accent 1" w:uiPriority="69"/>
+    <w:lsdException w:name="Dark List Accent 1" w:uiPriority="70"/>
+    <w:lsdException w:name="Colorful Shading Accent 1" w:uiPriority="71"/>
+    <w:lsdException w:name="Colorful List Accent 1" w:uiPriority="72"/>
+    <w:lsdException w:name="Colorful Grid Accent 1" w:uiPriority="73"/>
+    <w:lsdException w:name="Light Shading Accent 2" w:uiPriority="60"/>
+    <w:lsdException w:name="Light List Accent 2" w:uiPriority="61"/>
+    <w:lsdException w:name="Light Grid Accent 2" w:uiPriority="62"/>
+    <w:lsdException w:name="Medium Shading 1 Accent 2" w:uiPriority="63"/>
+    <w:lsdException w:name="Medium Shading 2 Accent 2" w:uiPriority="64"/>
+    <w:lsdException w:name="Medium List 1 Accent 2" w:uiPriority="65"/>
+    <w:lsdException w:name="Medium List 2 Accent 2" w:uiPriority="66"/>
+    <w:lsdException w:name="Medium Grid 1 Accent 2" w:uiPriority="67"/>
+    <w:lsdException w:name="Medium Grid 2 Accent 2" w:uiPriority="68"/>
+    <w:lsdException w:name="Medium Grid 3 Accent 2" w:uiPriority="69"/>
+    <w:lsdException w:name="Dark List Accent 2" w:uiPriority="70"/>
+    <w:lsdException w:name="Colorful Shading Accent 2" w:uiPriority="71"/>
+    <w:lsdException w:name="Colorful List Accent 2" w:uiPriority="72"/>
+    <w:lsdException w:name="Colorful Grid Accent 2" w:uiPriority="73"/>
+    <w:lsdException w:name="Light Shading Accent 3" w:uiPriority="60"/>
+    <w:lsdException w:name="Light List Accent 3" w:uiPriority="61"/>
+    <w:lsdException w:name="Light Grid Accent 3" w:uiPriority="62"/>
+    <w:lsdException w:name="Medium Shading 1 Accent 3" w:uiPriority="63"/>
+    <w:lsdException w:name="Medium Shading 2 Accent 3" w:uiPriority="64"/>
+    <w:lsdException w:name="Medium List 1 Accent 3" w:uiPriority="65"/>
+    <w:lsdException w:name="Medium List 2 Accent 3" w:uiPriority="66"/>
+    <w:lsdException w:name="Medium Grid 1 Accent 3" w:uiPriority="67"/>
+    <w:lsdException w:name="Medium Grid 2 Accent 3" w:uiPriority="68"/>
+    <w:lsdException w:name="Medium Grid 3 Accent 3" w:uiPriority="69"/>
+    <w:lsdException w:name="Dark List Accent 3" w:uiPriority="70"/>
+    <w:lsdException w:name="Colorful Shading Accent 3" w:uiPriority="71"/>
+    <w:lsdException w:name="Colorful List Accent 3" w:uiPriority="72"/>
+    <w:lsdException w:name="Colorful Grid Accent 3" w:uiPriority="73"/>
+    <w:lsdException w:name="Light Shading Accent 4" w:uiPriority="60"/>
+    <w:lsdException w:name="Light List Accent 4" w:uiPriority="61"/>
+    <w:lsdException w:name="Light Grid Accent 4" w:uiPriority="62"/>
+    <w:lsdException w:name="Medium Shading 1 Accent 4" w:uiPriority="63"/>
+    <w:lsdException w:name="Medium Shading 2 Accent 4" w:uiPriority="64"/>
+    <w:lsdException w:name="Medium List 1 Accent 4" w:uiPriority="65"/>
+    <w:lsdException w:name="Medium List 2 Accent 4" w:uiPriority="66"/>
+    <w:lsdException w:name="Medium Grid 1 Accent 4" w:uiPriority="67"/>
+    <w:lsdException w:name="Medium Grid 2 Accent 4" w:uiPriority="68"/>
+    <w:lsdException w:name="Medium Grid 3 Accent 4" w:uiPriority="69"/>
+    <w:lsdException w:name="Dark List Accent 4" w:uiPriority="70"/>
+    <w:lsdException w:name="Colorful Shading Accent 4" w:uiPriority="71"/>
+    <w:lsdException w:name="Colorful List Accent 4" w:uiPriority="72"/>
+    <w:lsdException w:name="Colorful Grid Accent 4" w:uiPriority="73"/>
+    <w:lsdException w:name="Light Shading Accent 5" w:uiPriority="60"/>
+    <w:lsdException w:name="Light List Accent 5" w:uiPriority="61"/>
+    <w:lsdException w:name="Light Grid Accent 5" w:uiPriority="62"/>
+    <w:lsdException w:name="Medium Shading 1 Accent 5" w:uiPriority="63"/>
+    <w:lsdException w:name="Medium Shading 2 Accent 5" w:uiPriority="64"/>
+    <w:lsdException w:name="Medium List 1 Accent 5" w:uiPriority="65"/>
+    <w:lsdException w:name="Medium List 2 Accent 5" w:uiPriority="66"/>
+    <w:lsdException w:name="Medium Grid 1 Accent 5" w:uiPriority="67"/>
+    <w:lsdException w:name="Medium Grid 2 Accent 5" w:uiPriority="68"/>
+    <w:lsdException w:name="Medium Grid 3 Accent 5" w:uiPriority="69"/>
+    <w:lsdException w:name="Dark List Accent 5" w:uiPriority="70"/>
+    <w:lsdException w:name="Colorful Shading Accent 5" w:uiPriority="71"/>
+    <w:lsdException w:name="Colorful List Accent 5" w:uiPriority="72"/>
+    <w:lsdException w:name="Colorful Grid Accent 5" w:uiPriority="73"/>
+    <w:lsdException w:name="Light Shading Accent 6" w:uiPriority="60"/>
+    <w:lsdException w:name="Light List Accent 6" w:uiPriority="61"/>
+    <w:lsdException w:name="Light Grid Accent 6" w:uiPriority="62"/>
+    <w:lsdException w:name="Medium Shading 1 Accent 6" w:uiPriority="63"/>
+    <w:lsdException w:name="Medium Shading 2 Accent 6" w:uiPriority="64"/>
+    <w:lsdException w:name="Medium List 1 Accent 6" w:uiPriority="65"/>
+    <w:lsdException w:name="Medium List 2 Accent 6" w:uiPriority="66"/>
+    <w:lsdException w:name="Medium Grid 1 Accent 6" w:uiPriority="67"/>
+    <w:lsdException w:name="Medium Grid 2 Accent 6" w:uiPriority="68"/>
+    <w:lsdException w:name="Medium Grid 3 Accent 6" w:uiPriority="69"/>
+    <w:lsdException w:name="Dark List Accent 6" w:uiPriority="70"/>
+    <w:lsdException w:name="Colorful Shading Accent 6" w:uiPriority="71"/>
+    <w:lsdException w:name="Colorful List Accent 6" w:uiPriority="72"/>
+    <w:lsdException w:name="Colorful Grid Accent 6" w:uiPriority="73"/>
+    <w:lsdException w:name="Subtle Emphasis" w:uiPriority="19" w:qFormat="1"/>
+    <w:lsdException w:name="Intense Emphasis" w:uiPriority="21" w:qFormat="1"/>
+    <w:lsdException w:name="Subtle Reference" w:uiPriority="31" w:qFormat="1"/>
+    <w:lsdException w:name="Intense Reference" w:uiPriority="32" w:qFormat="1"/>
+    <w:lsdException w:name="Book Title" w:uiPriority="33" w:qFormat="1"/>
+    <w:lsdException w:name="Bibliography" w:semiHidden="1" w:uiPriority="37" w:unhideWhenUsed="1"/>
+    <w:lsdException w:name="TOC Heading" w:semiHidden="1" w:uiPriority="39" w:unhideWhenUsed="1" w:qFormat="1"/>
+    <w:lsdException w:name="Plain Table 1" w:uiPriority="41"/>
+    <w:lsdException w:name="Plain Table 2" w:uiPriority="42"/>
+    <w:lsdException w:name="Plain Table 3" w:uiPriority="43"/>
+    <w:lsdException w:name="Plain Table 4" w:uiPriority="44"/>
+    <w:lsdException w:name="Plain Table 5" w:uiPriority="45"/>
+    <w:lsdException w:name="Grid Table Light" w:uiPriority="40"/>
+    <w:lsdException w:name="Grid Table 1 Light" w:uiPriority="46"/>
+    <w:lsdException w:name="Grid Table 2" w:uiPriority="47"/>
+    <w:lsdException w:name="Grid Table 3" w:uiPriority="48"/>
+    <w:lsdException w:name="Grid Table 4" w:uiPriority="49"/>
+    <w:lsdException w:name="Grid Table 5 Dark" w:uiPriority="50"/>
+    <w:lsdException w:name="Grid Table 6 Colorful" w:uiPriority="51"/>
+    <w:lsdException w:name="Grid Table 7 Colorful" w:uiPriority="52"/>
+    <w:lsdException w:name="Grid Table 1 Light Accent 1" w:uiPriority="46"/>
+    <w:lsdException w:name="Grid Table 2 Accent 1" w:uiPriority="47"/>
+    <w:lsdException w:name="Grid Table 3 Accent 1" w:uiPriority="48"/>
+    <w:lsdException w:name="Grid Table 4 Accent 1" w:uiPriority="49"/>
+    <w:lsdException w:name="Grid Table 5 Dark Accent 1" w:uiPriority="50"/>
+    <w:lsdException w:name="Grid Table 6 Colorful Accent 1" w:uiPriority="51"/>
+    <w:lsdException w:name="Grid Table 7 Colorful Accent 1" w:uiPriority="52"/>
+    <w:lsdException w:name="Grid Table 1 Light Accent 2" w:uiPriority="46"/>
+    <w:lsdException w:name="Grid Table 2 Accent 2" w:uiPriority="47"/>
+    <w:lsdException w:name="Grid Table 3 Accent 2" w:uiPriority="48"/>
+    <w:lsdException w:name="Grid Table 4 Accent 2" w:uiPriority="49"/>
+    <w:lsdException w:name="Grid Table 5 Dark Accent 2" w:uiPriority="50"/>
+    <w:lsdException w:name="Grid Table 6 Colorful Accent 2" w:uiPriority="51"/>
+    <w:lsdException w:name="Grid Table 7 Colorful Accent 2" w:uiPriority="52"/>
+    <w:lsdException w:name="Grid Table 1 Light Accent 3" w:uiPriority="46"/>
+    <w:lsdException w:name="Grid Table 2 Accent 3" w:uiPriority="47"/>
+    <w:lsdException w:name="Grid Table 3 Accent 3" w:uiPriority="48"/>
+    <w:lsdException w:name="Grid Table 4 Accent 3" w:uiPriority="49"/>
+    <w:lsdException w:name="Grid Table 5 Dark Accent 3" w:uiPriority="50"/>
+    <w:lsdException w:name="Grid Table 6 Colorful Accent 3" w:uiPriority="51"/>
+    <w:lsdException w:name="Grid Table 7 Colorful Accent 3" w:uiPriority="52"/>
+    <w:lsdException w:name="Grid Table 1 Light Accent 4" w:uiPriority="46"/>
+    <w:lsdException w:name="Grid Table 2 Accent 4" w:uiPriority="47"/>
+    <w:lsdException w:name="Grid Table 3 Accent 4" w:uiPriority="48"/>
+    <w:lsdException w:name="Grid Table 4 Accent 4" w:uiPriority="49"/>
+    <w:lsdException w:name="Grid Table 5 Dark Accent 4" w:uiPriority="50"/>
+    <w:lsdException w:name="Grid Table 6 Colorful Accent 4" w:uiPriority="51"/>
+    <w:lsdException w:name="Grid Table 7 Colorful Accent 4" w:uiPriority="52"/>
+    <w:lsdException w:name="Grid Table 1 Light Accent 5" w:uiPriority="46"/>
+    <w:lsdException w:name="Grid Table 2 Accent 5" w:uiPriority="47"/>
+    <w:lsdException w:name="Grid Table 3 Accent 5" w:uiPriority="48"/>
+    <w:lsdException w:name="Grid Table 4 Accent 5" w:uiPriority="49"/>
+    <w:lsdException w:name="Grid Table 5 Dark Accent 5" w:uiPriority="50"/>
+    <w:lsdException w:name="Grid Table 6 Colorful Accent 5" w:uiPriority="51"/>
+    <w:lsdException w:name="Grid Table 7 Colorful Accent 5" w:uiPriority="52"/>
+    <w:lsdException w:name="Grid Table 1 Light Accent 6" w:uiPriority="46"/>
+    <w:lsdException w:name="Grid Table 2 Accent 6" w:uiPriority="47"/>
+    <w:lsdException w:name="Grid Table 3 Accent 6" w:uiPriority="48"/>
+    <w:lsdException w:name="Grid Table 4 Accent 6" w:uiPriority="49"/>
+    <w:lsdException w:name="Grid Table 5 Dark Accent 6" w:uiPriority="50"/>
+    <w:lsdException w:name="Grid Table 6 Colorful Accent 6" w:uiPriority="51"/>
+    <w:lsdException w:name="Grid Table 7 Colorful Accent 6" w:uiPriority="52"/>
+    <w:lsdException w:name="List Table 1 Light" w:uiPriority="46"/>
+    <w:lsdException w:name="List Table 2" w:uiPriority="47"/>
+    <w:lsdException w:name="List Table 3" w:uiPriority="48"/>
+    <w:lsdException w:name="List Table 4" w:uiPriority="49"/>
+    <w:lsdException w:name="List Table 5 Dark" w:uiPriority="50"/>
+    <w:lsdException w:name="List Table 6 Colorful" w:uiPriority="51"/>
+    <w:lsdException w:name="List Table 7 Colorful" w:uiPriority="52"/>
+    <w:lsdException w:name="List Table 1 Light Accent 1" w:uiPriority="46"/>
+    <w:lsdException w:name="List Table 2 Accent 1" w:uiPriority="47"/>
+    <w:lsdException w:name="List Table 3 Accent 1" w:uiPriority="48"/>
+    <w:lsdException w:name="List Table 4 Accent 1" w:uiPriority="49"/>
+    <w:lsdException w:name="List Table 5 Dark Accent 1" w:uiPriority="50"/>
+    <w:lsdException w:name="List Table 6 Colorful Accent 1" w:uiPriority="51"/>
+    <w:lsdException w:name="List Table 7 Colorful Accent 1" w:uiPriority="52"/>
+    <w:lsdException w:name="List Table 1 Light Accent 2" w:uiPriority="46"/>
+    <w:lsdException w:name="List Table 2 Accent 2" w:uiPriority="47"/>
+    <w:lsdException w:name="List Table 3 Accent 2" w:uiPriority="48"/>
+    <w:lsdException w:name="List Table 4 Accent 2" w:uiPriority="49"/>
+    <w:lsdException w:name="List Table 5 Dark Accent 2" w:uiPriority="50"/>
+    <w:lsdException w:name="List Table 6 Colorful Accent 2" w:uiPriority="51"/>
+    <w:lsdException w:name="List Table 7 Colorful Accent 2" w:uiPriority="52"/>
+    <w:lsdException w:name="List Table 1 Light Accent 3" w:uiPriority="46"/>
+    <w:lsdException w:name="List Table 2 Accent 3" w:uiPriority="47"/>
+    <w:lsdException w:name="List Table 3 Accent 3" w:uiPriority="48"/>
+    <w:lsdException w:name="List Table 4 Accent 3" w:uiPriority="49"/>
+    <w:lsdException w:name="List Table 5 Dark Accent 3" w:uiPriority="50"/>
+    <w:lsdException w:name="List Table 6 Colorful Accent 3" w:uiPriority="51"/>
+    <w:lsdException w:name="List Table 7 Colorful Accent 3" w:uiPriority="52"/>
+    <w:lsdException w:name="List Table 1 Light Accent 4" w:uiPriority="46"/>
+    <w:lsdException w:name="List Table 2 Accent 4" w:uiPriority="47"/>
+    <w:lsdException w:name="List Table 3 Accent 4" w:uiPriority="48"/>
+    <w:lsdException w:name="List Table 4 Accent 4" w:uiPriority="49"/>
+    <w:lsdException w:name="List Table 5 Dark Accent 4" w:uiPriority="50"/>
+    <w:lsdException w:name="List Table 6 Colorful Accent 4" w:uiPriority="51"/>
+    <w:lsdException w:name="List Table 7 Colorful Accent 4" w:uiPriority="52"/>
+    <w:lsdException w:name="List Table 1 Light Accent 5" w:uiPriority="46"/>
+    <w:lsdException w:name="List Table 2 Accent 5" w:uiPriority="47"/>
+    <w:lsdException w:name="List Table 3 Accent 5" w:uiPriority="48"/>
+    <w:lsdException w:name="List Table 4 Accent 5" w:uiPriority="49"/>
+    <w:lsdException w:name="List Table 5 Dark Accent 5" w:uiPriority="50"/>
+    <w:lsdException w:name="List Table 6 Colorful Accent 5" w:uiPriority="51"/>
+    <w:lsdException w:name="List Table 7 Colorful Accent 5" w:uiPriority="52"/>
+    <w:lsdException w:name="List Table 1 Light Accent 6" w:uiPriority="46"/>
+    <w:lsdException w:name="List Table 2 Accent 6" w:uiPriority="47"/>
+    <w:lsdException w:name="List Table 3 Accent 6" w:uiPriority="48"/>
+    <w:lsdException w:name="List Table 4 Accent 6" w:uiPriority="49"/>
+    <w:lsdException w:name="List Table 5 Dark Accent 6" w:uiPriority="50"/>
+    <w:lsdException w:name="List Table 6 Colorful Accent 6" w:uiPriority="51"/>
+    <w:lsdException w:name="List Table 7 Colorful Accent 6" w:uiPriority="52"/>
   </w:latentStyles>
   <w:style w:type="paragraph" w:default="1" w:styleId="Normal">
     <w:name w:val="Normal"/>
@@ -10521,7 +11050,7 @@
   <a:extraClrSchemeLst/>
   <a:extLst>
     <a:ext uri="{05A4C25C-085E-4340-85A3-A5531E510DB2}">
-      <thm15:themeFamily xmlns="" xmlns:thm15="http://schemas.microsoft.com/office/thememl/2012/main" name="Office Theme" id="{62F939B6-93AF-4DB8-9C6B-D6C7DFDC589F}" vid="{4A3C46E8-61CC-4603-A589-7422A47A8E4A}"/>
+      <thm15:themeFamily xmlns:thm15="http://schemas.microsoft.com/office/thememl/2012/main" name="Office Theme" id="{62F939B6-93AF-4DB8-9C6B-D6C7DFDC589F}" vid="{4A3C46E8-61CC-4603-A589-7422A47A8E4A}"/>
     </a:ext>
   </a:extLst>
 </a:theme>

</xml_diff>

<commit_message>
added more to the flag set up, made a map
Signed-off-by: LivingValkyrie <deadwynn@gmail.com>
</commit_message>
<xml_diff>
--- a/TDD - Project 07.docx
+++ b/TDD - Project 07.docx
@@ -7195,31 +7195,7 @@
           <w:b/>
           <w:color w:val="000000"/>
         </w:rPr>
-        <w:t xml:space="preserve"> </w:t>
-      </w:r>
-      <w:r>
-        <w:rPr>
-          <w:rFonts w:eastAsia="Times New Roman" w:cs="Arial"/>
-          <w:b/>
-          <w:color w:val="000000"/>
-        </w:rPr>
-        <w:t xml:space="preserve">– total </w:t>
-      </w:r>
-      <w:r>
-        <w:rPr>
-          <w:rFonts w:eastAsia="Times New Roman" w:cs="Arial"/>
-          <w:b/>
-          <w:color w:val="000000"/>
-        </w:rPr>
-        <w:t>time: 20</w:t>
-      </w:r>
-      <w:r>
-        <w:rPr>
-          <w:rFonts w:eastAsia="Times New Roman" w:cs="Arial"/>
-          <w:b/>
-          <w:color w:val="000000"/>
-        </w:rPr>
-        <w:t>min</w:t>
+        <w:t xml:space="preserve"> – total time: 20min</w:t>
       </w:r>
     </w:p>
     <w:p>
@@ -7428,26 +7404,300 @@
           <w:b/>
           <w:color w:val="000000"/>
         </w:rPr>
-        <w:t xml:space="preserve"> </w:t>
-      </w:r>
-      <w:r>
+        <w:t xml:space="preserve"> – total time: 1 hour</w:t>
+      </w:r>
+    </w:p>
+    <w:p>
+      <w:pPr>
+        <w:spacing w:line="240" w:lineRule="auto"/>
+        <w:textAlignment w:val="baseline"/>
         <w:rPr>
           <w:rFonts w:eastAsia="Times New Roman" w:cs="Arial"/>
           <w:b/>
           <w:color w:val="000000"/>
         </w:rPr>
-        <w:t xml:space="preserve">– total </w:t>
-      </w:r>
+      </w:pPr>
       <w:r>
         <w:rPr>
           <w:rFonts w:eastAsia="Times New Roman" w:cs="Arial"/>
           <w:b/>
           <w:color w:val="000000"/>
         </w:rPr>
-        <w:t>time: 1 hour</w:t>
+        <w:t>11/22/2015 11:40:43    starting additional work on flag logic</w:t>
+      </w:r>
+    </w:p>
+    <w:p>
+      <w:pPr>
+        <w:spacing w:line="240" w:lineRule="auto"/>
+        <w:textAlignment w:val="baseline"/>
+        <w:rPr>
+          <w:rFonts w:eastAsia="Times New Roman" w:cs="Arial"/>
+          <w:b/>
+          <w:color w:val="000000"/>
+        </w:rPr>
+      </w:pPr>
+      <w:r>
+        <w:rPr>
+          <w:rFonts w:eastAsia="Times New Roman" w:cs="Arial"/>
+          <w:b/>
+          <w:color w:val="000000"/>
+        </w:rPr>
+        <w:t xml:space="preserve">11/22/2015 11:53:17    debugging trigger </w:t>
+      </w:r>
+      <w:proofErr w:type="spellStart"/>
+      <w:r>
+        <w:rPr>
+          <w:rFonts w:eastAsia="Times New Roman" w:cs="Arial"/>
+          <w:b/>
+          <w:color w:val="000000"/>
+        </w:rPr>
+        <w:t>volumn</w:t>
+      </w:r>
+      <w:proofErr w:type="spellEnd"/>
+      <w:r>
+        <w:rPr>
+          <w:rFonts w:eastAsia="Times New Roman" w:cs="Arial"/>
+          <w:b/>
+          <w:color w:val="000000"/>
+        </w:rPr>
+        <w:t xml:space="preserve"> that is causing collisions </w:t>
+      </w:r>
+      <w:proofErr w:type="spellStart"/>
+      <w:r>
+        <w:rPr>
+          <w:rFonts w:eastAsia="Times New Roman" w:cs="Arial"/>
+          <w:b/>
+          <w:color w:val="000000"/>
+        </w:rPr>
+        <w:t>some how</w:t>
+      </w:r>
+      <w:proofErr w:type="spellEnd"/>
+      <w:r>
+        <w:rPr>
+          <w:rFonts w:eastAsia="Times New Roman" w:cs="Arial"/>
+          <w:b/>
+          <w:color w:val="000000"/>
+        </w:rPr>
+        <w:t>...</w:t>
+      </w:r>
+    </w:p>
+    <w:p>
+      <w:pPr>
+        <w:spacing w:line="240" w:lineRule="auto"/>
+        <w:textAlignment w:val="baseline"/>
+        <w:rPr>
+          <w:rFonts w:eastAsia="Times New Roman" w:cs="Arial"/>
+          <w:b/>
+          <w:color w:val="000000"/>
+        </w:rPr>
+      </w:pPr>
+      <w:r>
+        <w:rPr>
+          <w:rFonts w:eastAsia="Times New Roman" w:cs="Arial"/>
+          <w:b/>
+          <w:color w:val="000000"/>
+        </w:rPr>
+        <w:t xml:space="preserve">11/22/2015 12:10:41    still </w:t>
+      </w:r>
+      <w:proofErr w:type="spellStart"/>
+      <w:proofErr w:type="gramStart"/>
+      <w:r>
+        <w:rPr>
+          <w:rFonts w:eastAsia="Times New Roman" w:cs="Arial"/>
+          <w:b/>
+          <w:color w:val="000000"/>
+        </w:rPr>
+        <w:t>cant</w:t>
+      </w:r>
+      <w:proofErr w:type="spellEnd"/>
+      <w:proofErr w:type="gramEnd"/>
+      <w:r>
+        <w:rPr>
+          <w:rFonts w:eastAsia="Times New Roman" w:cs="Arial"/>
+          <w:b/>
+          <w:color w:val="000000"/>
+        </w:rPr>
+        <w:t xml:space="preserve"> seem to get it to work</w:t>
+      </w:r>
+    </w:p>
+    <w:p>
+      <w:pPr>
+        <w:spacing w:line="240" w:lineRule="auto"/>
+        <w:textAlignment w:val="baseline"/>
+        <w:rPr>
+          <w:rFonts w:eastAsia="Times New Roman" w:cs="Arial"/>
+          <w:b/>
+          <w:color w:val="000000"/>
+        </w:rPr>
+      </w:pPr>
+      <w:r>
+        <w:rPr>
+          <w:rFonts w:eastAsia="Times New Roman" w:cs="Arial"/>
+          <w:b/>
+          <w:color w:val="000000"/>
+        </w:rPr>
+        <w:t xml:space="preserve">11/22/2015 12:39:42    </w:t>
+      </w:r>
+      <w:proofErr w:type="spellStart"/>
+      <w:r>
+        <w:rPr>
+          <w:rFonts w:eastAsia="Times New Roman" w:cs="Arial"/>
+          <w:b/>
+          <w:color w:val="000000"/>
+        </w:rPr>
+        <w:t>gonna</w:t>
+      </w:r>
+      <w:proofErr w:type="spellEnd"/>
+      <w:r>
+        <w:rPr>
+          <w:rFonts w:eastAsia="Times New Roman" w:cs="Arial"/>
+          <w:b/>
+          <w:color w:val="000000"/>
+        </w:rPr>
+        <w:t xml:space="preserve"> take a break, this is pissing me off</w:t>
+      </w:r>
+    </w:p>
+    <w:p>
+      <w:pPr>
+        <w:spacing w:line="240" w:lineRule="auto"/>
+        <w:textAlignment w:val="baseline"/>
+        <w:rPr>
+          <w:rFonts w:eastAsia="Times New Roman" w:cs="Arial"/>
+          <w:b/>
+          <w:color w:val="000000"/>
+        </w:rPr>
+      </w:pPr>
+      <w:r>
+        <w:rPr>
+          <w:rFonts w:eastAsia="Times New Roman" w:cs="Arial"/>
+          <w:b/>
+          <w:color w:val="000000"/>
+        </w:rPr>
+        <w:t xml:space="preserve">11/22/2015 12:52:52    ok got it working. </w:t>
+      </w:r>
+      <w:proofErr w:type="gramStart"/>
+      <w:r>
+        <w:rPr>
+          <w:rFonts w:eastAsia="Times New Roman" w:cs="Arial"/>
+          <w:b/>
+          <w:color w:val="000000"/>
+        </w:rPr>
+        <w:t>the</w:t>
+      </w:r>
+      <w:proofErr w:type="gramEnd"/>
+      <w:r>
+        <w:rPr>
+          <w:rFonts w:eastAsia="Times New Roman" w:cs="Arial"/>
+          <w:b/>
+          <w:color w:val="000000"/>
+        </w:rPr>
+        <w:t xml:space="preserve"> break was about 5 minutes. </w:t>
+      </w:r>
+      <w:proofErr w:type="gramStart"/>
+      <w:r>
+        <w:rPr>
+          <w:rFonts w:eastAsia="Times New Roman" w:cs="Arial"/>
+          <w:b/>
+          <w:color w:val="000000"/>
+        </w:rPr>
+        <w:t>forgot</w:t>
+      </w:r>
+      <w:proofErr w:type="gramEnd"/>
+      <w:r>
+        <w:rPr>
+          <w:rFonts w:eastAsia="Times New Roman" w:cs="Arial"/>
+          <w:b/>
+          <w:color w:val="000000"/>
+        </w:rPr>
+        <w:t xml:space="preserve"> to log</w:t>
+      </w:r>
+    </w:p>
+    <w:p>
+      <w:pPr>
+        <w:spacing w:line="240" w:lineRule="auto"/>
+        <w:textAlignment w:val="baseline"/>
+        <w:rPr>
+          <w:rFonts w:eastAsia="Times New Roman" w:cs="Arial"/>
+          <w:b/>
+          <w:color w:val="000000"/>
+        </w:rPr>
+      </w:pPr>
+      <w:r>
+        <w:rPr>
+          <w:rFonts w:eastAsia="Times New Roman" w:cs="Arial"/>
+          <w:b/>
+          <w:color w:val="000000"/>
+        </w:rPr>
+        <w:t xml:space="preserve">11/22/2015 12:53:14    sending to repo and adding log to </w:t>
+      </w:r>
+      <w:proofErr w:type="spellStart"/>
+      <w:proofErr w:type="gramStart"/>
+      <w:r>
+        <w:rPr>
+          <w:rFonts w:eastAsia="Times New Roman" w:cs="Arial"/>
+          <w:b/>
+          <w:color w:val="000000"/>
+        </w:rPr>
+        <w:t>tdd</w:t>
+      </w:r>
+      <w:proofErr w:type="spellEnd"/>
+      <w:proofErr w:type="gramEnd"/>
+      <w:r>
+        <w:rPr>
+          <w:rFonts w:eastAsia="Times New Roman" w:cs="Arial"/>
+          <w:b/>
+          <w:color w:val="000000"/>
+        </w:rPr>
+        <w:t>, then taking a break for foods</w:t>
+      </w:r>
+    </w:p>
+    <w:p>
+      <w:pPr>
+        <w:spacing w:line="240" w:lineRule="auto"/>
+        <w:textAlignment w:val="baseline"/>
+        <w:rPr>
+          <w:rFonts w:eastAsia="Times New Roman" w:cs="Arial"/>
+          <w:b/>
+          <w:color w:val="000000"/>
+        </w:rPr>
+      </w:pPr>
+    </w:p>
+    <w:p>
+      <w:pPr>
+        <w:spacing w:line="240" w:lineRule="auto"/>
+        <w:textAlignment w:val="baseline"/>
+        <w:rPr>
+          <w:rFonts w:eastAsia="Times New Roman" w:cs="Arial"/>
+          <w:b/>
+          <w:color w:val="000000"/>
+        </w:rPr>
+      </w:pPr>
+      <w:r>
+        <w:rPr>
+          <w:rFonts w:eastAsia="Times New Roman" w:cs="Arial"/>
+          <w:b/>
+          <w:color w:val="000000"/>
+        </w:rPr>
+        <w:t>Project log Started : 11/22/2015 18:10:19</w:t>
+      </w:r>
+      <w:r>
+        <w:rPr>
+          <w:rFonts w:eastAsia="Times New Roman" w:cs="Arial"/>
+          <w:b/>
+          <w:color w:val="000000"/>
+        </w:rPr>
+        <w:t xml:space="preserve"> – total time: 20 </w:t>
       </w:r>
       <w:bookmarkStart w:id="0" w:name="_GoBack"/>
       <w:bookmarkEnd w:id="0"/>
+      <w:r>
+        <w:rPr>
+          <w:rFonts w:eastAsia="Times New Roman" w:cs="Arial"/>
+          <w:b/>
+          <w:color w:val="000000"/>
+        </w:rPr>
+        <w:t>min</w:t>
+      </w:r>
     </w:p>
     <w:p>
       <w:pPr>
@@ -7465,7 +7715,7 @@
           <w:b/>
           <w:color w:val="000000"/>
         </w:rPr>
-        <w:t>11/22/2015 11:40:43    starting additional work on flag logic</w:t>
+        <w:t>11/22/2015 18:10:26    getting back in finally</w:t>
       </w:r>
     </w:p>
     <w:p>
@@ -7484,43 +7734,7 @@
           <w:b/>
           <w:color w:val="000000"/>
         </w:rPr>
-        <w:t xml:space="preserve">11/22/2015 11:53:17    debugging trigger </w:t>
-      </w:r>
-      <w:proofErr w:type="spellStart"/>
-      <w:r>
-        <w:rPr>
-          <w:rFonts w:eastAsia="Times New Roman" w:cs="Arial"/>
-          <w:b/>
-          <w:color w:val="000000"/>
-        </w:rPr>
-        <w:t>volumn</w:t>
-      </w:r>
-      <w:proofErr w:type="spellEnd"/>
-      <w:r>
-        <w:rPr>
-          <w:rFonts w:eastAsia="Times New Roman" w:cs="Arial"/>
-          <w:b/>
-          <w:color w:val="000000"/>
-        </w:rPr>
-        <w:t xml:space="preserve"> that is causing collisions </w:t>
-      </w:r>
-      <w:proofErr w:type="spellStart"/>
-      <w:r>
-        <w:rPr>
-          <w:rFonts w:eastAsia="Times New Roman" w:cs="Arial"/>
-          <w:b/>
-          <w:color w:val="000000"/>
-        </w:rPr>
-        <w:t>some how</w:t>
-      </w:r>
-      <w:proofErr w:type="spellEnd"/>
-      <w:r>
-        <w:rPr>
-          <w:rFonts w:eastAsia="Times New Roman" w:cs="Arial"/>
-          <w:b/>
-          <w:color w:val="000000"/>
-        </w:rPr>
-        <w:t>...</w:t>
+        <w:t>11/22/2015 18:15:10    limited flag carry to one flag at a time</w:t>
       </w:r>
     </w:p>
     <w:p>
@@ -7539,27 +7753,7 @@
           <w:b/>
           <w:color w:val="000000"/>
         </w:rPr>
-        <w:t xml:space="preserve">11/22/2015 12:10:41    still </w:t>
-      </w:r>
-      <w:proofErr w:type="spellStart"/>
-      <w:proofErr w:type="gramStart"/>
-      <w:r>
-        <w:rPr>
-          <w:rFonts w:eastAsia="Times New Roman" w:cs="Arial"/>
-          <w:b/>
-          <w:color w:val="000000"/>
-        </w:rPr>
-        <w:t>cant</w:t>
-      </w:r>
-      <w:proofErr w:type="spellEnd"/>
-      <w:proofErr w:type="gramEnd"/>
-      <w:r>
-        <w:rPr>
-          <w:rFonts w:eastAsia="Times New Roman" w:cs="Arial"/>
-          <w:b/>
-          <w:color w:val="000000"/>
-        </w:rPr>
-        <w:t xml:space="preserve"> seem to get it to work</w:t>
+        <w:t>11/22/2015 18:18:50    level design is not my strong suit</w:t>
       </w:r>
     </w:p>
     <w:p>
@@ -7578,25 +7772,25 @@
           <w:b/>
           <w:color w:val="000000"/>
         </w:rPr>
-        <w:t xml:space="preserve">11/22/2015 12:39:42    </w:t>
-      </w:r>
-      <w:proofErr w:type="spellStart"/>
+        <w:t xml:space="preserve">11/22/2015 18:25:20    </w:t>
+      </w:r>
+      <w:proofErr w:type="gramStart"/>
       <w:r>
         <w:rPr>
           <w:rFonts w:eastAsia="Times New Roman" w:cs="Arial"/>
           <w:b/>
           <w:color w:val="000000"/>
         </w:rPr>
-        <w:t>gonna</w:t>
-      </w:r>
-      <w:proofErr w:type="spellEnd"/>
+        <w:t>its</w:t>
+      </w:r>
+      <w:proofErr w:type="gramEnd"/>
       <w:r>
         <w:rPr>
           <w:rFonts w:eastAsia="Times New Roman" w:cs="Arial"/>
           <w:b/>
           <w:color w:val="000000"/>
         </w:rPr>
-        <w:t xml:space="preserve"> take a break, this is pissing me off</w:t>
+        <w:t xml:space="preserve"> coming along, but not pretty</w:t>
       </w:r>
     </w:p>
     <w:p>
@@ -7615,7 +7809,43 @@
           <w:b/>
           <w:color w:val="000000"/>
         </w:rPr>
-        <w:t xml:space="preserve">11/22/2015 12:52:52    ok got it working. </w:t>
+        <w:t xml:space="preserve">11/22/2015 18:27:46    </w:t>
+      </w:r>
+      <w:proofErr w:type="spellStart"/>
+      <w:r>
+        <w:rPr>
+          <w:rFonts w:eastAsia="Times New Roman" w:cs="Arial"/>
+          <w:b/>
+          <w:color w:val="000000"/>
+        </w:rPr>
+        <w:t>im</w:t>
+      </w:r>
+      <w:proofErr w:type="spellEnd"/>
+      <w:r>
+        <w:rPr>
+          <w:rFonts w:eastAsia="Times New Roman" w:cs="Arial"/>
+          <w:b/>
+          <w:color w:val="000000"/>
+        </w:rPr>
+        <w:t xml:space="preserve"> </w:t>
+      </w:r>
+      <w:proofErr w:type="spellStart"/>
+      <w:r>
+        <w:rPr>
+          <w:rFonts w:eastAsia="Times New Roman" w:cs="Arial"/>
+          <w:b/>
+          <w:color w:val="000000"/>
+        </w:rPr>
+        <w:t>gonna</w:t>
+      </w:r>
+      <w:proofErr w:type="spellEnd"/>
+      <w:r>
+        <w:rPr>
+          <w:rFonts w:eastAsia="Times New Roman" w:cs="Arial"/>
+          <w:b/>
+          <w:color w:val="000000"/>
+        </w:rPr>
+        <w:t xml:space="preserve"> call that level finished, </w:t>
       </w:r>
       <w:proofErr w:type="gramStart"/>
       <w:r>
@@ -7624,7 +7854,7 @@
           <w:b/>
           <w:color w:val="000000"/>
         </w:rPr>
-        <w:t>the</w:t>
+        <w:t>cant</w:t>
       </w:r>
       <w:proofErr w:type="gramEnd"/>
       <w:r>
@@ -7633,64 +7863,7 @@
           <w:b/>
           <w:color w:val="000000"/>
         </w:rPr>
-        <w:t xml:space="preserve"> break was about 5 minutes. </w:t>
-      </w:r>
-      <w:proofErr w:type="gramStart"/>
-      <w:r>
-        <w:rPr>
-          <w:rFonts w:eastAsia="Times New Roman" w:cs="Arial"/>
-          <w:b/>
-          <w:color w:val="000000"/>
-        </w:rPr>
-        <w:t>forgot</w:t>
-      </w:r>
-      <w:proofErr w:type="gramEnd"/>
-      <w:r>
-        <w:rPr>
-          <w:rFonts w:eastAsia="Times New Roman" w:cs="Arial"/>
-          <w:b/>
-          <w:color w:val="000000"/>
-        </w:rPr>
-        <w:t xml:space="preserve"> to log</w:t>
-      </w:r>
-    </w:p>
-    <w:p>
-      <w:pPr>
-        <w:spacing w:line="240" w:lineRule="auto"/>
-        <w:textAlignment w:val="baseline"/>
-        <w:rPr>
-          <w:rFonts w:eastAsia="Times New Roman" w:cs="Arial"/>
-          <w:b/>
-          <w:color w:val="000000"/>
-        </w:rPr>
-      </w:pPr>
-      <w:r>
-        <w:rPr>
-          <w:rFonts w:eastAsia="Times New Roman" w:cs="Arial"/>
-          <w:b/>
-          <w:color w:val="000000"/>
-        </w:rPr>
-        <w:t xml:space="preserve">11/22/2015 12:53:14    sending to repo and adding log to </w:t>
-      </w:r>
-      <w:proofErr w:type="spellStart"/>
-      <w:proofErr w:type="gramStart"/>
-      <w:r>
-        <w:rPr>
-          <w:rFonts w:eastAsia="Times New Roman" w:cs="Arial"/>
-          <w:b/>
-          <w:color w:val="000000"/>
-        </w:rPr>
-        <w:t>tdd</w:t>
-      </w:r>
-      <w:proofErr w:type="spellEnd"/>
-      <w:proofErr w:type="gramEnd"/>
-      <w:r>
-        <w:rPr>
-          <w:rFonts w:eastAsia="Times New Roman" w:cs="Arial"/>
-          <w:b/>
-          <w:color w:val="000000"/>
-        </w:rPr>
-        <w:t>, then taking a break for foods</w:t>
+        <w:t xml:space="preserve"> polish a turd</w:t>
       </w:r>
     </w:p>
     <w:p>
@@ -8565,6 +8738,7 @@
                 <w:sz w:val="24"/>
                 <w:szCs w:val="24"/>
               </w:rPr>
+              <w:lastRenderedPageBreak/>
               <w:t xml:space="preserve">11:30 </w:t>
             </w:r>
             <w:r>

</xml_diff>